<commit_message>
[2W1-G06-MH]: Correcciones formato segunda entrega
</commit_message>
<xml_diff>
--- a/2W1/G06/TrabajoPracticoIntegrador/2020_MSI_2W1_G06_TPI.docx
+++ b/2W1/G06/TrabajoPracticoIntegrador/2020_MSI_2W1_G06_TPI.docx
@@ -2592,7 +2592,6 @@
       </w:pPr>
       <w:bookmarkStart w:id="1" w:name="_Toc53765060"/>
       <w:r>
-        <w:lastRenderedPageBreak/>
         <w:t>Índice</w:t>
       </w:r>
       <w:bookmarkEnd w:id="1"/>
@@ -2616,7 +2615,6 @@
           <w:docPartUnique/>
         </w:docPartObj>
       </w:sdtPr>
-      <w:sdtEndPr/>
       <w:sdtContent>
         <w:p>
           <w:pPr>
@@ -3364,7 +3362,7 @@
                 <w:noProof/>
                 <w:webHidden/>
               </w:rPr>
-              <w:t>27</w:t>
+              <w:t>26</w:t>
             </w:r>
             <w:r>
               <w:rPr>
@@ -3500,7 +3498,7 @@
                 <w:noProof/>
                 <w:webHidden/>
               </w:rPr>
-              <w:t>32</w:t>
+              <w:t>31</w:t>
             </w:r>
             <w:r>
               <w:rPr>
@@ -3568,7 +3566,7 @@
                 <w:noProof/>
                 <w:webHidden/>
               </w:rPr>
-              <w:t>33</w:t>
+              <w:t>32</w:t>
             </w:r>
             <w:r>
               <w:rPr>
@@ -3782,6 +3780,8 @@
               <w:fldChar w:fldCharType="end"/>
             </w:r>
           </w:hyperlink>
+          <w:bookmarkStart w:id="3" w:name="_GoBack"/>
+          <w:bookmarkEnd w:id="3"/>
         </w:p>
         <w:p>
           <w:pPr>
@@ -3817,8 +3817,6 @@
           <w:u w:val="single"/>
         </w:rPr>
       </w:pPr>
-      <w:bookmarkStart w:id="3" w:name="_GoBack"/>
-      <w:bookmarkEnd w:id="3"/>
     </w:p>
     <w:p>
       <w:pPr>
@@ -4027,11 +4025,11 @@
       </w:r>
       <w:proofErr w:type="spellEnd"/>
       <w:r>
-        <w:t xml:space="preserve"> Master (SM) quien será el encargado de fomentar el cumplimiento de las buenas prácticas y seguir los valores descritos en el </w:t>
+        <w:t xml:space="preserve"> Master (SM) quien será el encargado de </w:t>
       </w:r>
       <w:r>
         <w:lastRenderedPageBreak/>
-        <w:t>modelo ágil. Su misión además de liderar a la fuerza de trabajo en un ambiente ágil, es la de facilitar las vías de comunicación entre nosotros cómo Equipo de Desarrollo (</w:t>
+        <w:t>fomentar el cumplimiento de las buenas prácticas y seguir los valores descritos en el modelo ágil. Su misión además de liderar a la fuerza de trabajo en un ambiente ágil, es la de facilitar las vías de comunicación entre nosotros cómo Equipo de Desarrollo (</w:t>
       </w:r>
       <w:proofErr w:type="spellStart"/>
       <w:r>
@@ -4239,7 +4237,19 @@
       <w:bookmarkStart w:id="18" w:name="_2s8eyo1" w:colFirst="0" w:colLast="0"/>
       <w:bookmarkEnd w:id="18"/>
       <w:r>
-        <w:t>Se documenta el análisis del funcionamiento de los  subsistemas en la lista de figuras (pp. 29 a 35).</w:t>
+        <w:t xml:space="preserve">Se documenta el análisis del funcionamiento de los  subsistemas en la lista de figuras (pp. </w:t>
+      </w:r>
+      <w:r>
+        <w:t>35</w:t>
+      </w:r>
+      <w:r>
+        <w:t xml:space="preserve"> a </w:t>
+      </w:r>
+      <w:r>
+        <w:t>40</w:t>
+      </w:r>
+      <w:r>
+        <w:t>).</w:t>
       </w:r>
     </w:p>
     <w:p>
@@ -8513,7 +8523,7 @@
                 <w:sz w:val="22"/>
                 <w:szCs w:val="22"/>
               </w:rPr>
-              <w:t xml:space="preserve">Modificar una entrega existente en caso de que el cliente decida retirarlo personalmente o que se lo </w:t>
+              <w:t xml:space="preserve">Modificar una entrega existente en caso de que el cliente decida retirarlo </w:t>
             </w:r>
             <w:r>
               <w:rPr>
@@ -8521,7 +8531,7 @@
                 <w:szCs w:val="22"/>
               </w:rPr>
               <w:lastRenderedPageBreak/>
-              <w:t>entreguen a domicilio.</w:t>
+              <w:t>personalmente o que se lo entreguen a domicilio.</w:t>
             </w:r>
           </w:p>
         </w:tc>
@@ -17265,6 +17275,7 @@
                 <w:ilvl w:val="0"/>
                 <w:numId w:val="13"/>
               </w:numPr>
+              <w:jc w:val="both"/>
             </w:pPr>
             <w:r>
               <w:t>Dado la llegada de un pedido, cuando el usuario seleccione el botón “registrar pedido”, entonces se registra el pedido determinando su fecha igual a la del sistema.</w:t>
@@ -17277,6 +17288,7 @@
                 <w:ilvl w:val="0"/>
                 <w:numId w:val="13"/>
               </w:numPr>
+              <w:jc w:val="both"/>
             </w:pPr>
             <w:r>
               <w:t>Dado la llegada de un pedido, cuando el usuario seleccione el botón “registrar “pedido'', entonces el sistema dará error si no se ingresan los datos de la factura.</w:t>
@@ -17289,6 +17301,7 @@
                 <w:ilvl w:val="0"/>
                 <w:numId w:val="13"/>
               </w:numPr>
+              <w:jc w:val="both"/>
             </w:pPr>
             <w:r>
               <w:t>Dado la llegada de un pedido, cuando el usuario seleccione el botón “registrar pedido'', entonces se registra el pedido dentro de la base de datos y se le muestra un mensaje al usuario que diga “Pedido Registrado”.</w:t>
@@ -17569,6 +17582,7 @@
                 <w:ilvl w:val="0"/>
                 <w:numId w:val="27"/>
               </w:numPr>
+              <w:jc w:val="both"/>
             </w:pPr>
             <w:r>
               <w:t>Dado un pedido existente, cuando el usuario presione el botón de “modificar pedido”, entonces el usuario podrá agregar o quitar productos del pedido hasta 12 horas antes de definida la entrega.</w:t>
@@ -17581,6 +17595,7 @@
                 <w:ilvl w:val="0"/>
                 <w:numId w:val="27"/>
               </w:numPr>
+              <w:jc w:val="both"/>
             </w:pPr>
             <w:r>
               <w:t>Dado un pedido existente, cuando el usuario presione el botón de “modificar pedido”, entonces el sistema dará error si el usuario quita la totalidad de los productos del pedido.</w:t>
@@ -17843,6 +17858,7 @@
                 <w:ilvl w:val="0"/>
                 <w:numId w:val="25"/>
               </w:numPr>
+              <w:jc w:val="both"/>
             </w:pPr>
             <w:r>
               <w:t>Dado un pedido existente, cuando el usuario toque el botón de “actualizar pedido”, entonces el usuario podrá cambiar el estado del pedido a pendiente, en proceso o terminado.</w:t>
@@ -17855,6 +17871,7 @@
                 <w:ilvl w:val="0"/>
                 <w:numId w:val="25"/>
               </w:numPr>
+              <w:jc w:val="both"/>
             </w:pPr>
             <w:r>
               <w:t>Dado un pedido existente, cuando el usuario toque el botón de “actualizar pedido”, entonces el sistema indicará error al cambiar el estado de un pedido si este ya estaba terminado.</w:t>
@@ -17867,6 +17884,7 @@
                 <w:ilvl w:val="0"/>
                 <w:numId w:val="25"/>
               </w:numPr>
+              <w:jc w:val="both"/>
             </w:pPr>
             <w:r>
               <w:t>Dado un pedido existente, cuando el usuario toque el botón de “actualizar pedido”, entonces el sistema indicará error al cambiar el estado de un pedido si este no se ha seleccionado.</w:t>
@@ -18133,6 +18151,7 @@
                 <w:ilvl w:val="0"/>
                 <w:numId w:val="9"/>
               </w:numPr>
+              <w:jc w:val="both"/>
             </w:pPr>
             <w:r>
               <w:t>Dada la existencia de pedidos listos para entregar, cuando el usuario toque el botón de “emitir informe”, entonces el sistema actualizará los pedidos listos para entregar.</w:t>
@@ -18145,9 +18164,14 @@
                 <w:ilvl w:val="0"/>
                 <w:numId w:val="9"/>
               </w:numPr>
-            </w:pPr>
-            <w:r>
-              <w:t>Dada la existencia de pedidos listos para entregar, cuando el usuario toque el botón de “emitir informe”, entonces el sistema emitirá un informe con los pedidos listos para entregar.</w:t>
+              <w:jc w:val="both"/>
+            </w:pPr>
+            <w:r>
+              <w:t xml:space="preserve">Dada la existencia de pedidos listos para entregar, cuando el usuario toque el botón de “emitir informe”, entonces el sistema emitirá un informe con los pedidos listos para </w:t>
+            </w:r>
+            <w:r>
+              <w:lastRenderedPageBreak/>
+              <w:t>entregar.</w:t>
             </w:r>
           </w:p>
         </w:tc>
@@ -18412,6 +18436,7 @@
                 <w:ilvl w:val="0"/>
                 <w:numId w:val="14"/>
               </w:numPr>
+              <w:jc w:val="both"/>
             </w:pPr>
             <w:r>
               <w:t>Dado que el usuario debe consultar los pedidos con urgencia cuando realiza la búsqueda en el sistema, entonces se debe dar una lista ordenada de los pedidos según su urgencia.</w:t>
@@ -18424,6 +18449,7 @@
                 <w:ilvl w:val="0"/>
                 <w:numId w:val="14"/>
               </w:numPr>
+              <w:jc w:val="both"/>
             </w:pPr>
             <w:r>
               <w:t>Dado un pedido donde se establece una urgencia según el tipo de cliente entonces no se puede modificar su urgencia.</w:t>
@@ -18663,6 +18689,7 @@
                 <w:ilvl w:val="0"/>
                 <w:numId w:val="22"/>
               </w:numPr>
+              <w:jc w:val="both"/>
             </w:pPr>
             <w:r>
               <w:t>Dado que el usuario desea registrar la entrega de un pedido, cuando toque el botón de “registrar entrega”, entonces la entrega se carga en la base de datos y se informa mediante un mensaje que fue registrada exitosamente.</w:t>
@@ -18675,13 +18702,11 @@
                 <w:ilvl w:val="0"/>
                 <w:numId w:val="22"/>
               </w:numPr>
-            </w:pPr>
-            <w:r>
-              <w:t xml:space="preserve">Dado que el usuario desea registrar la entrega de un pedido, cuando toque el botón de “registrar entrega”, entonces el sistema verifica que los campos estén completos, en caso de que no, se muestra un mensaje “faltan campos obligatorios” y no registra la </w:t>
-            </w:r>
+              <w:jc w:val="both"/>
+            </w:pPr>
             <w:r>
               <w:lastRenderedPageBreak/>
-              <w:t>entrega.</w:t>
+              <w:t>Dado que el usuario desea registrar la entrega de un pedido, cuando toque el botón de “registrar entrega”, entonces el sistema verifica que los campos estén completos, en caso de que no, se muestra un mensaje “faltan campos obligatorios” y no registra la entrega.</w:t>
             </w:r>
           </w:p>
         </w:tc>
@@ -18950,6 +18975,7 @@
                 <w:ilvl w:val="0"/>
                 <w:numId w:val="10"/>
               </w:numPr>
+              <w:jc w:val="both"/>
             </w:pPr>
             <w:r>
               <w:t>Dado que el usuario desea modificar la fecha de un pedido, cuando selecciona la fecha para cambiar, entonces el sistema registrará la modificación si se selecciona una fecha mayor a la existente previamente.</w:t>
@@ -18962,6 +18988,7 @@
                 <w:ilvl w:val="0"/>
                 <w:numId w:val="10"/>
               </w:numPr>
+              <w:jc w:val="both"/>
             </w:pPr>
             <w:r>
               <w:t>Dado que el usuario desea modificar la fecha de un pedido, cuando selecciona la fecha para cambiar, entonces el sistema dará error si no se selecciona una fecha.</w:t>
@@ -18974,6 +19001,7 @@
                 <w:ilvl w:val="0"/>
                 <w:numId w:val="10"/>
               </w:numPr>
+              <w:jc w:val="both"/>
             </w:pPr>
             <w:r>
               <w:t>Dado que el usuario desea modificar la fecha de un pedido, cuando selecciona la fecha para cambiar, entonces el sistema dará error si se selecciona una fecha menor a la existente previamente.</w:t>
@@ -19237,6 +19265,7 @@
               <w:widowControl w:val="0"/>
             </w:pPr>
             <w:r>
+              <w:lastRenderedPageBreak/>
               <w:t>Validación:</w:t>
             </w:r>
           </w:p>
@@ -19247,13 +19276,10 @@
                 <w:ilvl w:val="0"/>
                 <w:numId w:val="10"/>
               </w:numPr>
-            </w:pPr>
-            <w:r>
-              <w:t xml:space="preserve">Dado que el usuario desea eliminar la entrega de un pedido, cuando selecciona </w:t>
-            </w:r>
-            <w:r>
-              <w:lastRenderedPageBreak/>
-              <w:t xml:space="preserve">“eliminar entrega”, entonces el sistema registrará la eliminación si se selecciona “confirmar eliminación”, se borrará la entrega y no se podrá recuperar la información eliminada. </w:t>
+              <w:jc w:val="both"/>
+            </w:pPr>
+            <w:r>
+              <w:t xml:space="preserve">Dado que el usuario desea eliminar la entrega de un pedido, cuando selecciona “eliminar entrega”, entonces el sistema registrará la eliminación si se selecciona “confirmar eliminación”, se borrará la entrega y no se podrá recuperar la información eliminada. </w:t>
             </w:r>
           </w:p>
           <w:p>
@@ -19263,6 +19289,7 @@
                 <w:ilvl w:val="0"/>
                 <w:numId w:val="10"/>
               </w:numPr>
+              <w:jc w:val="both"/>
             </w:pPr>
             <w:r>
               <w:t>Dado que el usuario desea eliminar la entrega de un pedido, cuando selecciona “eliminar entrega” y confirma el mismo, entonces la lista con las entregas se actualizará automáticamente.</w:t>
@@ -19291,7 +19318,6 @@
               <w:widowControl w:val="0"/>
             </w:pPr>
             <w:r>
-              <w:lastRenderedPageBreak/>
               <w:t>Programador: Ponce de León, Federico.</w:t>
             </w:r>
           </w:p>
@@ -19534,6 +19560,7 @@
                 <w:ilvl w:val="0"/>
                 <w:numId w:val="10"/>
               </w:numPr>
+              <w:jc w:val="both"/>
             </w:pPr>
             <w:r>
               <w:t>Dada la existencia de pedidos listos para entregar, cuando el usuario toque el botón de “consultar pedidos listos”, entonces el sistema mostrará los pedidos listos para su entrega.</w:t>
@@ -19546,6 +19573,7 @@
                 <w:ilvl w:val="0"/>
                 <w:numId w:val="10"/>
               </w:numPr>
+              <w:jc w:val="both"/>
             </w:pPr>
             <w:r>
               <w:t>Dada la necesidad de consultar los pedidos listos para entregar, cuando el usuario toque el botón de “consultar pedidos listos”, si no hay pedidos listos entonces el sistema dará un mensaje de “No hay pedidos listos para entregar”.</w:t>
@@ -19776,6 +19804,7 @@
               <w:jc w:val="both"/>
             </w:pPr>
             <w:r>
+              <w:lastRenderedPageBreak/>
               <w:t>Título: Generación de remitos de aceptación.</w:t>
             </w:r>
           </w:p>
@@ -19802,7 +19831,6 @@
               <w:widowControl w:val="0"/>
             </w:pPr>
             <w:r>
-              <w:lastRenderedPageBreak/>
               <w:t xml:space="preserve">Validación: </w:t>
             </w:r>
           </w:p>
@@ -19813,6 +19841,7 @@
                 <w:ilvl w:val="0"/>
                 <w:numId w:val="32"/>
               </w:numPr>
+              <w:jc w:val="both"/>
             </w:pPr>
             <w:r>
               <w:t>Dada la existencia de entregas realizadas, cuando el usuario toque el botón de “emitir remitos”, entonces el sistema mostrará un mensaje de “se ha generado el remito con éxito”.</w:t>
@@ -20074,6 +20103,7 @@
                 <w:ilvl w:val="0"/>
                 <w:numId w:val="5"/>
               </w:numPr>
+              <w:jc w:val="both"/>
             </w:pPr>
             <w:r>
               <w:t xml:space="preserve">Dado que el usuario desea registrar un remito de aceptación, cuando toque el botón de “registrar remito”, entonces se abrirá una ventana con un formulario a rellenar para cargar el remito de aceptación. </w:t>
@@ -20086,6 +20116,7 @@
                 <w:ilvl w:val="0"/>
                 <w:numId w:val="5"/>
               </w:numPr>
+              <w:jc w:val="both"/>
             </w:pPr>
             <w:r>
               <w:t>Dado que el usuario desea registrar un remito de aceptación, cuando toque el botón “registrar remito”, entonces el sistema emitirá un mensaje de debe completar campos si se dejan campos en blanco dentro del formulario y se cancela la emisión del remito.</w:t>
@@ -20308,6 +20339,7 @@
               <w:widowControl w:val="0"/>
             </w:pPr>
             <w:r>
+              <w:lastRenderedPageBreak/>
               <w:t>Validación:</w:t>
             </w:r>
           </w:p>
@@ -20318,13 +20350,10 @@
                 <w:ilvl w:val="0"/>
                 <w:numId w:val="30"/>
               </w:numPr>
-            </w:pPr>
-            <w:r>
-              <w:t xml:space="preserve">Dada una entrega que se envía a domicilio, cuando el usuario selecciona el botón </w:t>
-            </w:r>
-            <w:r>
-              <w:lastRenderedPageBreak/>
-              <w:t xml:space="preserve">“costos” entonces el sistema calculará el costo de envío según la distancia y magnitud del envío. </w:t>
+              <w:jc w:val="both"/>
+            </w:pPr>
+            <w:r>
+              <w:t xml:space="preserve">Dada una entrega que se envía a domicilio, cuando el usuario selecciona el botón “costos” entonces el sistema calculará el costo de envío según la distancia y magnitud del envío. </w:t>
             </w:r>
           </w:p>
         </w:tc>
@@ -20350,7 +20379,6 @@
               <w:widowControl w:val="0"/>
             </w:pPr>
             <w:r>
-              <w:lastRenderedPageBreak/>
               <w:t>Programador: Lorenzo, Francisco.</w:t>
             </w:r>
           </w:p>
@@ -20594,6 +20622,7 @@
                 <w:ilvl w:val="0"/>
                 <w:numId w:val="8"/>
               </w:numPr>
+              <w:jc w:val="both"/>
             </w:pPr>
             <w:r>
               <w:t>Dada la existencia de pedidos disponibles para entregar, cuando el usuario toque el botón de “consultar pedidos disponibles a domicilio”, entonces el sistema mostrará los pedidos disponibles para su entrega.</w:t>
@@ -20606,6 +20635,7 @@
                 <w:ilvl w:val="0"/>
                 <w:numId w:val="8"/>
               </w:numPr>
+              <w:jc w:val="both"/>
             </w:pPr>
             <w:r>
               <w:t>Dada la necesidad de consultar los pedidos disponibles para entregar, el usuario toque el botón de “consultar pedidos disponibles a domicilio”, si no hay pedidos disponibles entonces el sistema dará un mensaje de “No hay pedidos disponibles para enviarse”.</w:t>
@@ -20846,8 +20876,10 @@
                 <w:ilvl w:val="0"/>
                 <w:numId w:val="31"/>
               </w:numPr>
-            </w:pPr>
-            <w:r>
+              <w:jc w:val="both"/>
+            </w:pPr>
+            <w:r>
+              <w:lastRenderedPageBreak/>
               <w:t>Dado que el usuario desea registrar un envío, cuando el usuario seleccione el botón “nuevo envío”, entonces se mostrará un formulario con datos a cargar del envío.</w:t>
             </w:r>
           </w:p>
@@ -20858,13 +20890,10 @@
                 <w:ilvl w:val="0"/>
                 <w:numId w:val="31"/>
               </w:numPr>
-            </w:pPr>
-            <w:r>
-              <w:t xml:space="preserve">Dado que el usuario desea registrar el envío del pedido, cuando presione el botón </w:t>
-            </w:r>
-            <w:r>
-              <w:lastRenderedPageBreak/>
-              <w:t>“registrar envío”, entonces el sistema registrará el envío si los campos están correctamente ingresados, caso contrario se muestra un error y no se registra el envío.</w:t>
+              <w:jc w:val="both"/>
+            </w:pPr>
+            <w:r>
+              <w:t>Dado que el usuario desea registrar el envío del pedido, cuando presione el botón “registrar envío”, entonces el sistema registrará el envío si los campos están correctamente ingresados, caso contrario se muestra un error y no se registra el envío.</w:t>
             </w:r>
           </w:p>
         </w:tc>
@@ -21134,6 +21163,7 @@
                 <w:ilvl w:val="0"/>
                 <w:numId w:val="29"/>
               </w:numPr>
+              <w:jc w:val="both"/>
             </w:pPr>
             <w:r>
               <w:t>Dado un envío que se desea modificar la dirección, cuando el usuario selecciona “cambiar dirección”, entonces el sistema actualizará los datos con la nueva dirección.</w:t>
@@ -21146,6 +21176,7 @@
                 <w:ilvl w:val="0"/>
                 <w:numId w:val="29"/>
               </w:numPr>
+              <w:jc w:val="both"/>
             </w:pPr>
             <w:r>
               <w:t>Dado un envío que se desea modificar la dirección, cuando el usuario selecciona “cambiar dirección”, entonces el sistema informará un error si no se ingresa una nueva dirección.</w:t>
@@ -21411,6 +21442,7 @@
               <w:widowControl w:val="0"/>
             </w:pPr>
             <w:r>
+              <w:lastRenderedPageBreak/>
               <w:t>Validación:</w:t>
             </w:r>
           </w:p>
@@ -21421,6 +21453,7 @@
                 <w:ilvl w:val="0"/>
                 <w:numId w:val="28"/>
               </w:numPr>
+              <w:jc w:val="both"/>
             </w:pPr>
             <w:r>
               <w:t xml:space="preserve">Dado que el usuario desea eliminar un </w:t>
@@ -21446,9 +21479,9 @@
                 <w:ilvl w:val="0"/>
                 <w:numId w:val="28"/>
               </w:numPr>
-            </w:pPr>
-            <w:r>
-              <w:lastRenderedPageBreak/>
+              <w:jc w:val="both"/>
+            </w:pPr>
+            <w:r>
               <w:t>Dado que el usuario desea eliminar un envío, cuando selecciona “eliminar envío” y confirma el mismo, entonces la lista con los envíos se actualizará automáticamente.</w:t>
             </w:r>
           </w:p>
@@ -21475,7 +21508,6 @@
               <w:widowControl w:val="0"/>
             </w:pPr>
             <w:r>
-              <w:lastRenderedPageBreak/>
               <w:t>Programador: García, Franco Roberto.</w:t>
             </w:r>
           </w:p>
@@ -21719,6 +21751,7 @@
                 <w:ilvl w:val="0"/>
                 <w:numId w:val="23"/>
               </w:numPr>
+              <w:jc w:val="both"/>
             </w:pPr>
             <w:r>
               <w:t>Dado que el usuario desea generar una ruta de envío, cuando presione el botón de “generar hoja de ruta”, entonces se obtendrá una hoja con todas las direcciones donde hay que enviar los pedidos para ese día.</w:t>
@@ -21774,6 +21807,549 @@
             </w:pPr>
             <w:r>
               <w:t>Riesgo: Alto.</w:t>
+            </w:r>
+          </w:p>
+        </w:tc>
+      </w:tr>
+    </w:tbl>
+    <w:p>
+      <w:bookmarkStart w:id="113" w:name="_45jfvxd" w:colFirst="0" w:colLast="0"/>
+      <w:bookmarkEnd w:id="113"/>
+    </w:p>
+    <w:tbl>
+      <w:tblPr>
+        <w:tblStyle w:val="af4"/>
+        <w:tblW w:w="9360" w:type="dxa"/>
+        <w:tblInd w:w="0" w:type="dxa"/>
+        <w:tblBorders>
+          <w:top w:val="single" w:sz="8" w:space="0" w:color="000000"/>
+          <w:left w:val="single" w:sz="8" w:space="0" w:color="000000"/>
+          <w:bottom w:val="single" w:sz="8" w:space="0" w:color="000000"/>
+          <w:right w:val="single" w:sz="8" w:space="0" w:color="000000"/>
+          <w:insideH w:val="single" w:sz="8" w:space="0" w:color="000000"/>
+          <w:insideV w:val="single" w:sz="8" w:space="0" w:color="000000"/>
+        </w:tblBorders>
+        <w:tblLayout w:type="fixed"/>
+        <w:tblLook w:val="0600" w:firstRow="0" w:lastRow="0" w:firstColumn="0" w:lastColumn="0" w:noHBand="1" w:noVBand="1"/>
+      </w:tblPr>
+      <w:tblGrid>
+        <w:gridCol w:w="3105"/>
+        <w:gridCol w:w="3135"/>
+        <w:gridCol w:w="3120"/>
+      </w:tblGrid>
+      <w:tr>
+        <w:tc>
+          <w:tcPr>
+            <w:tcW w:w="3105" w:type="dxa"/>
+            <w:shd w:val="clear" w:color="auto" w:fill="auto"/>
+            <w:tcMar>
+              <w:top w:w="100" w:type="dxa"/>
+              <w:left w:w="100" w:type="dxa"/>
+              <w:bottom w:w="100" w:type="dxa"/>
+              <w:right w:w="100" w:type="dxa"/>
+            </w:tcMar>
+          </w:tcPr>
+          <w:p>
+            <w:pPr>
+              <w:widowControl w:val="0"/>
+            </w:pPr>
+            <w:r>
+              <w:t>Prioridad: Media</w:t>
+            </w:r>
+          </w:p>
+        </w:tc>
+        <w:tc>
+          <w:tcPr>
+            <w:tcW w:w="3135" w:type="dxa"/>
+            <w:shd w:val="clear" w:color="auto" w:fill="auto"/>
+            <w:tcMar>
+              <w:top w:w="100" w:type="dxa"/>
+              <w:left w:w="100" w:type="dxa"/>
+              <w:bottom w:w="100" w:type="dxa"/>
+              <w:right w:w="100" w:type="dxa"/>
+            </w:tcMar>
+          </w:tcPr>
+          <w:p>
+            <w:pPr>
+              <w:widowControl w:val="0"/>
+            </w:pPr>
+            <w:r>
+              <w:t>Número de HU: 18</w:t>
+            </w:r>
+          </w:p>
+        </w:tc>
+        <w:tc>
+          <w:tcPr>
+            <w:tcW w:w="3120" w:type="dxa"/>
+            <w:shd w:val="clear" w:color="auto" w:fill="auto"/>
+            <w:tcMar>
+              <w:top w:w="100" w:type="dxa"/>
+              <w:left w:w="100" w:type="dxa"/>
+              <w:bottom w:w="100" w:type="dxa"/>
+              <w:right w:w="100" w:type="dxa"/>
+            </w:tcMar>
+          </w:tcPr>
+          <w:p>
+            <w:pPr>
+              <w:widowControl w:val="0"/>
+            </w:pPr>
+            <w:r>
+              <w:t>Estimación: S</w:t>
+            </w:r>
+          </w:p>
+        </w:tc>
+      </w:tr>
+      <w:tr>
+        <w:trPr>
+          <w:trHeight w:val="440"/>
+        </w:trPr>
+        <w:tc>
+          <w:tcPr>
+            <w:tcW w:w="9360" w:type="dxa"/>
+            <w:gridSpan w:val="3"/>
+            <w:shd w:val="clear" w:color="auto" w:fill="auto"/>
+            <w:tcMar>
+              <w:top w:w="100" w:type="dxa"/>
+              <w:left w:w="100" w:type="dxa"/>
+              <w:bottom w:w="100" w:type="dxa"/>
+              <w:right w:w="100" w:type="dxa"/>
+            </w:tcMar>
+          </w:tcPr>
+          <w:p>
+            <w:pPr>
+              <w:jc w:val="both"/>
+            </w:pPr>
+            <w:bookmarkStart w:id="114" w:name="_2koq656" w:colFirst="0" w:colLast="0"/>
+            <w:bookmarkEnd w:id="114"/>
+            <w:r>
+              <w:t>COMO personal de gestión de reclamos QUIERO registrar un reclamo PARA conocer el motivo del mismo y mercadería afectada.</w:t>
+            </w:r>
+          </w:p>
+        </w:tc>
+      </w:tr>
+      <w:tr>
+        <w:trPr>
+          <w:trHeight w:val="506"/>
+        </w:trPr>
+        <w:tc>
+          <w:tcPr>
+            <w:tcW w:w="9360" w:type="dxa"/>
+            <w:gridSpan w:val="3"/>
+            <w:shd w:val="clear" w:color="auto" w:fill="auto"/>
+            <w:tcMar>
+              <w:top w:w="100" w:type="dxa"/>
+              <w:left w:w="100" w:type="dxa"/>
+              <w:bottom w:w="100" w:type="dxa"/>
+              <w:right w:w="100" w:type="dxa"/>
+            </w:tcMar>
+          </w:tcPr>
+          <w:p>
+            <w:pPr>
+              <w:jc w:val="both"/>
+            </w:pPr>
+            <w:r>
+              <w:t xml:space="preserve">Título: </w:t>
+            </w:r>
+            <w:r>
+              <w:rPr>
+                <w:sz w:val="22"/>
+                <w:szCs w:val="22"/>
+              </w:rPr>
+              <w:t>Alta de Reclamos.</w:t>
+            </w:r>
+          </w:p>
+        </w:tc>
+      </w:tr>
+      <w:tr>
+        <w:trPr>
+          <w:trHeight w:val="440"/>
+        </w:trPr>
+        <w:tc>
+          <w:tcPr>
+            <w:tcW w:w="9360" w:type="dxa"/>
+            <w:gridSpan w:val="3"/>
+            <w:shd w:val="clear" w:color="auto" w:fill="auto"/>
+            <w:tcMar>
+              <w:top w:w="100" w:type="dxa"/>
+              <w:left w:w="100" w:type="dxa"/>
+              <w:bottom w:w="100" w:type="dxa"/>
+              <w:right w:w="100" w:type="dxa"/>
+            </w:tcMar>
+          </w:tcPr>
+          <w:p>
+            <w:pPr>
+              <w:widowControl w:val="0"/>
+            </w:pPr>
+            <w:r>
+              <w:t>Validación:</w:t>
+            </w:r>
+          </w:p>
+          <w:p>
+            <w:pPr>
+              <w:widowControl w:val="0"/>
+              <w:numPr>
+                <w:ilvl w:val="0"/>
+                <w:numId w:val="22"/>
+              </w:numPr>
+              <w:jc w:val="both"/>
+            </w:pPr>
+            <w:r>
+              <w:t xml:space="preserve">Dado que el usuario quiere registrar un reclamo, cuando presione el botón de “registrar </w:t>
+            </w:r>
+            <w:r>
+              <w:lastRenderedPageBreak/>
+              <w:t>reclamo”, entonces el sistema cargará en la base de datos el reclamo.</w:t>
+            </w:r>
+          </w:p>
+          <w:p>
+            <w:pPr>
+              <w:widowControl w:val="0"/>
+              <w:numPr>
+                <w:ilvl w:val="0"/>
+                <w:numId w:val="22"/>
+              </w:numPr>
+              <w:jc w:val="both"/>
+            </w:pPr>
+            <w:r>
+              <w:t>Dado que el usuario quiere registrar un reclamo, cuando presione el botón de “registrar reclamo” y faltan campos por completar, entonces el sistema mostrará un mensaje de error y no se cargará el reclamo en la base de datos.</w:t>
+            </w:r>
+          </w:p>
+        </w:tc>
+      </w:tr>
+      <w:tr>
+        <w:trPr>
+          <w:trHeight w:val="440"/>
+        </w:trPr>
+        <w:tc>
+          <w:tcPr>
+            <w:tcW w:w="9360" w:type="dxa"/>
+            <w:gridSpan w:val="3"/>
+            <w:shd w:val="clear" w:color="auto" w:fill="auto"/>
+            <w:tcMar>
+              <w:top w:w="100" w:type="dxa"/>
+              <w:left w:w="100" w:type="dxa"/>
+              <w:bottom w:w="100" w:type="dxa"/>
+              <w:right w:w="100" w:type="dxa"/>
+            </w:tcMar>
+          </w:tcPr>
+          <w:p>
+            <w:pPr>
+              <w:widowControl w:val="0"/>
+            </w:pPr>
+            <w:r>
+              <w:lastRenderedPageBreak/>
+              <w:t>Programador: Bianchi, Federico.</w:t>
+            </w:r>
+          </w:p>
+        </w:tc>
+      </w:tr>
+      <w:tr>
+        <w:trPr>
+          <w:trHeight w:val="440"/>
+        </w:trPr>
+        <w:tc>
+          <w:tcPr>
+            <w:tcW w:w="9360" w:type="dxa"/>
+            <w:gridSpan w:val="3"/>
+            <w:shd w:val="clear" w:color="auto" w:fill="auto"/>
+            <w:tcMar>
+              <w:top w:w="100" w:type="dxa"/>
+              <w:left w:w="100" w:type="dxa"/>
+              <w:bottom w:w="100" w:type="dxa"/>
+              <w:right w:w="100" w:type="dxa"/>
+            </w:tcMar>
+          </w:tcPr>
+          <w:p>
+            <w:pPr>
+              <w:widowControl w:val="0"/>
+            </w:pPr>
+            <w:r>
+              <w:t>Riesgo: Alta.</w:t>
+            </w:r>
+          </w:p>
+        </w:tc>
+      </w:tr>
+    </w:tbl>
+    <w:p>
+      <w:pPr>
+        <w:tabs>
+          <w:tab w:val="left" w:pos="-1080"/>
+          <w:tab w:val="left" w:pos="-720"/>
+          <w:tab w:val="left" w:pos="0"/>
+          <w:tab w:val="left" w:pos="720"/>
+          <w:tab w:val="left" w:pos="1440"/>
+          <w:tab w:val="left" w:pos="3600"/>
+          <w:tab w:val="left" w:pos="4320"/>
+          <w:tab w:val="left" w:pos="5040"/>
+          <w:tab w:val="left" w:pos="5760"/>
+          <w:tab w:val="left" w:pos="6480"/>
+          <w:tab w:val="left" w:pos="7200"/>
+          <w:tab w:val="left" w:pos="7920"/>
+          <w:tab w:val="left" w:pos="8640"/>
+          <w:tab w:val="left" w:pos="9360"/>
+          <w:tab w:val="left" w:pos="10080"/>
+          <w:tab w:val="left" w:pos="10800"/>
+          <w:tab w:val="left" w:pos="11520"/>
+          <w:tab w:val="left" w:pos="12240"/>
+          <w:tab w:val="left" w:pos="12960"/>
+          <w:tab w:val="left" w:pos="13680"/>
+          <w:tab w:val="left" w:pos="14400"/>
+          <w:tab w:val="left" w:pos="15120"/>
+          <w:tab w:val="left" w:pos="15840"/>
+          <w:tab w:val="left" w:pos="16560"/>
+          <w:tab w:val="left" w:pos="17280"/>
+          <w:tab w:val="left" w:pos="18000"/>
+          <w:tab w:val="left" w:pos="18720"/>
+        </w:tabs>
+      </w:pPr>
+      <w:bookmarkStart w:id="115" w:name="_zu0gcz" w:colFirst="0" w:colLast="0"/>
+      <w:bookmarkEnd w:id="115"/>
+    </w:p>
+    <w:tbl>
+      <w:tblPr>
+        <w:tblStyle w:val="af5"/>
+        <w:tblW w:w="9360" w:type="dxa"/>
+        <w:tblInd w:w="0" w:type="dxa"/>
+        <w:tblBorders>
+          <w:top w:val="single" w:sz="8" w:space="0" w:color="000000"/>
+          <w:left w:val="single" w:sz="8" w:space="0" w:color="000000"/>
+          <w:bottom w:val="single" w:sz="8" w:space="0" w:color="000000"/>
+          <w:right w:val="single" w:sz="8" w:space="0" w:color="000000"/>
+          <w:insideH w:val="single" w:sz="8" w:space="0" w:color="000000"/>
+          <w:insideV w:val="single" w:sz="8" w:space="0" w:color="000000"/>
+        </w:tblBorders>
+        <w:tblLayout w:type="fixed"/>
+        <w:tblLook w:val="0600" w:firstRow="0" w:lastRow="0" w:firstColumn="0" w:lastColumn="0" w:noHBand="1" w:noVBand="1"/>
+      </w:tblPr>
+      <w:tblGrid>
+        <w:gridCol w:w="3105"/>
+        <w:gridCol w:w="3135"/>
+        <w:gridCol w:w="3120"/>
+      </w:tblGrid>
+      <w:tr>
+        <w:tc>
+          <w:tcPr>
+            <w:tcW w:w="3105" w:type="dxa"/>
+            <w:shd w:val="clear" w:color="auto" w:fill="auto"/>
+            <w:tcMar>
+              <w:top w:w="100" w:type="dxa"/>
+              <w:left w:w="100" w:type="dxa"/>
+              <w:bottom w:w="100" w:type="dxa"/>
+              <w:right w:w="100" w:type="dxa"/>
+            </w:tcMar>
+          </w:tcPr>
+          <w:p>
+            <w:pPr>
+              <w:widowControl w:val="0"/>
+            </w:pPr>
+            <w:r>
+              <w:t>Prioridad: Media</w:t>
+            </w:r>
+          </w:p>
+        </w:tc>
+        <w:tc>
+          <w:tcPr>
+            <w:tcW w:w="3135" w:type="dxa"/>
+            <w:shd w:val="clear" w:color="auto" w:fill="auto"/>
+            <w:tcMar>
+              <w:top w:w="100" w:type="dxa"/>
+              <w:left w:w="100" w:type="dxa"/>
+              <w:bottom w:w="100" w:type="dxa"/>
+              <w:right w:w="100" w:type="dxa"/>
+            </w:tcMar>
+          </w:tcPr>
+          <w:p>
+            <w:pPr>
+              <w:widowControl w:val="0"/>
+            </w:pPr>
+            <w:r>
+              <w:t>Número de HU: 19</w:t>
+            </w:r>
+          </w:p>
+        </w:tc>
+        <w:tc>
+          <w:tcPr>
+            <w:tcW w:w="3120" w:type="dxa"/>
+            <w:shd w:val="clear" w:color="auto" w:fill="auto"/>
+            <w:tcMar>
+              <w:top w:w="100" w:type="dxa"/>
+              <w:left w:w="100" w:type="dxa"/>
+              <w:bottom w:w="100" w:type="dxa"/>
+              <w:right w:w="100" w:type="dxa"/>
+            </w:tcMar>
+          </w:tcPr>
+          <w:p>
+            <w:pPr>
+              <w:widowControl w:val="0"/>
+            </w:pPr>
+            <w:r>
+              <w:t>Estimación: XS</w:t>
+            </w:r>
+          </w:p>
+        </w:tc>
+      </w:tr>
+      <w:tr>
+        <w:trPr>
+          <w:trHeight w:val="440"/>
+        </w:trPr>
+        <w:tc>
+          <w:tcPr>
+            <w:tcW w:w="9360" w:type="dxa"/>
+            <w:gridSpan w:val="3"/>
+            <w:shd w:val="clear" w:color="auto" w:fill="auto"/>
+            <w:tcMar>
+              <w:top w:w="100" w:type="dxa"/>
+              <w:left w:w="100" w:type="dxa"/>
+              <w:bottom w:w="100" w:type="dxa"/>
+              <w:right w:w="100" w:type="dxa"/>
+            </w:tcMar>
+          </w:tcPr>
+          <w:p>
+            <w:pPr>
+              <w:jc w:val="both"/>
+            </w:pPr>
+            <w:bookmarkStart w:id="116" w:name="_3jtnz0s" w:colFirst="0" w:colLast="0"/>
+            <w:bookmarkEnd w:id="116"/>
+            <w:r>
+              <w:t>COMO personal de gestión de reclamos QUIERO consultar los reclamos existentes PARA generar informe sobre los reclamos recibidos.</w:t>
+            </w:r>
+          </w:p>
+        </w:tc>
+      </w:tr>
+      <w:tr>
+        <w:trPr>
+          <w:trHeight w:val="407"/>
+        </w:trPr>
+        <w:tc>
+          <w:tcPr>
+            <w:tcW w:w="9360" w:type="dxa"/>
+            <w:gridSpan w:val="3"/>
+            <w:shd w:val="clear" w:color="auto" w:fill="auto"/>
+            <w:tcMar>
+              <w:top w:w="100" w:type="dxa"/>
+              <w:left w:w="100" w:type="dxa"/>
+              <w:bottom w:w="100" w:type="dxa"/>
+              <w:right w:w="100" w:type="dxa"/>
+            </w:tcMar>
+          </w:tcPr>
+          <w:p>
+            <w:pPr>
+              <w:jc w:val="both"/>
+            </w:pPr>
+            <w:r>
+              <w:t>Título: Consultar reclamos existentes.</w:t>
+            </w:r>
+          </w:p>
+        </w:tc>
+      </w:tr>
+      <w:tr>
+        <w:trPr>
+          <w:trHeight w:val="440"/>
+        </w:trPr>
+        <w:tc>
+          <w:tcPr>
+            <w:tcW w:w="9360" w:type="dxa"/>
+            <w:gridSpan w:val="3"/>
+            <w:shd w:val="clear" w:color="auto" w:fill="auto"/>
+            <w:tcMar>
+              <w:top w:w="100" w:type="dxa"/>
+              <w:left w:w="100" w:type="dxa"/>
+              <w:bottom w:w="100" w:type="dxa"/>
+              <w:right w:w="100" w:type="dxa"/>
+            </w:tcMar>
+          </w:tcPr>
+          <w:p>
+            <w:pPr>
+              <w:widowControl w:val="0"/>
+            </w:pPr>
+            <w:r>
+              <w:t>Validación:</w:t>
+            </w:r>
+          </w:p>
+          <w:p>
+            <w:pPr>
+              <w:widowControl w:val="0"/>
+              <w:numPr>
+                <w:ilvl w:val="0"/>
+                <w:numId w:val="21"/>
+              </w:numPr>
+              <w:jc w:val="both"/>
+            </w:pPr>
+            <w:r>
+              <w:t>Dada la existencia de consultar los reclamos existentes, cuando el usuario toque el botón de “consultar reclamos existentes”, entonces el sistema mostrará una lista con los reclamos existentes.</w:t>
+            </w:r>
+          </w:p>
+          <w:p>
+            <w:pPr>
+              <w:widowControl w:val="0"/>
+              <w:numPr>
+                <w:ilvl w:val="0"/>
+                <w:numId w:val="21"/>
+              </w:numPr>
+              <w:jc w:val="both"/>
+            </w:pPr>
+            <w:r>
+              <w:t>Dada la necesidad de consultar los reclamos existentes, el usuario toque el botón de “consultar los reclamos existentes”, si no hay los reclamos existentes entonces el sistema dará un mensaje de “No hay reclamos existentes”.</w:t>
+            </w:r>
+          </w:p>
+        </w:tc>
+      </w:tr>
+      <w:tr>
+        <w:trPr>
+          <w:trHeight w:val="440"/>
+        </w:trPr>
+        <w:tc>
+          <w:tcPr>
+            <w:tcW w:w="9360" w:type="dxa"/>
+            <w:gridSpan w:val="3"/>
+            <w:shd w:val="clear" w:color="auto" w:fill="auto"/>
+            <w:tcMar>
+              <w:top w:w="100" w:type="dxa"/>
+              <w:left w:w="100" w:type="dxa"/>
+              <w:bottom w:w="100" w:type="dxa"/>
+              <w:right w:w="100" w:type="dxa"/>
+            </w:tcMar>
+          </w:tcPr>
+          <w:p>
+            <w:pPr>
+              <w:widowControl w:val="0"/>
+            </w:pPr>
+            <w:r>
+              <w:t xml:space="preserve">Programador: </w:t>
+            </w:r>
+            <w:proofErr w:type="spellStart"/>
+            <w:r>
+              <w:t>Garcia</w:t>
+            </w:r>
+            <w:proofErr w:type="spellEnd"/>
+            <w:r>
+              <w:t>, Franco Roberto.</w:t>
+            </w:r>
+          </w:p>
+        </w:tc>
+      </w:tr>
+      <w:tr>
+        <w:trPr>
+          <w:trHeight w:val="440"/>
+        </w:trPr>
+        <w:tc>
+          <w:tcPr>
+            <w:tcW w:w="9360" w:type="dxa"/>
+            <w:gridSpan w:val="3"/>
+            <w:shd w:val="clear" w:color="auto" w:fill="auto"/>
+            <w:tcMar>
+              <w:top w:w="100" w:type="dxa"/>
+              <w:left w:w="100" w:type="dxa"/>
+              <w:bottom w:w="100" w:type="dxa"/>
+              <w:right w:w="100" w:type="dxa"/>
+            </w:tcMar>
+          </w:tcPr>
+          <w:p>
+            <w:pPr>
+              <w:widowControl w:val="0"/>
+            </w:pPr>
+            <w:r>
+              <w:t>Riesgo: Bajo.</w:t>
             </w:r>
           </w:p>
         </w:tc>
@@ -21814,14 +22390,12 @@
         <w:spacing w:line="240" w:lineRule="auto"/>
         <w:jc w:val="both"/>
       </w:pPr>
-      <w:bookmarkStart w:id="113" w:name="_45jfvxd" w:colFirst="0" w:colLast="0"/>
-      <w:bookmarkEnd w:id="113"/>
+      <w:bookmarkStart w:id="117" w:name="_1yyy98l" w:colFirst="0" w:colLast="0"/>
+      <w:bookmarkEnd w:id="117"/>
     </w:p>
-    <w:p/>
-    <w:p/>
     <w:tbl>
       <w:tblPr>
-        <w:tblStyle w:val="af4"/>
+        <w:tblStyle w:val="af6"/>
         <w:tblW w:w="9360" w:type="dxa"/>
         <w:tblInd w:w="0" w:type="dxa"/>
         <w:tblBorders>
@@ -21857,7 +22431,7 @@
               <w:widowControl w:val="0"/>
             </w:pPr>
             <w:r>
-              <w:t>Prioridad: Media</w:t>
+              <w:t>Prioridad: Baja</w:t>
             </w:r>
           </w:p>
         </w:tc>
@@ -21877,7 +22451,7 @@
               <w:widowControl w:val="0"/>
             </w:pPr>
             <w:r>
-              <w:t>Número de HU: 18</w:t>
+              <w:t>Número de HU: 20</w:t>
             </w:r>
           </w:p>
         </w:tc>
@@ -21922,17 +22496,17 @@
             <w:pPr>
               <w:jc w:val="both"/>
             </w:pPr>
-            <w:bookmarkStart w:id="114" w:name="_2koq656" w:colFirst="0" w:colLast="0"/>
-            <w:bookmarkEnd w:id="114"/>
-            <w:r>
-              <w:t>COMO personal de gestión de reclamos QUIERO registrar un reclamo PARA conocer el motivo del mismo y mercadería afectada.</w:t>
+            <w:bookmarkStart w:id="118" w:name="_4iylrwe" w:colFirst="0" w:colLast="0"/>
+            <w:bookmarkEnd w:id="118"/>
+            <w:r>
+              <w:t>COMO personal de gestión de reclamos QUIERO eliminar un reclamo PARA cancelar la emisión de informe sobre la misma.</w:t>
             </w:r>
           </w:p>
         </w:tc>
       </w:tr>
       <w:tr>
         <w:trPr>
-          <w:trHeight w:val="506"/>
+          <w:trHeight w:val="371"/>
         </w:trPr>
         <w:tc>
           <w:tcPr>
@@ -21958,7 +22532,7 @@
                 <w:sz w:val="22"/>
                 <w:szCs w:val="22"/>
               </w:rPr>
-              <w:t>Alta de Reclamos.</w:t>
+              <w:t>Eliminar Reclamos.</w:t>
             </w:r>
           </w:p>
         </w:tc>
@@ -21992,11 +22566,29 @@
               <w:widowControl w:val="0"/>
               <w:numPr>
                 <w:ilvl w:val="0"/>
-                <w:numId w:val="22"/>
+                <w:numId w:val="10"/>
               </w:numPr>
-            </w:pPr>
-            <w:r>
-              <w:t>Dado que el usuario quiere registrar un reclamo, cuando presione el botón de “registrar reclamo”, entonces el sistema cargará en la base de datos el reclamo.</w:t>
+              <w:jc w:val="both"/>
+            </w:pPr>
+            <w:r>
+              <w:t xml:space="preserve">Dado que el usuario desea eliminar un </w:t>
+            </w:r>
+            <w:proofErr w:type="spellStart"/>
+            <w:r>
+              <w:t>reclamo</w:t>
+            </w:r>
+            <w:proofErr w:type="gramStart"/>
+            <w:r>
+              <w:t>,cuando</w:t>
+            </w:r>
+            <w:proofErr w:type="spellEnd"/>
+            <w:proofErr w:type="gramEnd"/>
+            <w:r>
+              <w:t xml:space="preserve"> selecciona “eliminar reclamo”, </w:t>
+            </w:r>
+            <w:r>
+              <w:lastRenderedPageBreak/>
+              <w:t xml:space="preserve">entonces el sistema registrará la eliminación si se selecciona “confirmar eliminación”, se borrará el reclamo y no se podrá recuperar la información eliminada. </w:t>
             </w:r>
           </w:p>
           <w:p>
@@ -22004,15 +22596,12 @@
               <w:widowControl w:val="0"/>
               <w:numPr>
                 <w:ilvl w:val="0"/>
-                <w:numId w:val="22"/>
+                <w:numId w:val="10"/>
               </w:numPr>
-            </w:pPr>
-            <w:r>
-              <w:t xml:space="preserve">Dado que el usuario quiere registrar un reclamo, cuando presione el botón de “registrar reclamo” y faltan campos por completar, entonces el sistema mostrará un mensaje de </w:t>
-            </w:r>
-            <w:r>
-              <w:lastRenderedPageBreak/>
-              <w:t>error y no se cargará el reclamo en la base de datos.</w:t>
+              <w:jc w:val="both"/>
+            </w:pPr>
+            <w:r>
+              <w:t>Dado que el usuario desea eliminar un reclamo, cuando selecciona “eliminar reclamo” y confirma el mismo, entonces la lista con los reclamos se actualizará automáticamente.</w:t>
             </w:r>
           </w:p>
         </w:tc>
@@ -22039,7 +22628,7 @@
             </w:pPr>
             <w:r>
               <w:lastRenderedPageBreak/>
-              <w:t>Programador: Bianchi, Federico.</w:t>
+              <w:t>Programador: Lorenzo, Francisco.</w:t>
             </w:r>
           </w:p>
         </w:tc>
@@ -22103,12 +22692,12 @@
           <w:tab w:val="left" w:pos="18720"/>
         </w:tabs>
       </w:pPr>
-      <w:bookmarkStart w:id="115" w:name="_zu0gcz" w:colFirst="0" w:colLast="0"/>
-      <w:bookmarkEnd w:id="115"/>
+      <w:bookmarkStart w:id="119" w:name="_2y3w247" w:colFirst="0" w:colLast="0"/>
+      <w:bookmarkEnd w:id="119"/>
     </w:p>
     <w:tbl>
       <w:tblPr>
-        <w:tblStyle w:val="af5"/>
+        <w:tblStyle w:val="af7"/>
         <w:tblW w:w="9360" w:type="dxa"/>
         <w:tblInd w:w="0" w:type="dxa"/>
         <w:tblBorders>
@@ -22144,7 +22733,7 @@
               <w:widowControl w:val="0"/>
             </w:pPr>
             <w:r>
-              <w:t>Prioridad: Media</w:t>
+              <w:t>Prioridad:  Alta</w:t>
             </w:r>
           </w:p>
         </w:tc>
@@ -22164,7 +22753,7 @@
               <w:widowControl w:val="0"/>
             </w:pPr>
             <w:r>
-              <w:t>Número de HU: 19</w:t>
+              <w:t>Número de HU: 21</w:t>
             </w:r>
           </w:p>
         </w:tc>
@@ -22184,7 +22773,7 @@
               <w:widowControl w:val="0"/>
             </w:pPr>
             <w:r>
-              <w:t>Estimación: XS</w:t>
+              <w:t>Estimación: M</w:t>
             </w:r>
           </w:p>
         </w:tc>
@@ -22209,17 +22798,25 @@
             <w:pPr>
               <w:jc w:val="both"/>
             </w:pPr>
-            <w:bookmarkStart w:id="116" w:name="_3jtnz0s" w:colFirst="0" w:colLast="0"/>
-            <w:bookmarkEnd w:id="116"/>
-            <w:r>
-              <w:t>COMO personal de gestión de reclamos QUIERO consultar los reclamos existentes PARA generar informe sobre los reclamos recibidos.</w:t>
+            <w:bookmarkStart w:id="120" w:name="_1d96cc0" w:colFirst="0" w:colLast="0"/>
+            <w:bookmarkEnd w:id="120"/>
+            <w:r>
+              <w:t xml:space="preserve">COMO personal de gestión </w:t>
+            </w:r>
+            <w:proofErr w:type="spellStart"/>
+            <w:r>
+              <w:t>Delivery</w:t>
+            </w:r>
+            <w:proofErr w:type="spellEnd"/>
+            <w:r>
+              <w:t xml:space="preserve"> QUIERO registrar un transporte PARA conocer los transportes utilizados.</w:t>
             </w:r>
           </w:p>
         </w:tc>
       </w:tr>
       <w:tr>
         <w:trPr>
-          <w:trHeight w:val="407"/>
+          <w:trHeight w:val="404"/>
         </w:trPr>
         <w:tc>
           <w:tcPr>
@@ -22238,7 +22835,7 @@
               <w:jc w:val="both"/>
             </w:pPr>
             <w:r>
-              <w:t>Título: Consultar reclamos existentes.</w:t>
+              <w:t>Título: Alta de transporte.</w:t>
             </w:r>
           </w:p>
         </w:tc>
@@ -22272,11 +22869,12 @@
               <w:widowControl w:val="0"/>
               <w:numPr>
                 <w:ilvl w:val="0"/>
-                <w:numId w:val="21"/>
+                <w:numId w:val="22"/>
               </w:numPr>
-            </w:pPr>
-            <w:r>
-              <w:t>Dada la existencia de consultar los reclamos existentes, cuando el usuario toque el botón de “consultar reclamos existentes”, entonces el sistema mostrará una lista con los reclamos existentes.</w:t>
+              <w:jc w:val="both"/>
+            </w:pPr>
+            <w:r>
+              <w:t>Dado que el usuario desea registrar un transporte, cuando el usuario seleccione el botón “nuevo transporte”, entonces se mostrará un formulario con datos a cargar del chofer.</w:t>
             </w:r>
           </w:p>
           <w:p>
@@ -22284,11 +22882,25 @@
               <w:widowControl w:val="0"/>
               <w:numPr>
                 <w:ilvl w:val="0"/>
-                <w:numId w:val="21"/>
+                <w:numId w:val="22"/>
               </w:numPr>
-            </w:pPr>
-            <w:r>
-              <w:t>Dada la necesidad de consultar los reclamos existentes, el usuario toque el botón de “consultar los reclamos existentes”, si no hay los reclamos existentes entonces el sistema dará un mensaje de “No hay reclamos existentes”.</w:t>
+              <w:jc w:val="both"/>
+            </w:pPr>
+            <w:r>
+              <w:t>Dado que el usuario desea registrar un transporte, cuando el usuario seleccione el botón “registrar transporte”, entonces el sistema dará error si no se ingresan los datos correctamente del transporte.</w:t>
+            </w:r>
+          </w:p>
+          <w:p>
+            <w:pPr>
+              <w:widowControl w:val="0"/>
+              <w:numPr>
+                <w:ilvl w:val="0"/>
+                <w:numId w:val="22"/>
+              </w:numPr>
+              <w:jc w:val="both"/>
+            </w:pPr>
+            <w:r>
+              <w:t>Dado que el usuario desea registrar un transporte, cuando el usuario seleccione el botón “registrar transporte”, entonces se registra el transporte dentro de la base de datos y se le muestra un mensaje al usuario que diga “Transporte registrado con éxito”.</w:t>
             </w:r>
           </w:p>
         </w:tc>
@@ -22348,7 +22960,606 @@
               <w:widowControl w:val="0"/>
             </w:pPr>
             <w:r>
-              <w:t>Riesgo: Bajo.</w:t>
+              <w:t>Riesgo: Moderado.</w:t>
+            </w:r>
+          </w:p>
+        </w:tc>
+      </w:tr>
+    </w:tbl>
+    <w:p>
+      <w:pPr>
+        <w:pStyle w:val="Ttulo1"/>
+        <w:tabs>
+          <w:tab w:val="left" w:pos="-1080"/>
+          <w:tab w:val="left" w:pos="-720"/>
+          <w:tab w:val="left" w:pos="0"/>
+          <w:tab w:val="left" w:pos="720"/>
+          <w:tab w:val="left" w:pos="1440"/>
+          <w:tab w:val="left" w:pos="3600"/>
+          <w:tab w:val="left" w:pos="4320"/>
+          <w:tab w:val="left" w:pos="5040"/>
+          <w:tab w:val="left" w:pos="5760"/>
+          <w:tab w:val="left" w:pos="6480"/>
+          <w:tab w:val="left" w:pos="7200"/>
+          <w:tab w:val="left" w:pos="7920"/>
+          <w:tab w:val="left" w:pos="8640"/>
+          <w:tab w:val="left" w:pos="9360"/>
+          <w:tab w:val="left" w:pos="10080"/>
+          <w:tab w:val="left" w:pos="10800"/>
+          <w:tab w:val="left" w:pos="11520"/>
+          <w:tab w:val="left" w:pos="12240"/>
+          <w:tab w:val="left" w:pos="12960"/>
+          <w:tab w:val="left" w:pos="13680"/>
+          <w:tab w:val="left" w:pos="14400"/>
+          <w:tab w:val="left" w:pos="15120"/>
+          <w:tab w:val="left" w:pos="15840"/>
+          <w:tab w:val="left" w:pos="16560"/>
+          <w:tab w:val="left" w:pos="17280"/>
+          <w:tab w:val="left" w:pos="18000"/>
+          <w:tab w:val="left" w:pos="18720"/>
+        </w:tabs>
+        <w:jc w:val="both"/>
+      </w:pPr>
+      <w:bookmarkStart w:id="121" w:name="_3x8tuzt" w:colFirst="0" w:colLast="0"/>
+      <w:bookmarkEnd w:id="121"/>
+    </w:p>
+    <w:tbl>
+      <w:tblPr>
+        <w:tblStyle w:val="af8"/>
+        <w:tblW w:w="9360" w:type="dxa"/>
+        <w:tblInd w:w="0" w:type="dxa"/>
+        <w:tblBorders>
+          <w:top w:val="single" w:sz="8" w:space="0" w:color="000000"/>
+          <w:left w:val="single" w:sz="8" w:space="0" w:color="000000"/>
+          <w:bottom w:val="single" w:sz="8" w:space="0" w:color="000000"/>
+          <w:right w:val="single" w:sz="8" w:space="0" w:color="000000"/>
+          <w:insideH w:val="single" w:sz="8" w:space="0" w:color="000000"/>
+          <w:insideV w:val="single" w:sz="8" w:space="0" w:color="000000"/>
+        </w:tblBorders>
+        <w:tblLayout w:type="fixed"/>
+        <w:tblLook w:val="0600" w:firstRow="0" w:lastRow="0" w:firstColumn="0" w:lastColumn="0" w:noHBand="1" w:noVBand="1"/>
+      </w:tblPr>
+      <w:tblGrid>
+        <w:gridCol w:w="3105"/>
+        <w:gridCol w:w="3135"/>
+        <w:gridCol w:w="3120"/>
+      </w:tblGrid>
+      <w:tr>
+        <w:tc>
+          <w:tcPr>
+            <w:tcW w:w="3105" w:type="dxa"/>
+            <w:shd w:val="clear" w:color="auto" w:fill="auto"/>
+            <w:tcMar>
+              <w:top w:w="100" w:type="dxa"/>
+              <w:left w:w="100" w:type="dxa"/>
+              <w:bottom w:w="100" w:type="dxa"/>
+              <w:right w:w="100" w:type="dxa"/>
+            </w:tcMar>
+          </w:tcPr>
+          <w:p>
+            <w:pPr>
+              <w:widowControl w:val="0"/>
+            </w:pPr>
+            <w:r>
+              <w:t>Prioridad: Baja</w:t>
+            </w:r>
+          </w:p>
+        </w:tc>
+        <w:tc>
+          <w:tcPr>
+            <w:tcW w:w="3135" w:type="dxa"/>
+            <w:shd w:val="clear" w:color="auto" w:fill="auto"/>
+            <w:tcMar>
+              <w:top w:w="100" w:type="dxa"/>
+              <w:left w:w="100" w:type="dxa"/>
+              <w:bottom w:w="100" w:type="dxa"/>
+              <w:right w:w="100" w:type="dxa"/>
+            </w:tcMar>
+          </w:tcPr>
+          <w:p>
+            <w:pPr>
+              <w:widowControl w:val="0"/>
+            </w:pPr>
+            <w:r>
+              <w:t>Número de HU: 22</w:t>
+            </w:r>
+          </w:p>
+        </w:tc>
+        <w:tc>
+          <w:tcPr>
+            <w:tcW w:w="3120" w:type="dxa"/>
+            <w:shd w:val="clear" w:color="auto" w:fill="auto"/>
+            <w:tcMar>
+              <w:top w:w="100" w:type="dxa"/>
+              <w:left w:w="100" w:type="dxa"/>
+              <w:bottom w:w="100" w:type="dxa"/>
+              <w:right w:w="100" w:type="dxa"/>
+            </w:tcMar>
+          </w:tcPr>
+          <w:p>
+            <w:pPr>
+              <w:widowControl w:val="0"/>
+            </w:pPr>
+            <w:r>
+              <w:t>Estimación: S</w:t>
+            </w:r>
+          </w:p>
+        </w:tc>
+      </w:tr>
+      <w:tr>
+        <w:trPr>
+          <w:trHeight w:val="440"/>
+        </w:trPr>
+        <w:tc>
+          <w:tcPr>
+            <w:tcW w:w="9360" w:type="dxa"/>
+            <w:gridSpan w:val="3"/>
+            <w:shd w:val="clear" w:color="auto" w:fill="auto"/>
+            <w:tcMar>
+              <w:top w:w="100" w:type="dxa"/>
+              <w:left w:w="100" w:type="dxa"/>
+              <w:bottom w:w="100" w:type="dxa"/>
+              <w:right w:w="100" w:type="dxa"/>
+            </w:tcMar>
+          </w:tcPr>
+          <w:p>
+            <w:pPr>
+              <w:jc w:val="both"/>
+            </w:pPr>
+            <w:bookmarkStart w:id="122" w:name="_2ce457m" w:colFirst="0" w:colLast="0"/>
+            <w:bookmarkEnd w:id="122"/>
+            <w:r>
+              <w:t xml:space="preserve">COMO personal de gestión </w:t>
+            </w:r>
+            <w:proofErr w:type="spellStart"/>
+            <w:r>
+              <w:t>Delivery</w:t>
+            </w:r>
+            <w:proofErr w:type="spellEnd"/>
+            <w:r>
+              <w:t xml:space="preserve"> QUIERO modificar un transporte PARA tener control sobre el kilometraje recorrido y poder actualizarlo.</w:t>
+            </w:r>
+          </w:p>
+        </w:tc>
+      </w:tr>
+      <w:tr>
+        <w:trPr>
+          <w:trHeight w:val="379"/>
+        </w:trPr>
+        <w:tc>
+          <w:tcPr>
+            <w:tcW w:w="9360" w:type="dxa"/>
+            <w:gridSpan w:val="3"/>
+            <w:shd w:val="clear" w:color="auto" w:fill="auto"/>
+            <w:tcMar>
+              <w:top w:w="100" w:type="dxa"/>
+              <w:left w:w="100" w:type="dxa"/>
+              <w:bottom w:w="100" w:type="dxa"/>
+              <w:right w:w="100" w:type="dxa"/>
+            </w:tcMar>
+          </w:tcPr>
+          <w:p>
+            <w:pPr>
+              <w:jc w:val="both"/>
+            </w:pPr>
+            <w:r>
+              <w:t>Título: Modificar Transporte.</w:t>
+            </w:r>
+          </w:p>
+        </w:tc>
+      </w:tr>
+      <w:tr>
+        <w:trPr>
+          <w:trHeight w:val="440"/>
+        </w:trPr>
+        <w:tc>
+          <w:tcPr>
+            <w:tcW w:w="9360" w:type="dxa"/>
+            <w:gridSpan w:val="3"/>
+            <w:shd w:val="clear" w:color="auto" w:fill="auto"/>
+            <w:tcMar>
+              <w:top w:w="100" w:type="dxa"/>
+              <w:left w:w="100" w:type="dxa"/>
+              <w:bottom w:w="100" w:type="dxa"/>
+              <w:right w:w="100" w:type="dxa"/>
+            </w:tcMar>
+          </w:tcPr>
+          <w:p>
+            <w:pPr>
+              <w:widowControl w:val="0"/>
+            </w:pPr>
+            <w:r>
+              <w:lastRenderedPageBreak/>
+              <w:t>Validación:</w:t>
+            </w:r>
+          </w:p>
+          <w:p>
+            <w:pPr>
+              <w:widowControl w:val="0"/>
+              <w:numPr>
+                <w:ilvl w:val="0"/>
+                <w:numId w:val="3"/>
+              </w:numPr>
+              <w:jc w:val="both"/>
+            </w:pPr>
+            <w:r>
+              <w:t>Dado que el usuario quiere modificar el kilometraje un transporte utilizado, cuando seleccione el botón “modificar transporte”, entonces se mostrarán los datos de los transportes que posee la empresa.</w:t>
+            </w:r>
+          </w:p>
+          <w:p>
+            <w:pPr>
+              <w:widowControl w:val="0"/>
+              <w:numPr>
+                <w:ilvl w:val="0"/>
+                <w:numId w:val="3"/>
+              </w:numPr>
+              <w:jc w:val="both"/>
+            </w:pPr>
+            <w:r>
+              <w:t>Dado que el usuario quiere modificar el kilometraje un transporte utilizado, cuando seleccione el botón “modificar transporte”, entonces el sistema mostrará error si el kilometraje ingresado es menor al anterior.</w:t>
+            </w:r>
+          </w:p>
+          <w:p>
+            <w:pPr>
+              <w:widowControl w:val="0"/>
+              <w:numPr>
+                <w:ilvl w:val="0"/>
+                <w:numId w:val="3"/>
+              </w:numPr>
+              <w:jc w:val="both"/>
+            </w:pPr>
+            <w:r>
+              <w:t>Dado que el usuario quiere modificar el kilometraje un transporte utilizado, cuando seleccione el botón “modificar transporte”, entonces el sistema mostrará error si no se ingresa un valor de kilometraje válido.</w:t>
+            </w:r>
+          </w:p>
+        </w:tc>
+      </w:tr>
+      <w:tr>
+        <w:trPr>
+          <w:trHeight w:val="440"/>
+        </w:trPr>
+        <w:tc>
+          <w:tcPr>
+            <w:tcW w:w="9360" w:type="dxa"/>
+            <w:gridSpan w:val="3"/>
+            <w:shd w:val="clear" w:color="auto" w:fill="auto"/>
+            <w:tcMar>
+              <w:top w:w="100" w:type="dxa"/>
+              <w:left w:w="100" w:type="dxa"/>
+              <w:bottom w:w="100" w:type="dxa"/>
+              <w:right w:w="100" w:type="dxa"/>
+            </w:tcMar>
+          </w:tcPr>
+          <w:p>
+            <w:pPr>
+              <w:widowControl w:val="0"/>
+            </w:pPr>
+            <w:r>
+              <w:t>Programador: Ponce de León, Federico.</w:t>
+            </w:r>
+          </w:p>
+        </w:tc>
+      </w:tr>
+      <w:tr>
+        <w:trPr>
+          <w:trHeight w:val="440"/>
+        </w:trPr>
+        <w:tc>
+          <w:tcPr>
+            <w:tcW w:w="9360" w:type="dxa"/>
+            <w:gridSpan w:val="3"/>
+            <w:shd w:val="clear" w:color="auto" w:fill="auto"/>
+            <w:tcMar>
+              <w:top w:w="100" w:type="dxa"/>
+              <w:left w:w="100" w:type="dxa"/>
+              <w:bottom w:w="100" w:type="dxa"/>
+              <w:right w:w="100" w:type="dxa"/>
+            </w:tcMar>
+          </w:tcPr>
+          <w:p>
+            <w:pPr>
+              <w:widowControl w:val="0"/>
+            </w:pPr>
+            <w:r>
+              <w:t>Riesgo: Moderado.</w:t>
+            </w:r>
+          </w:p>
+        </w:tc>
+      </w:tr>
+    </w:tbl>
+    <w:p>
+      <w:pPr>
+        <w:tabs>
+          <w:tab w:val="left" w:pos="-1080"/>
+          <w:tab w:val="left" w:pos="-720"/>
+          <w:tab w:val="left" w:pos="0"/>
+          <w:tab w:val="left" w:pos="720"/>
+          <w:tab w:val="left" w:pos="1440"/>
+          <w:tab w:val="left" w:pos="3600"/>
+          <w:tab w:val="left" w:pos="4320"/>
+          <w:tab w:val="left" w:pos="5040"/>
+          <w:tab w:val="left" w:pos="5760"/>
+          <w:tab w:val="left" w:pos="6480"/>
+          <w:tab w:val="left" w:pos="7200"/>
+          <w:tab w:val="left" w:pos="7920"/>
+          <w:tab w:val="left" w:pos="8640"/>
+          <w:tab w:val="left" w:pos="9360"/>
+          <w:tab w:val="left" w:pos="10080"/>
+          <w:tab w:val="left" w:pos="10800"/>
+          <w:tab w:val="left" w:pos="11520"/>
+          <w:tab w:val="left" w:pos="12240"/>
+          <w:tab w:val="left" w:pos="12960"/>
+          <w:tab w:val="left" w:pos="13680"/>
+          <w:tab w:val="left" w:pos="14400"/>
+          <w:tab w:val="left" w:pos="15120"/>
+          <w:tab w:val="left" w:pos="15840"/>
+          <w:tab w:val="left" w:pos="16560"/>
+          <w:tab w:val="left" w:pos="17280"/>
+          <w:tab w:val="left" w:pos="18000"/>
+          <w:tab w:val="left" w:pos="18720"/>
+        </w:tabs>
+      </w:pPr>
+      <w:bookmarkStart w:id="123" w:name="_rjefff" w:colFirst="0" w:colLast="0"/>
+      <w:bookmarkEnd w:id="123"/>
+    </w:p>
+    <w:tbl>
+      <w:tblPr>
+        <w:tblStyle w:val="af9"/>
+        <w:tblW w:w="9360" w:type="dxa"/>
+        <w:tblInd w:w="0" w:type="dxa"/>
+        <w:tblBorders>
+          <w:top w:val="single" w:sz="8" w:space="0" w:color="000000"/>
+          <w:left w:val="single" w:sz="8" w:space="0" w:color="000000"/>
+          <w:bottom w:val="single" w:sz="8" w:space="0" w:color="000000"/>
+          <w:right w:val="single" w:sz="8" w:space="0" w:color="000000"/>
+          <w:insideH w:val="single" w:sz="8" w:space="0" w:color="000000"/>
+          <w:insideV w:val="single" w:sz="8" w:space="0" w:color="000000"/>
+        </w:tblBorders>
+        <w:tblLayout w:type="fixed"/>
+        <w:tblLook w:val="0600" w:firstRow="0" w:lastRow="0" w:firstColumn="0" w:lastColumn="0" w:noHBand="1" w:noVBand="1"/>
+      </w:tblPr>
+      <w:tblGrid>
+        <w:gridCol w:w="3105"/>
+        <w:gridCol w:w="3135"/>
+        <w:gridCol w:w="3120"/>
+      </w:tblGrid>
+      <w:tr>
+        <w:tc>
+          <w:tcPr>
+            <w:tcW w:w="3105" w:type="dxa"/>
+            <w:shd w:val="clear" w:color="auto" w:fill="auto"/>
+            <w:tcMar>
+              <w:top w:w="100" w:type="dxa"/>
+              <w:left w:w="100" w:type="dxa"/>
+              <w:bottom w:w="100" w:type="dxa"/>
+              <w:right w:w="100" w:type="dxa"/>
+            </w:tcMar>
+          </w:tcPr>
+          <w:p>
+            <w:pPr>
+              <w:widowControl w:val="0"/>
+            </w:pPr>
+            <w:r>
+              <w:t>Prioridad: Baja</w:t>
+            </w:r>
+          </w:p>
+        </w:tc>
+        <w:tc>
+          <w:tcPr>
+            <w:tcW w:w="3135" w:type="dxa"/>
+            <w:shd w:val="clear" w:color="auto" w:fill="auto"/>
+            <w:tcMar>
+              <w:top w:w="100" w:type="dxa"/>
+              <w:left w:w="100" w:type="dxa"/>
+              <w:bottom w:w="100" w:type="dxa"/>
+              <w:right w:w="100" w:type="dxa"/>
+            </w:tcMar>
+          </w:tcPr>
+          <w:p>
+            <w:pPr>
+              <w:widowControl w:val="0"/>
+            </w:pPr>
+            <w:r>
+              <w:t>Número de HU: 23</w:t>
+            </w:r>
+          </w:p>
+        </w:tc>
+        <w:tc>
+          <w:tcPr>
+            <w:tcW w:w="3120" w:type="dxa"/>
+            <w:shd w:val="clear" w:color="auto" w:fill="auto"/>
+            <w:tcMar>
+              <w:top w:w="100" w:type="dxa"/>
+              <w:left w:w="100" w:type="dxa"/>
+              <w:bottom w:w="100" w:type="dxa"/>
+              <w:right w:w="100" w:type="dxa"/>
+            </w:tcMar>
+          </w:tcPr>
+          <w:p>
+            <w:pPr>
+              <w:widowControl w:val="0"/>
+            </w:pPr>
+            <w:r>
+              <w:t>Estimación: S</w:t>
+            </w:r>
+          </w:p>
+        </w:tc>
+      </w:tr>
+      <w:tr>
+        <w:trPr>
+          <w:trHeight w:val="440"/>
+        </w:trPr>
+        <w:tc>
+          <w:tcPr>
+            <w:tcW w:w="9360" w:type="dxa"/>
+            <w:gridSpan w:val="3"/>
+            <w:shd w:val="clear" w:color="auto" w:fill="auto"/>
+            <w:tcMar>
+              <w:top w:w="100" w:type="dxa"/>
+              <w:left w:w="100" w:type="dxa"/>
+              <w:bottom w:w="100" w:type="dxa"/>
+              <w:right w:w="100" w:type="dxa"/>
+            </w:tcMar>
+          </w:tcPr>
+          <w:p>
+            <w:pPr>
+              <w:jc w:val="both"/>
+            </w:pPr>
+            <w:bookmarkStart w:id="124" w:name="_3bj1y38" w:colFirst="0" w:colLast="0"/>
+            <w:bookmarkEnd w:id="124"/>
+            <w:r>
+              <w:t xml:space="preserve">COMO personal de gestión </w:t>
+            </w:r>
+            <w:proofErr w:type="spellStart"/>
+            <w:r>
+              <w:t>Delivery</w:t>
+            </w:r>
+            <w:proofErr w:type="spellEnd"/>
+            <w:r>
+              <w:t xml:space="preserve"> QUIERO eliminar un transporte PARA en caso de venta de transporte o si este se encuentra fuera de servicio.</w:t>
+            </w:r>
+          </w:p>
+        </w:tc>
+      </w:tr>
+      <w:tr>
+        <w:trPr>
+          <w:trHeight w:val="442"/>
+        </w:trPr>
+        <w:tc>
+          <w:tcPr>
+            <w:tcW w:w="9360" w:type="dxa"/>
+            <w:gridSpan w:val="3"/>
+            <w:shd w:val="clear" w:color="auto" w:fill="auto"/>
+            <w:tcMar>
+              <w:top w:w="100" w:type="dxa"/>
+              <w:left w:w="100" w:type="dxa"/>
+              <w:bottom w:w="100" w:type="dxa"/>
+              <w:right w:w="100" w:type="dxa"/>
+            </w:tcMar>
+          </w:tcPr>
+          <w:p>
+            <w:pPr>
+              <w:jc w:val="both"/>
+            </w:pPr>
+            <w:r>
+              <w:t>Título: Eliminar Transporte.</w:t>
+            </w:r>
+          </w:p>
+        </w:tc>
+      </w:tr>
+      <w:tr>
+        <w:trPr>
+          <w:trHeight w:val="440"/>
+        </w:trPr>
+        <w:tc>
+          <w:tcPr>
+            <w:tcW w:w="9360" w:type="dxa"/>
+            <w:gridSpan w:val="3"/>
+            <w:shd w:val="clear" w:color="auto" w:fill="auto"/>
+            <w:tcMar>
+              <w:top w:w="100" w:type="dxa"/>
+              <w:left w:w="100" w:type="dxa"/>
+              <w:bottom w:w="100" w:type="dxa"/>
+              <w:right w:w="100" w:type="dxa"/>
+            </w:tcMar>
+          </w:tcPr>
+          <w:p>
+            <w:pPr>
+              <w:widowControl w:val="0"/>
+            </w:pPr>
+            <w:r>
+              <w:t>Validación:</w:t>
+            </w:r>
+          </w:p>
+          <w:p>
+            <w:pPr>
+              <w:widowControl w:val="0"/>
+              <w:numPr>
+                <w:ilvl w:val="0"/>
+                <w:numId w:val="10"/>
+              </w:numPr>
+              <w:jc w:val="both"/>
+            </w:pPr>
+            <w:r>
+              <w:t xml:space="preserve">Dado que el usuario desea eliminar un </w:t>
+            </w:r>
+            <w:proofErr w:type="spellStart"/>
+            <w:r>
+              <w:t>transporte</w:t>
+            </w:r>
+            <w:proofErr w:type="gramStart"/>
+            <w:r>
+              <w:t>,cuando</w:t>
+            </w:r>
+            <w:proofErr w:type="spellEnd"/>
+            <w:proofErr w:type="gramEnd"/>
+            <w:r>
+              <w:t xml:space="preserve"> selecciona “eliminar transporte”, entonces el sistema registrará la eliminación si se selecciona “confirmar eliminación”, se borrará el transporte y no se podrá recuperar la información eliminada. </w:t>
+            </w:r>
+          </w:p>
+          <w:p>
+            <w:pPr>
+              <w:widowControl w:val="0"/>
+              <w:numPr>
+                <w:ilvl w:val="0"/>
+                <w:numId w:val="10"/>
+              </w:numPr>
+              <w:jc w:val="both"/>
+            </w:pPr>
+            <w:r>
+              <w:t>Dado que el usuario desea eliminar un transporte, cuando selecciona “eliminar transporte” y confirma el mismo, entonces la lista con los transporte se actualizará automáticamente.</w:t>
+            </w:r>
+          </w:p>
+        </w:tc>
+      </w:tr>
+      <w:tr>
+        <w:trPr>
+          <w:trHeight w:val="440"/>
+        </w:trPr>
+        <w:tc>
+          <w:tcPr>
+            <w:tcW w:w="9360" w:type="dxa"/>
+            <w:gridSpan w:val="3"/>
+            <w:shd w:val="clear" w:color="auto" w:fill="auto"/>
+            <w:tcMar>
+              <w:top w:w="100" w:type="dxa"/>
+              <w:left w:w="100" w:type="dxa"/>
+              <w:bottom w:w="100" w:type="dxa"/>
+              <w:right w:w="100" w:type="dxa"/>
+            </w:tcMar>
+          </w:tcPr>
+          <w:p>
+            <w:pPr>
+              <w:widowControl w:val="0"/>
+            </w:pPr>
+            <w:r>
+              <w:t>Programador: García, Franco Roberto.</w:t>
+            </w:r>
+          </w:p>
+        </w:tc>
+      </w:tr>
+      <w:tr>
+        <w:trPr>
+          <w:trHeight w:val="440"/>
+        </w:trPr>
+        <w:tc>
+          <w:tcPr>
+            <w:tcW w:w="9360" w:type="dxa"/>
+            <w:gridSpan w:val="3"/>
+            <w:shd w:val="clear" w:color="auto" w:fill="auto"/>
+            <w:tcMar>
+              <w:top w:w="100" w:type="dxa"/>
+              <w:left w:w="100" w:type="dxa"/>
+              <w:bottom w:w="100" w:type="dxa"/>
+              <w:right w:w="100" w:type="dxa"/>
+            </w:tcMar>
+          </w:tcPr>
+          <w:p>
+            <w:pPr>
+              <w:widowControl w:val="0"/>
+            </w:pPr>
+            <w:r>
+              <w:t>Riesgo: Moderado.</w:t>
             </w:r>
           </w:p>
         </w:tc>
@@ -22389,12 +23600,12 @@
         <w:spacing w:line="240" w:lineRule="auto"/>
         <w:jc w:val="both"/>
       </w:pPr>
-      <w:bookmarkStart w:id="117" w:name="_1yyy98l" w:colFirst="0" w:colLast="0"/>
-      <w:bookmarkEnd w:id="117"/>
+      <w:bookmarkStart w:id="125" w:name="_1qoc8b1" w:colFirst="0" w:colLast="0"/>
+      <w:bookmarkEnd w:id="125"/>
     </w:p>
     <w:tbl>
       <w:tblPr>
-        <w:tblStyle w:val="af6"/>
+        <w:tblStyle w:val="afa"/>
         <w:tblW w:w="9360" w:type="dxa"/>
         <w:tblInd w:w="0" w:type="dxa"/>
         <w:tblBorders>
@@ -22430,7 +23641,7 @@
               <w:widowControl w:val="0"/>
             </w:pPr>
             <w:r>
-              <w:t>Prioridad: Baja</w:t>
+              <w:t>Prioridad: Media</w:t>
             </w:r>
           </w:p>
         </w:tc>
@@ -22450,7 +23661,7 @@
               <w:widowControl w:val="0"/>
             </w:pPr>
             <w:r>
-              <w:t>Número de HU: 20</w:t>
+              <w:t>Número de HU: 24</w:t>
             </w:r>
           </w:p>
         </w:tc>
@@ -22470,7 +23681,7 @@
               <w:widowControl w:val="0"/>
             </w:pPr>
             <w:r>
-              <w:t>Estimación: S</w:t>
+              <w:t>Estimación: M</w:t>
             </w:r>
           </w:p>
         </w:tc>
@@ -22495,17 +23706,26 @@
             <w:pPr>
               <w:jc w:val="both"/>
             </w:pPr>
-            <w:bookmarkStart w:id="118" w:name="_4iylrwe" w:colFirst="0" w:colLast="0"/>
-            <w:bookmarkEnd w:id="118"/>
-            <w:r>
-              <w:t>COMO personal de gestión de reclamos QUIERO eliminar un reclamo PARA cancelar la emisión de informe sobre la misma.</w:t>
+            <w:bookmarkStart w:id="126" w:name="_4anzqyu" w:colFirst="0" w:colLast="0"/>
+            <w:bookmarkEnd w:id="126"/>
+            <w:r>
+              <w:lastRenderedPageBreak/>
+              <w:t xml:space="preserve">COMO personal de gestión de </w:t>
+            </w:r>
+            <w:proofErr w:type="spellStart"/>
+            <w:r>
+              <w:t>delivery</w:t>
+            </w:r>
+            <w:proofErr w:type="spellEnd"/>
+            <w:r>
+              <w:t xml:space="preserve"> QUIERO registrar un chofer PARA llevar un registro de los choferes en el negocio.</w:t>
             </w:r>
           </w:p>
         </w:tc>
       </w:tr>
       <w:tr>
         <w:trPr>
-          <w:trHeight w:val="371"/>
+          <w:trHeight w:val="506"/>
         </w:trPr>
         <w:tc>
           <w:tcPr>
@@ -22524,14 +23744,7 @@
               <w:jc w:val="both"/>
             </w:pPr>
             <w:r>
-              <w:t xml:space="preserve">Título: </w:t>
-            </w:r>
-            <w:r>
-              <w:rPr>
-                <w:sz w:val="22"/>
-                <w:szCs w:val="22"/>
-              </w:rPr>
-              <w:t>Eliminar Reclamos.</w:t>
+              <w:t>Título: Registrar un chofer.</w:t>
             </w:r>
           </w:p>
         </w:tc>
@@ -22565,24 +23778,12 @@
               <w:widowControl w:val="0"/>
               <w:numPr>
                 <w:ilvl w:val="0"/>
-                <w:numId w:val="10"/>
+                <w:numId w:val="24"/>
               </w:numPr>
-            </w:pPr>
-            <w:r>
-              <w:t xml:space="preserve">Dado que el usuario desea eliminar un </w:t>
-            </w:r>
-            <w:proofErr w:type="spellStart"/>
-            <w:r>
-              <w:t>reclamo</w:t>
-            </w:r>
-            <w:proofErr w:type="gramStart"/>
-            <w:r>
-              <w:t>,cuando</w:t>
-            </w:r>
-            <w:proofErr w:type="spellEnd"/>
-            <w:proofErr w:type="gramEnd"/>
-            <w:r>
-              <w:t xml:space="preserve"> selecciona “eliminar reclamo”, entonces el sistema registrará la eliminación si se selecciona “confirmar eliminación”, se borrará el reclamo y no se podrá recuperar la información eliminada. </w:t>
+              <w:jc w:val="both"/>
+            </w:pPr>
+            <w:r>
+              <w:t>Dado que el usuario desea registrar un chofer, cuando el usuario seleccione el botón “nuevo chofer”, entonces se mostrará un formulario con datos a cargar del chofer.</w:t>
             </w:r>
           </w:p>
           <w:p>
@@ -22590,15 +23791,25 @@
               <w:widowControl w:val="0"/>
               <w:numPr>
                 <w:ilvl w:val="0"/>
-                <w:numId w:val="10"/>
+                <w:numId w:val="24"/>
               </w:numPr>
-            </w:pPr>
-            <w:r>
-              <w:t xml:space="preserve">Dado que el usuario desea eliminar un reclamo, cuando selecciona “eliminar reclamo” </w:t>
-            </w:r>
-            <w:r>
-              <w:lastRenderedPageBreak/>
-              <w:t>y confirma el mismo, entonces la lista con los reclamos se actualizará automáticamente.</w:t>
+              <w:jc w:val="both"/>
+            </w:pPr>
+            <w:r>
+              <w:t>Dado que el usuario desea registrar un chofer, cuando el usuario seleccione el botón “registrar chofer”, entonces el sistema dará error si no se ingresan los datos correctamente del chofer.</w:t>
+            </w:r>
+          </w:p>
+          <w:p>
+            <w:pPr>
+              <w:widowControl w:val="0"/>
+              <w:numPr>
+                <w:ilvl w:val="0"/>
+                <w:numId w:val="24"/>
+              </w:numPr>
+              <w:jc w:val="both"/>
+            </w:pPr>
+            <w:r>
+              <w:t>Dado que el usuario desea registrar un chofer, cuando el usuario seleccione el botón “registrar chofer”, entonces se registra el chofer dentro de la base de datos y se le muestra un mensaje al usuario que diga “Chofer registrado con éxito”.</w:t>
             </w:r>
           </w:p>
         </w:tc>
@@ -22624,7 +23835,6 @@
               <w:widowControl w:val="0"/>
             </w:pPr>
             <w:r>
-              <w:lastRenderedPageBreak/>
               <w:t>Programador: Lorenzo, Francisco.</w:t>
             </w:r>
           </w:p>
@@ -22651,7 +23861,7 @@
               <w:widowControl w:val="0"/>
             </w:pPr>
             <w:r>
-              <w:t>Riesgo: Alta.</w:t>
+              <w:t>Riesgo: Moderado.</w:t>
             </w:r>
           </w:p>
         </w:tc>
@@ -22689,12 +23899,10 @@
           <w:tab w:val="left" w:pos="18720"/>
         </w:tabs>
       </w:pPr>
-      <w:bookmarkStart w:id="119" w:name="_2y3w247" w:colFirst="0" w:colLast="0"/>
-      <w:bookmarkEnd w:id="119"/>
     </w:p>
     <w:tbl>
       <w:tblPr>
-        <w:tblStyle w:val="af7"/>
+        <w:tblStyle w:val="afb"/>
         <w:tblW w:w="9360" w:type="dxa"/>
         <w:tblInd w:w="0" w:type="dxa"/>
         <w:tblBorders>
@@ -22730,7 +23938,7 @@
               <w:widowControl w:val="0"/>
             </w:pPr>
             <w:r>
-              <w:t>Prioridad:  Alta</w:t>
+              <w:t>Prioridad: Media</w:t>
             </w:r>
           </w:p>
         </w:tc>
@@ -22750,7 +23958,7 @@
               <w:widowControl w:val="0"/>
             </w:pPr>
             <w:r>
-              <w:t>Número de HU: 21</w:t>
+              <w:t>Número de HU: 25</w:t>
             </w:r>
           </w:p>
         </w:tc>
@@ -22770,7 +23978,7 @@
               <w:widowControl w:val="0"/>
             </w:pPr>
             <w:r>
-              <w:t>Estimación: M</w:t>
+              <w:t>Estimación: S</w:t>
             </w:r>
           </w:p>
         </w:tc>
@@ -22795,25 +24003,25 @@
             <w:pPr>
               <w:jc w:val="both"/>
             </w:pPr>
-            <w:bookmarkStart w:id="120" w:name="_1d96cc0" w:colFirst="0" w:colLast="0"/>
-            <w:bookmarkEnd w:id="120"/>
-            <w:r>
-              <w:t xml:space="preserve">COMO personal de gestión </w:t>
+            <w:bookmarkStart w:id="127" w:name="_14ykbeg" w:colFirst="0" w:colLast="0"/>
+            <w:bookmarkEnd w:id="127"/>
+            <w:r>
+              <w:t xml:space="preserve">COMO personal de gestión de </w:t>
             </w:r>
             <w:proofErr w:type="spellStart"/>
             <w:r>
-              <w:t>Delivery</w:t>
+              <w:t>delivery</w:t>
             </w:r>
             <w:proofErr w:type="spellEnd"/>
             <w:r>
-              <w:t xml:space="preserve"> QUIERO registrar un transporte PARA conocer los transportes utilizados.</w:t>
+              <w:t xml:space="preserve"> QUIERO modificar a un chofer PARA actualizar sus datos y comprobar si está activo.</w:t>
             </w:r>
           </w:p>
         </w:tc>
       </w:tr>
       <w:tr>
         <w:trPr>
-          <w:trHeight w:val="404"/>
+          <w:trHeight w:val="506"/>
         </w:trPr>
         <w:tc>
           <w:tcPr>
@@ -22832,7 +24040,7 @@
               <w:jc w:val="both"/>
             </w:pPr>
             <w:r>
-              <w:t>Título: Alta de transporte.</w:t>
+              <w:t>Título: Modificar Chofer.</w:t>
             </w:r>
           </w:p>
         </w:tc>
@@ -22866,11 +24074,12 @@
               <w:widowControl w:val="0"/>
               <w:numPr>
                 <w:ilvl w:val="0"/>
-                <w:numId w:val="22"/>
+                <w:numId w:val="16"/>
               </w:numPr>
-            </w:pPr>
-            <w:r>
-              <w:t>Dado que el usuario desea registrar un transporte, cuando el usuario seleccione el botón “nuevo transporte”, entonces se mostrará un formulario con datos a cargar del chofer.</w:t>
+              <w:jc w:val="both"/>
+            </w:pPr>
+            <w:r>
+              <w:t>Dado que el usuario desea modificar un chofer, cuando el usuario seleccione el botón “Modificar chofer” y elige el chofer a modificar, entonces se mostrará el formulario con los datos cargados del chofer en la base de datos.</w:t>
             </w:r>
           </w:p>
           <w:p>
@@ -22878,23 +24087,12 @@
               <w:widowControl w:val="0"/>
               <w:numPr>
                 <w:ilvl w:val="0"/>
-                <w:numId w:val="22"/>
+                <w:numId w:val="16"/>
               </w:numPr>
-            </w:pPr>
-            <w:r>
-              <w:t>Dado que el usuario desea registrar un transporte, cuando el usuario seleccione el botón “registrar transporte”, entonces el sistema dará error si no se ingresan los datos correctamente del transporte.</w:t>
-            </w:r>
-          </w:p>
-          <w:p>
-            <w:pPr>
-              <w:widowControl w:val="0"/>
-              <w:numPr>
-                <w:ilvl w:val="0"/>
-                <w:numId w:val="22"/>
-              </w:numPr>
-            </w:pPr>
-            <w:r>
-              <w:t>Dado que el usuario desea registrar un transporte, cuando el usuario seleccione el botón “registrar transporte”, entonces se registra el transporte dentro de la base de datos y se le muestra un mensaje al usuario que diga “Transporte registrado con éxito”.</w:t>
+              <w:jc w:val="both"/>
+            </w:pPr>
+            <w:r>
+              <w:t>Dado que el usuario desea modificar los datos del chofer, cuando modifica los datos guardados del chofer y seleccione el botón “Confirmar modificación”, entonces el sistema registrará la modificación del chofer y actualizará sus datos y mostrará un mensaje de “Chofer modificado con éxito” si no hay errores en los campos ingresados.</w:t>
             </w:r>
           </w:p>
         </w:tc>
@@ -22920,15 +24118,7 @@
               <w:widowControl w:val="0"/>
             </w:pPr>
             <w:r>
-              <w:t xml:space="preserve">Programador: </w:t>
-            </w:r>
-            <w:proofErr w:type="spellStart"/>
-            <w:r>
-              <w:t>Garcia</w:t>
-            </w:r>
-            <w:proofErr w:type="spellEnd"/>
-            <w:r>
-              <w:t>, Franco Roberto.</w:t>
+              <w:t>Programador: Heckel Canavese, Martin.</w:t>
             </w:r>
           </w:p>
         </w:tc>
@@ -22954,12 +24144,364 @@
               <w:widowControl w:val="0"/>
             </w:pPr>
             <w:r>
-              <w:t>Riesgo: Moderado.</w:t>
+              <w:lastRenderedPageBreak/>
+              <w:t>Riesgo: Bajo</w:t>
             </w:r>
           </w:p>
         </w:tc>
       </w:tr>
     </w:tbl>
+    <w:p>
+      <w:bookmarkStart w:id="128" w:name="_3oy7u29" w:colFirst="0" w:colLast="0"/>
+      <w:bookmarkEnd w:id="128"/>
+    </w:p>
+    <w:tbl>
+      <w:tblPr>
+        <w:tblStyle w:val="afc"/>
+        <w:tblW w:w="9360" w:type="dxa"/>
+        <w:tblInd w:w="0" w:type="dxa"/>
+        <w:tblBorders>
+          <w:top w:val="single" w:sz="8" w:space="0" w:color="000000"/>
+          <w:left w:val="single" w:sz="8" w:space="0" w:color="000000"/>
+          <w:bottom w:val="single" w:sz="8" w:space="0" w:color="000000"/>
+          <w:right w:val="single" w:sz="8" w:space="0" w:color="000000"/>
+          <w:insideH w:val="single" w:sz="8" w:space="0" w:color="000000"/>
+          <w:insideV w:val="single" w:sz="8" w:space="0" w:color="000000"/>
+        </w:tblBorders>
+        <w:tblLayout w:type="fixed"/>
+        <w:tblLook w:val="0600" w:firstRow="0" w:lastRow="0" w:firstColumn="0" w:lastColumn="0" w:noHBand="1" w:noVBand="1"/>
+      </w:tblPr>
+      <w:tblGrid>
+        <w:gridCol w:w="3105"/>
+        <w:gridCol w:w="3135"/>
+        <w:gridCol w:w="3120"/>
+      </w:tblGrid>
+      <w:tr>
+        <w:trPr>
+          <w:trHeight w:val="395"/>
+        </w:trPr>
+        <w:tc>
+          <w:tcPr>
+            <w:tcW w:w="3105" w:type="dxa"/>
+            <w:shd w:val="clear" w:color="auto" w:fill="auto"/>
+            <w:tcMar>
+              <w:top w:w="100" w:type="dxa"/>
+              <w:left w:w="100" w:type="dxa"/>
+              <w:bottom w:w="100" w:type="dxa"/>
+              <w:right w:w="100" w:type="dxa"/>
+            </w:tcMar>
+          </w:tcPr>
+          <w:p>
+            <w:pPr>
+              <w:widowControl w:val="0"/>
+            </w:pPr>
+            <w:r>
+              <w:t>Prioridad: Media</w:t>
+            </w:r>
+          </w:p>
+        </w:tc>
+        <w:tc>
+          <w:tcPr>
+            <w:tcW w:w="3135" w:type="dxa"/>
+            <w:shd w:val="clear" w:color="auto" w:fill="auto"/>
+            <w:tcMar>
+              <w:top w:w="100" w:type="dxa"/>
+              <w:left w:w="100" w:type="dxa"/>
+              <w:bottom w:w="100" w:type="dxa"/>
+              <w:right w:w="100" w:type="dxa"/>
+            </w:tcMar>
+          </w:tcPr>
+          <w:p>
+            <w:pPr>
+              <w:widowControl w:val="0"/>
+            </w:pPr>
+            <w:r>
+              <w:t>Número de HU: 26</w:t>
+            </w:r>
+          </w:p>
+        </w:tc>
+        <w:tc>
+          <w:tcPr>
+            <w:tcW w:w="3120" w:type="dxa"/>
+            <w:shd w:val="clear" w:color="auto" w:fill="auto"/>
+            <w:tcMar>
+              <w:top w:w="100" w:type="dxa"/>
+              <w:left w:w="100" w:type="dxa"/>
+              <w:bottom w:w="100" w:type="dxa"/>
+              <w:right w:w="100" w:type="dxa"/>
+            </w:tcMar>
+          </w:tcPr>
+          <w:p>
+            <w:pPr>
+              <w:widowControl w:val="0"/>
+            </w:pPr>
+            <w:r>
+              <w:t>Estimación: S</w:t>
+            </w:r>
+          </w:p>
+        </w:tc>
+      </w:tr>
+      <w:tr>
+        <w:trPr>
+          <w:trHeight w:val="440"/>
+        </w:trPr>
+        <w:tc>
+          <w:tcPr>
+            <w:tcW w:w="9360" w:type="dxa"/>
+            <w:gridSpan w:val="3"/>
+            <w:shd w:val="clear" w:color="auto" w:fill="auto"/>
+            <w:tcMar>
+              <w:top w:w="100" w:type="dxa"/>
+              <w:left w:w="100" w:type="dxa"/>
+              <w:bottom w:w="100" w:type="dxa"/>
+              <w:right w:w="100" w:type="dxa"/>
+            </w:tcMar>
+          </w:tcPr>
+          <w:p>
+            <w:pPr>
+              <w:jc w:val="both"/>
+            </w:pPr>
+            <w:bookmarkStart w:id="129" w:name="_243i4a2" w:colFirst="0" w:colLast="0"/>
+            <w:bookmarkEnd w:id="129"/>
+            <w:r>
+              <w:t xml:space="preserve">COMO personal de gestión de </w:t>
+            </w:r>
+            <w:proofErr w:type="spellStart"/>
+            <w:r>
+              <w:t>delivery</w:t>
+            </w:r>
+            <w:proofErr w:type="spellEnd"/>
+            <w:r>
+              <w:t xml:space="preserve"> QUIERO eliminar un chofer PARA dar de baja un chofer.</w:t>
+            </w:r>
+          </w:p>
+        </w:tc>
+      </w:tr>
+      <w:tr>
+        <w:trPr>
+          <w:trHeight w:val="428"/>
+        </w:trPr>
+        <w:tc>
+          <w:tcPr>
+            <w:tcW w:w="9360" w:type="dxa"/>
+            <w:gridSpan w:val="3"/>
+            <w:shd w:val="clear" w:color="auto" w:fill="auto"/>
+            <w:tcMar>
+              <w:top w:w="100" w:type="dxa"/>
+              <w:left w:w="100" w:type="dxa"/>
+              <w:bottom w:w="100" w:type="dxa"/>
+              <w:right w:w="100" w:type="dxa"/>
+            </w:tcMar>
+          </w:tcPr>
+          <w:p>
+            <w:pPr>
+              <w:jc w:val="both"/>
+            </w:pPr>
+            <w:bookmarkStart w:id="130" w:name="_j8sehv" w:colFirst="0" w:colLast="0"/>
+            <w:bookmarkEnd w:id="130"/>
+            <w:r>
+              <w:t>Título: Eliminar Chofer.</w:t>
+            </w:r>
+          </w:p>
+        </w:tc>
+      </w:tr>
+      <w:tr>
+        <w:trPr>
+          <w:trHeight w:val="440"/>
+        </w:trPr>
+        <w:tc>
+          <w:tcPr>
+            <w:tcW w:w="9360" w:type="dxa"/>
+            <w:gridSpan w:val="3"/>
+            <w:shd w:val="clear" w:color="auto" w:fill="auto"/>
+            <w:tcMar>
+              <w:top w:w="100" w:type="dxa"/>
+              <w:left w:w="100" w:type="dxa"/>
+              <w:bottom w:w="100" w:type="dxa"/>
+              <w:right w:w="100" w:type="dxa"/>
+            </w:tcMar>
+          </w:tcPr>
+          <w:p>
+            <w:pPr>
+              <w:widowControl w:val="0"/>
+            </w:pPr>
+            <w:r>
+              <w:t>Validación:</w:t>
+            </w:r>
+          </w:p>
+          <w:p>
+            <w:pPr>
+              <w:widowControl w:val="0"/>
+              <w:numPr>
+                <w:ilvl w:val="0"/>
+                <w:numId w:val="10"/>
+              </w:numPr>
+              <w:jc w:val="both"/>
+            </w:pPr>
+            <w:r>
+              <w:t xml:space="preserve">Dado que el usuario desea eliminar un </w:t>
+            </w:r>
+            <w:proofErr w:type="spellStart"/>
+            <w:r>
+              <w:t>chofer</w:t>
+            </w:r>
+            <w:proofErr w:type="gramStart"/>
+            <w:r>
+              <w:t>,cuando</w:t>
+            </w:r>
+            <w:proofErr w:type="spellEnd"/>
+            <w:proofErr w:type="gramEnd"/>
+            <w:r>
+              <w:t xml:space="preserve"> selecciona “eliminar chofer”, entonces el sistema registrará la eliminación si se selecciona “confirmar eliminación”, se borrará el chofer y no se podrá recuperar la información eliminada. </w:t>
+            </w:r>
+          </w:p>
+          <w:p>
+            <w:pPr>
+              <w:widowControl w:val="0"/>
+              <w:numPr>
+                <w:ilvl w:val="0"/>
+                <w:numId w:val="10"/>
+              </w:numPr>
+              <w:jc w:val="both"/>
+            </w:pPr>
+            <w:r>
+              <w:t xml:space="preserve">Dado que el usuario desea eliminar un </w:t>
+            </w:r>
+            <w:proofErr w:type="gramStart"/>
+            <w:r>
+              <w:t>chofer ,</w:t>
+            </w:r>
+            <w:proofErr w:type="gramEnd"/>
+            <w:r>
+              <w:t xml:space="preserve"> cuando selecciona “eliminar chofer” y confirma el mismo, entonces la lista con los choferes se actualizará automáticamente.</w:t>
+            </w:r>
+          </w:p>
+        </w:tc>
+      </w:tr>
+      <w:tr>
+        <w:trPr>
+          <w:trHeight w:val="440"/>
+        </w:trPr>
+        <w:tc>
+          <w:tcPr>
+            <w:tcW w:w="9360" w:type="dxa"/>
+            <w:gridSpan w:val="3"/>
+            <w:shd w:val="clear" w:color="auto" w:fill="auto"/>
+            <w:tcMar>
+              <w:top w:w="100" w:type="dxa"/>
+              <w:left w:w="100" w:type="dxa"/>
+              <w:bottom w:w="100" w:type="dxa"/>
+              <w:right w:w="100" w:type="dxa"/>
+            </w:tcMar>
+          </w:tcPr>
+          <w:p>
+            <w:pPr>
+              <w:widowControl w:val="0"/>
+            </w:pPr>
+            <w:r>
+              <w:t>Programador: García, Franco Roberto.</w:t>
+            </w:r>
+          </w:p>
+        </w:tc>
+      </w:tr>
+      <w:tr>
+        <w:trPr>
+          <w:trHeight w:val="440"/>
+        </w:trPr>
+        <w:tc>
+          <w:tcPr>
+            <w:tcW w:w="9360" w:type="dxa"/>
+            <w:gridSpan w:val="3"/>
+            <w:shd w:val="clear" w:color="auto" w:fill="auto"/>
+            <w:tcMar>
+              <w:top w:w="100" w:type="dxa"/>
+              <w:left w:w="100" w:type="dxa"/>
+              <w:bottom w:w="100" w:type="dxa"/>
+              <w:right w:w="100" w:type="dxa"/>
+            </w:tcMar>
+          </w:tcPr>
+          <w:p>
+            <w:pPr>
+              <w:widowControl w:val="0"/>
+            </w:pPr>
+            <w:r>
+              <w:t>Riesgo: Bajo.</w:t>
+            </w:r>
+          </w:p>
+        </w:tc>
+      </w:tr>
+    </w:tbl>
+    <w:p>
+      <w:pPr>
+        <w:tabs>
+          <w:tab w:val="left" w:pos="-1080"/>
+          <w:tab w:val="left" w:pos="-720"/>
+          <w:tab w:val="left" w:pos="0"/>
+          <w:tab w:val="left" w:pos="720"/>
+          <w:tab w:val="left" w:pos="1440"/>
+          <w:tab w:val="left" w:pos="3600"/>
+          <w:tab w:val="left" w:pos="4320"/>
+          <w:tab w:val="left" w:pos="5040"/>
+          <w:tab w:val="left" w:pos="5760"/>
+          <w:tab w:val="left" w:pos="6480"/>
+          <w:tab w:val="left" w:pos="7200"/>
+          <w:tab w:val="left" w:pos="7920"/>
+          <w:tab w:val="left" w:pos="8640"/>
+          <w:tab w:val="left" w:pos="9360"/>
+          <w:tab w:val="left" w:pos="10080"/>
+          <w:tab w:val="left" w:pos="10800"/>
+          <w:tab w:val="left" w:pos="11520"/>
+          <w:tab w:val="left" w:pos="12240"/>
+          <w:tab w:val="left" w:pos="12960"/>
+          <w:tab w:val="left" w:pos="13680"/>
+          <w:tab w:val="left" w:pos="14400"/>
+          <w:tab w:val="left" w:pos="15120"/>
+          <w:tab w:val="left" w:pos="15840"/>
+          <w:tab w:val="left" w:pos="16560"/>
+          <w:tab w:val="left" w:pos="17280"/>
+          <w:tab w:val="left" w:pos="18000"/>
+          <w:tab w:val="left" w:pos="18720"/>
+        </w:tabs>
+      </w:pPr>
+    </w:p>
+    <w:p>
+      <w:pPr>
+        <w:tabs>
+          <w:tab w:val="left" w:pos="-1080"/>
+          <w:tab w:val="left" w:pos="-720"/>
+          <w:tab w:val="left" w:pos="0"/>
+          <w:tab w:val="left" w:pos="720"/>
+          <w:tab w:val="left" w:pos="1440"/>
+          <w:tab w:val="left" w:pos="3600"/>
+          <w:tab w:val="left" w:pos="4320"/>
+          <w:tab w:val="left" w:pos="5040"/>
+          <w:tab w:val="left" w:pos="5760"/>
+          <w:tab w:val="left" w:pos="6480"/>
+          <w:tab w:val="left" w:pos="7200"/>
+          <w:tab w:val="left" w:pos="7920"/>
+          <w:tab w:val="left" w:pos="8640"/>
+          <w:tab w:val="left" w:pos="9360"/>
+          <w:tab w:val="left" w:pos="10080"/>
+          <w:tab w:val="left" w:pos="10800"/>
+          <w:tab w:val="left" w:pos="11520"/>
+          <w:tab w:val="left" w:pos="12240"/>
+          <w:tab w:val="left" w:pos="12960"/>
+          <w:tab w:val="left" w:pos="13680"/>
+          <w:tab w:val="left" w:pos="14400"/>
+          <w:tab w:val="left" w:pos="15120"/>
+          <w:tab w:val="left" w:pos="15840"/>
+          <w:tab w:val="left" w:pos="16560"/>
+          <w:tab w:val="left" w:pos="17280"/>
+          <w:tab w:val="left" w:pos="18000"/>
+          <w:tab w:val="left" w:pos="18720"/>
+        </w:tabs>
+        <w:spacing w:line="480" w:lineRule="auto"/>
+        <w:jc w:val="both"/>
+      </w:pPr>
+      <w:r>
+        <w:t xml:space="preserve">     Cómo grupo hemos escogido cómo Historia de Usuario canónica a la HU nº 13 “Consultar pedidos disponibles” ya que consideramos que es de las historias más atómicas, por lo que la tomamos cómo medida base para la estimación de tiempos.</w:t>
+      </w:r>
+    </w:p>
     <w:p>
       <w:pPr>
         <w:pStyle w:val="Ttulo1"/>
@@ -22994,274 +24536,23 @@
         </w:tabs>
         <w:jc w:val="both"/>
       </w:pPr>
-      <w:bookmarkStart w:id="121" w:name="_3x8tuzt" w:colFirst="0" w:colLast="0"/>
-      <w:bookmarkEnd w:id="121"/>
+      <w:bookmarkStart w:id="131" w:name="_z8bl6zfkm8g3" w:colFirst="0" w:colLast="0"/>
+      <w:bookmarkStart w:id="132" w:name="_Toc53765069"/>
+      <w:bookmarkEnd w:id="131"/>
+      <w:r>
+        <w:rPr>
+          <w:u w:val="single"/>
+        </w:rPr>
+        <w:t>8. Plan general  del proyecto</w:t>
+      </w:r>
+      <w:bookmarkEnd w:id="132"/>
+      <w:r>
+        <w:rPr>
+          <w:u w:val="single"/>
+        </w:rPr>
+        <w:t xml:space="preserve"> </w:t>
+      </w:r>
     </w:p>
-    <w:tbl>
-      <w:tblPr>
-        <w:tblStyle w:val="af8"/>
-        <w:tblW w:w="9360" w:type="dxa"/>
-        <w:tblInd w:w="0" w:type="dxa"/>
-        <w:tblBorders>
-          <w:top w:val="single" w:sz="8" w:space="0" w:color="000000"/>
-          <w:left w:val="single" w:sz="8" w:space="0" w:color="000000"/>
-          <w:bottom w:val="single" w:sz="8" w:space="0" w:color="000000"/>
-          <w:right w:val="single" w:sz="8" w:space="0" w:color="000000"/>
-          <w:insideH w:val="single" w:sz="8" w:space="0" w:color="000000"/>
-          <w:insideV w:val="single" w:sz="8" w:space="0" w:color="000000"/>
-        </w:tblBorders>
-        <w:tblLayout w:type="fixed"/>
-        <w:tblLook w:val="0600" w:firstRow="0" w:lastRow="0" w:firstColumn="0" w:lastColumn="0" w:noHBand="1" w:noVBand="1"/>
-      </w:tblPr>
-      <w:tblGrid>
-        <w:gridCol w:w="3105"/>
-        <w:gridCol w:w="3135"/>
-        <w:gridCol w:w="3120"/>
-      </w:tblGrid>
-      <w:tr>
-        <w:tc>
-          <w:tcPr>
-            <w:tcW w:w="3105" w:type="dxa"/>
-            <w:shd w:val="clear" w:color="auto" w:fill="auto"/>
-            <w:tcMar>
-              <w:top w:w="100" w:type="dxa"/>
-              <w:left w:w="100" w:type="dxa"/>
-              <w:bottom w:w="100" w:type="dxa"/>
-              <w:right w:w="100" w:type="dxa"/>
-            </w:tcMar>
-          </w:tcPr>
-          <w:p>
-            <w:pPr>
-              <w:widowControl w:val="0"/>
-            </w:pPr>
-            <w:r>
-              <w:t>Prioridad: Baja</w:t>
-            </w:r>
-          </w:p>
-        </w:tc>
-        <w:tc>
-          <w:tcPr>
-            <w:tcW w:w="3135" w:type="dxa"/>
-            <w:shd w:val="clear" w:color="auto" w:fill="auto"/>
-            <w:tcMar>
-              <w:top w:w="100" w:type="dxa"/>
-              <w:left w:w="100" w:type="dxa"/>
-              <w:bottom w:w="100" w:type="dxa"/>
-              <w:right w:w="100" w:type="dxa"/>
-            </w:tcMar>
-          </w:tcPr>
-          <w:p>
-            <w:pPr>
-              <w:widowControl w:val="0"/>
-            </w:pPr>
-            <w:r>
-              <w:t>Número de HU: 22</w:t>
-            </w:r>
-          </w:p>
-        </w:tc>
-        <w:tc>
-          <w:tcPr>
-            <w:tcW w:w="3120" w:type="dxa"/>
-            <w:shd w:val="clear" w:color="auto" w:fill="auto"/>
-            <w:tcMar>
-              <w:top w:w="100" w:type="dxa"/>
-              <w:left w:w="100" w:type="dxa"/>
-              <w:bottom w:w="100" w:type="dxa"/>
-              <w:right w:w="100" w:type="dxa"/>
-            </w:tcMar>
-          </w:tcPr>
-          <w:p>
-            <w:pPr>
-              <w:widowControl w:val="0"/>
-            </w:pPr>
-            <w:r>
-              <w:t>Estimación: S</w:t>
-            </w:r>
-          </w:p>
-        </w:tc>
-      </w:tr>
-      <w:tr>
-        <w:trPr>
-          <w:trHeight w:val="440"/>
-        </w:trPr>
-        <w:tc>
-          <w:tcPr>
-            <w:tcW w:w="9360" w:type="dxa"/>
-            <w:gridSpan w:val="3"/>
-            <w:shd w:val="clear" w:color="auto" w:fill="auto"/>
-            <w:tcMar>
-              <w:top w:w="100" w:type="dxa"/>
-              <w:left w:w="100" w:type="dxa"/>
-              <w:bottom w:w="100" w:type="dxa"/>
-              <w:right w:w="100" w:type="dxa"/>
-            </w:tcMar>
-          </w:tcPr>
-          <w:p>
-            <w:pPr>
-              <w:jc w:val="both"/>
-            </w:pPr>
-            <w:bookmarkStart w:id="122" w:name="_2ce457m" w:colFirst="0" w:colLast="0"/>
-            <w:bookmarkEnd w:id="122"/>
-            <w:r>
-              <w:t xml:space="preserve">COMO personal de gestión </w:t>
-            </w:r>
-            <w:proofErr w:type="spellStart"/>
-            <w:r>
-              <w:t>Delivery</w:t>
-            </w:r>
-            <w:proofErr w:type="spellEnd"/>
-            <w:r>
-              <w:t xml:space="preserve"> QUIERO modificar un transporte PARA tener control sobre el kilometraje recorrido y poder actualizarlo.</w:t>
-            </w:r>
-          </w:p>
-        </w:tc>
-      </w:tr>
-      <w:tr>
-        <w:trPr>
-          <w:trHeight w:val="379"/>
-        </w:trPr>
-        <w:tc>
-          <w:tcPr>
-            <w:tcW w:w="9360" w:type="dxa"/>
-            <w:gridSpan w:val="3"/>
-            <w:shd w:val="clear" w:color="auto" w:fill="auto"/>
-            <w:tcMar>
-              <w:top w:w="100" w:type="dxa"/>
-              <w:left w:w="100" w:type="dxa"/>
-              <w:bottom w:w="100" w:type="dxa"/>
-              <w:right w:w="100" w:type="dxa"/>
-            </w:tcMar>
-          </w:tcPr>
-          <w:p>
-            <w:pPr>
-              <w:jc w:val="both"/>
-            </w:pPr>
-            <w:r>
-              <w:t>Título: Modificar Transporte.</w:t>
-            </w:r>
-          </w:p>
-        </w:tc>
-      </w:tr>
-      <w:tr>
-        <w:trPr>
-          <w:trHeight w:val="440"/>
-        </w:trPr>
-        <w:tc>
-          <w:tcPr>
-            <w:tcW w:w="9360" w:type="dxa"/>
-            <w:gridSpan w:val="3"/>
-            <w:shd w:val="clear" w:color="auto" w:fill="auto"/>
-            <w:tcMar>
-              <w:top w:w="100" w:type="dxa"/>
-              <w:left w:w="100" w:type="dxa"/>
-              <w:bottom w:w="100" w:type="dxa"/>
-              <w:right w:w="100" w:type="dxa"/>
-            </w:tcMar>
-          </w:tcPr>
-          <w:p>
-            <w:pPr>
-              <w:widowControl w:val="0"/>
-            </w:pPr>
-            <w:r>
-              <w:t>Validación:</w:t>
-            </w:r>
-          </w:p>
-          <w:p>
-            <w:pPr>
-              <w:widowControl w:val="0"/>
-              <w:numPr>
-                <w:ilvl w:val="0"/>
-                <w:numId w:val="3"/>
-              </w:numPr>
-            </w:pPr>
-            <w:r>
-              <w:t xml:space="preserve">Dado que el usuario quiere modificar el kilometraje un transporte utilizado, cuando </w:t>
-            </w:r>
-            <w:r>
-              <w:lastRenderedPageBreak/>
-              <w:t>seleccione el botón “modificar transporte”, entonces se mostrarán los datos de los transportes que posee la empresa.</w:t>
-            </w:r>
-          </w:p>
-          <w:p>
-            <w:pPr>
-              <w:widowControl w:val="0"/>
-              <w:numPr>
-                <w:ilvl w:val="0"/>
-                <w:numId w:val="3"/>
-              </w:numPr>
-            </w:pPr>
-            <w:r>
-              <w:t>Dado que el usuario quiere modificar el kilometraje un transporte utilizado, cuando seleccione el botón “modificar transporte”, entonces el sistema mostrará error si el kilometraje ingresado es menor al anterior.</w:t>
-            </w:r>
-          </w:p>
-          <w:p>
-            <w:pPr>
-              <w:widowControl w:val="0"/>
-              <w:numPr>
-                <w:ilvl w:val="0"/>
-                <w:numId w:val="3"/>
-              </w:numPr>
-            </w:pPr>
-            <w:r>
-              <w:t>Dado que el usuario quiere modificar el kilometraje un transporte utilizado, cuando seleccione el botón “modificar transporte”, entonces el sistema mostrará error si no se ingresa un valor de kilometraje válido.</w:t>
-            </w:r>
-          </w:p>
-        </w:tc>
-      </w:tr>
-      <w:tr>
-        <w:trPr>
-          <w:trHeight w:val="440"/>
-        </w:trPr>
-        <w:tc>
-          <w:tcPr>
-            <w:tcW w:w="9360" w:type="dxa"/>
-            <w:gridSpan w:val="3"/>
-            <w:shd w:val="clear" w:color="auto" w:fill="auto"/>
-            <w:tcMar>
-              <w:top w:w="100" w:type="dxa"/>
-              <w:left w:w="100" w:type="dxa"/>
-              <w:bottom w:w="100" w:type="dxa"/>
-              <w:right w:w="100" w:type="dxa"/>
-            </w:tcMar>
-          </w:tcPr>
-          <w:p>
-            <w:pPr>
-              <w:widowControl w:val="0"/>
-            </w:pPr>
-            <w:r>
-              <w:lastRenderedPageBreak/>
-              <w:t>Programador: Ponce de León, Federico.</w:t>
-            </w:r>
-          </w:p>
-        </w:tc>
-      </w:tr>
-      <w:tr>
-        <w:trPr>
-          <w:trHeight w:val="440"/>
-        </w:trPr>
-        <w:tc>
-          <w:tcPr>
-            <w:tcW w:w="9360" w:type="dxa"/>
-            <w:gridSpan w:val="3"/>
-            <w:shd w:val="clear" w:color="auto" w:fill="auto"/>
-            <w:tcMar>
-              <w:top w:w="100" w:type="dxa"/>
-              <w:left w:w="100" w:type="dxa"/>
-              <w:bottom w:w="100" w:type="dxa"/>
-              <w:right w:w="100" w:type="dxa"/>
-            </w:tcMar>
-          </w:tcPr>
-          <w:p>
-            <w:pPr>
-              <w:widowControl w:val="0"/>
-            </w:pPr>
-            <w:r>
-              <w:t>Riesgo: Moderado.</w:t>
-            </w:r>
-          </w:p>
-        </w:tc>
-      </w:tr>
-    </w:tbl>
     <w:p>
       <w:pPr>
         <w:tabs>
@@ -23294,273 +24585,12 @@
           <w:tab w:val="left" w:pos="18720"/>
         </w:tabs>
       </w:pPr>
-      <w:bookmarkStart w:id="123" w:name="_rjefff" w:colFirst="0" w:colLast="0"/>
-      <w:bookmarkEnd w:id="123"/>
+      <w:r>
+        <w:t xml:space="preserve">     Para el desarrollo de este proyecto progresado según lo indicado en la siguiente tabla.</w:t>
+      </w:r>
     </w:p>
-    <w:tbl>
-      <w:tblPr>
-        <w:tblStyle w:val="af9"/>
-        <w:tblW w:w="9360" w:type="dxa"/>
-        <w:tblInd w:w="0" w:type="dxa"/>
-        <w:tblBorders>
-          <w:top w:val="single" w:sz="8" w:space="0" w:color="000000"/>
-          <w:left w:val="single" w:sz="8" w:space="0" w:color="000000"/>
-          <w:bottom w:val="single" w:sz="8" w:space="0" w:color="000000"/>
-          <w:right w:val="single" w:sz="8" w:space="0" w:color="000000"/>
-          <w:insideH w:val="single" w:sz="8" w:space="0" w:color="000000"/>
-          <w:insideV w:val="single" w:sz="8" w:space="0" w:color="000000"/>
-        </w:tblBorders>
-        <w:tblLayout w:type="fixed"/>
-        <w:tblLook w:val="0600" w:firstRow="0" w:lastRow="0" w:firstColumn="0" w:lastColumn="0" w:noHBand="1" w:noVBand="1"/>
-      </w:tblPr>
-      <w:tblGrid>
-        <w:gridCol w:w="3105"/>
-        <w:gridCol w:w="3135"/>
-        <w:gridCol w:w="3120"/>
-      </w:tblGrid>
-      <w:tr>
-        <w:tc>
-          <w:tcPr>
-            <w:tcW w:w="3105" w:type="dxa"/>
-            <w:shd w:val="clear" w:color="auto" w:fill="auto"/>
-            <w:tcMar>
-              <w:top w:w="100" w:type="dxa"/>
-              <w:left w:w="100" w:type="dxa"/>
-              <w:bottom w:w="100" w:type="dxa"/>
-              <w:right w:w="100" w:type="dxa"/>
-            </w:tcMar>
-          </w:tcPr>
-          <w:p>
-            <w:pPr>
-              <w:widowControl w:val="0"/>
-            </w:pPr>
-            <w:r>
-              <w:t>Prioridad: Baja</w:t>
-            </w:r>
-          </w:p>
-        </w:tc>
-        <w:tc>
-          <w:tcPr>
-            <w:tcW w:w="3135" w:type="dxa"/>
-            <w:shd w:val="clear" w:color="auto" w:fill="auto"/>
-            <w:tcMar>
-              <w:top w:w="100" w:type="dxa"/>
-              <w:left w:w="100" w:type="dxa"/>
-              <w:bottom w:w="100" w:type="dxa"/>
-              <w:right w:w="100" w:type="dxa"/>
-            </w:tcMar>
-          </w:tcPr>
-          <w:p>
-            <w:pPr>
-              <w:widowControl w:val="0"/>
-            </w:pPr>
-            <w:r>
-              <w:t>Número de HU: 23</w:t>
-            </w:r>
-          </w:p>
-        </w:tc>
-        <w:tc>
-          <w:tcPr>
-            <w:tcW w:w="3120" w:type="dxa"/>
-            <w:shd w:val="clear" w:color="auto" w:fill="auto"/>
-            <w:tcMar>
-              <w:top w:w="100" w:type="dxa"/>
-              <w:left w:w="100" w:type="dxa"/>
-              <w:bottom w:w="100" w:type="dxa"/>
-              <w:right w:w="100" w:type="dxa"/>
-            </w:tcMar>
-          </w:tcPr>
-          <w:p>
-            <w:pPr>
-              <w:widowControl w:val="0"/>
-            </w:pPr>
-            <w:r>
-              <w:t>Estimación: S</w:t>
-            </w:r>
-          </w:p>
-        </w:tc>
-      </w:tr>
-      <w:tr>
-        <w:trPr>
-          <w:trHeight w:val="440"/>
-        </w:trPr>
-        <w:tc>
-          <w:tcPr>
-            <w:tcW w:w="9360" w:type="dxa"/>
-            <w:gridSpan w:val="3"/>
-            <w:shd w:val="clear" w:color="auto" w:fill="auto"/>
-            <w:tcMar>
-              <w:top w:w="100" w:type="dxa"/>
-              <w:left w:w="100" w:type="dxa"/>
-              <w:bottom w:w="100" w:type="dxa"/>
-              <w:right w:w="100" w:type="dxa"/>
-            </w:tcMar>
-          </w:tcPr>
-          <w:p>
-            <w:pPr>
-              <w:jc w:val="both"/>
-            </w:pPr>
-            <w:bookmarkStart w:id="124" w:name="_3bj1y38" w:colFirst="0" w:colLast="0"/>
-            <w:bookmarkEnd w:id="124"/>
-            <w:r>
-              <w:t xml:space="preserve">COMO personal de gestión </w:t>
-            </w:r>
-            <w:proofErr w:type="spellStart"/>
-            <w:r>
-              <w:t>Delivery</w:t>
-            </w:r>
-            <w:proofErr w:type="spellEnd"/>
-            <w:r>
-              <w:t xml:space="preserve"> QUIERO eliminar un transporte PARA en caso de venta de transporte o si este se encuentra fuera de servicio.</w:t>
-            </w:r>
-          </w:p>
-        </w:tc>
-      </w:tr>
-      <w:tr>
-        <w:trPr>
-          <w:trHeight w:val="442"/>
-        </w:trPr>
-        <w:tc>
-          <w:tcPr>
-            <w:tcW w:w="9360" w:type="dxa"/>
-            <w:gridSpan w:val="3"/>
-            <w:shd w:val="clear" w:color="auto" w:fill="auto"/>
-            <w:tcMar>
-              <w:top w:w="100" w:type="dxa"/>
-              <w:left w:w="100" w:type="dxa"/>
-              <w:bottom w:w="100" w:type="dxa"/>
-              <w:right w:w="100" w:type="dxa"/>
-            </w:tcMar>
-          </w:tcPr>
-          <w:p>
-            <w:pPr>
-              <w:jc w:val="both"/>
-            </w:pPr>
-            <w:r>
-              <w:t>Título: Eliminar Transporte.</w:t>
-            </w:r>
-          </w:p>
-        </w:tc>
-      </w:tr>
-      <w:tr>
-        <w:trPr>
-          <w:trHeight w:val="440"/>
-        </w:trPr>
-        <w:tc>
-          <w:tcPr>
-            <w:tcW w:w="9360" w:type="dxa"/>
-            <w:gridSpan w:val="3"/>
-            <w:shd w:val="clear" w:color="auto" w:fill="auto"/>
-            <w:tcMar>
-              <w:top w:w="100" w:type="dxa"/>
-              <w:left w:w="100" w:type="dxa"/>
-              <w:bottom w:w="100" w:type="dxa"/>
-              <w:right w:w="100" w:type="dxa"/>
-            </w:tcMar>
-          </w:tcPr>
-          <w:p>
-            <w:pPr>
-              <w:widowControl w:val="0"/>
-            </w:pPr>
-            <w:r>
-              <w:t>Validación:</w:t>
-            </w:r>
-          </w:p>
-          <w:p>
-            <w:pPr>
-              <w:widowControl w:val="0"/>
-              <w:numPr>
-                <w:ilvl w:val="0"/>
-                <w:numId w:val="10"/>
-              </w:numPr>
-            </w:pPr>
-            <w:r>
-              <w:t xml:space="preserve">Dado que el usuario desea eliminar un </w:t>
-            </w:r>
-            <w:proofErr w:type="spellStart"/>
-            <w:r>
-              <w:t>transporte</w:t>
-            </w:r>
-            <w:proofErr w:type="gramStart"/>
-            <w:r>
-              <w:t>,cuando</w:t>
-            </w:r>
-            <w:proofErr w:type="spellEnd"/>
-            <w:proofErr w:type="gramEnd"/>
-            <w:r>
-              <w:t xml:space="preserve"> selecciona “eliminar transporte”, entonces el sistema registrará la eliminación si se selecciona “confirmar eliminación”, se borrará el transporte y no se podrá recuperar la información eliminada. </w:t>
-            </w:r>
-          </w:p>
-          <w:p>
-            <w:pPr>
-              <w:widowControl w:val="0"/>
-              <w:numPr>
-                <w:ilvl w:val="0"/>
-                <w:numId w:val="10"/>
-              </w:numPr>
-            </w:pPr>
-            <w:r>
-              <w:t>Dado que el usuario desea eliminar un transporte, cuando selecciona “eliminar transporte” y confirma el mismo, entonces la lista con los transporte se actualizará automáticamente.</w:t>
-            </w:r>
-          </w:p>
-        </w:tc>
-      </w:tr>
-      <w:tr>
-        <w:trPr>
-          <w:trHeight w:val="440"/>
-        </w:trPr>
-        <w:tc>
-          <w:tcPr>
-            <w:tcW w:w="9360" w:type="dxa"/>
-            <w:gridSpan w:val="3"/>
-            <w:shd w:val="clear" w:color="auto" w:fill="auto"/>
-            <w:tcMar>
-              <w:top w:w="100" w:type="dxa"/>
-              <w:left w:w="100" w:type="dxa"/>
-              <w:bottom w:w="100" w:type="dxa"/>
-              <w:right w:w="100" w:type="dxa"/>
-            </w:tcMar>
-          </w:tcPr>
-          <w:p>
-            <w:pPr>
-              <w:widowControl w:val="0"/>
-            </w:pPr>
-            <w:r>
-              <w:t>Programador: García, Franco Roberto.</w:t>
-            </w:r>
-          </w:p>
-        </w:tc>
-      </w:tr>
-      <w:tr>
-        <w:trPr>
-          <w:trHeight w:val="440"/>
-        </w:trPr>
-        <w:tc>
-          <w:tcPr>
-            <w:tcW w:w="9360" w:type="dxa"/>
-            <w:gridSpan w:val="3"/>
-            <w:shd w:val="clear" w:color="auto" w:fill="auto"/>
-            <w:tcMar>
-              <w:top w:w="100" w:type="dxa"/>
-              <w:left w:w="100" w:type="dxa"/>
-              <w:bottom w:w="100" w:type="dxa"/>
-              <w:right w:w="100" w:type="dxa"/>
-            </w:tcMar>
-          </w:tcPr>
-          <w:p>
-            <w:pPr>
-              <w:widowControl w:val="0"/>
-            </w:pPr>
-            <w:r>
-              <w:t>Riesgo: Moderado.</w:t>
-            </w:r>
-          </w:p>
-        </w:tc>
-      </w:tr>
-    </w:tbl>
     <w:p>
       <w:pPr>
-        <w:pStyle w:val="Ttulo1"/>
         <w:tabs>
           <w:tab w:val="left" w:pos="-1080"/>
           <w:tab w:val="left" w:pos="-720"/>
@@ -23590,1024 +24620,9 @@
           <w:tab w:val="left" w:pos="18000"/>
           <w:tab w:val="left" w:pos="18720"/>
         </w:tabs>
-        <w:spacing w:line="240" w:lineRule="auto"/>
-        <w:jc w:val="both"/>
-      </w:pPr>
-      <w:bookmarkStart w:id="125" w:name="_1qoc8b1" w:colFirst="0" w:colLast="0"/>
-      <w:bookmarkEnd w:id="125"/>
-    </w:p>
-    <w:tbl>
-      <w:tblPr>
-        <w:tblStyle w:val="afa"/>
-        <w:tblW w:w="9360" w:type="dxa"/>
-        <w:tblInd w:w="0" w:type="dxa"/>
-        <w:tblBorders>
-          <w:top w:val="single" w:sz="8" w:space="0" w:color="000000"/>
-          <w:left w:val="single" w:sz="8" w:space="0" w:color="000000"/>
-          <w:bottom w:val="single" w:sz="8" w:space="0" w:color="000000"/>
-          <w:right w:val="single" w:sz="8" w:space="0" w:color="000000"/>
-          <w:insideH w:val="single" w:sz="8" w:space="0" w:color="000000"/>
-          <w:insideV w:val="single" w:sz="8" w:space="0" w:color="000000"/>
-        </w:tblBorders>
-        <w:tblLayout w:type="fixed"/>
-        <w:tblLook w:val="0600" w:firstRow="0" w:lastRow="0" w:firstColumn="0" w:lastColumn="0" w:noHBand="1" w:noVBand="1"/>
-      </w:tblPr>
-      <w:tblGrid>
-        <w:gridCol w:w="3105"/>
-        <w:gridCol w:w="3135"/>
-        <w:gridCol w:w="3120"/>
-      </w:tblGrid>
-      <w:tr>
-        <w:tc>
-          <w:tcPr>
-            <w:tcW w:w="3105" w:type="dxa"/>
-            <w:shd w:val="clear" w:color="auto" w:fill="auto"/>
-            <w:tcMar>
-              <w:top w:w="100" w:type="dxa"/>
-              <w:left w:w="100" w:type="dxa"/>
-              <w:bottom w:w="100" w:type="dxa"/>
-              <w:right w:w="100" w:type="dxa"/>
-            </w:tcMar>
-          </w:tcPr>
-          <w:p>
-            <w:pPr>
-              <w:widowControl w:val="0"/>
-            </w:pPr>
-            <w:r>
-              <w:t>Prioridad: Media</w:t>
-            </w:r>
-          </w:p>
-        </w:tc>
-        <w:tc>
-          <w:tcPr>
-            <w:tcW w:w="3135" w:type="dxa"/>
-            <w:shd w:val="clear" w:color="auto" w:fill="auto"/>
-            <w:tcMar>
-              <w:top w:w="100" w:type="dxa"/>
-              <w:left w:w="100" w:type="dxa"/>
-              <w:bottom w:w="100" w:type="dxa"/>
-              <w:right w:w="100" w:type="dxa"/>
-            </w:tcMar>
-          </w:tcPr>
-          <w:p>
-            <w:pPr>
-              <w:widowControl w:val="0"/>
-            </w:pPr>
-            <w:r>
-              <w:t>Número de HU: 24</w:t>
-            </w:r>
-          </w:p>
-        </w:tc>
-        <w:tc>
-          <w:tcPr>
-            <w:tcW w:w="3120" w:type="dxa"/>
-            <w:shd w:val="clear" w:color="auto" w:fill="auto"/>
-            <w:tcMar>
-              <w:top w:w="100" w:type="dxa"/>
-              <w:left w:w="100" w:type="dxa"/>
-              <w:bottom w:w="100" w:type="dxa"/>
-              <w:right w:w="100" w:type="dxa"/>
-            </w:tcMar>
-          </w:tcPr>
-          <w:p>
-            <w:pPr>
-              <w:widowControl w:val="0"/>
-            </w:pPr>
-            <w:r>
-              <w:t>Estimación: M</w:t>
-            </w:r>
-          </w:p>
-        </w:tc>
-      </w:tr>
-      <w:tr>
-        <w:trPr>
-          <w:trHeight w:val="440"/>
-        </w:trPr>
-        <w:tc>
-          <w:tcPr>
-            <w:tcW w:w="9360" w:type="dxa"/>
-            <w:gridSpan w:val="3"/>
-            <w:shd w:val="clear" w:color="auto" w:fill="auto"/>
-            <w:tcMar>
-              <w:top w:w="100" w:type="dxa"/>
-              <w:left w:w="100" w:type="dxa"/>
-              <w:bottom w:w="100" w:type="dxa"/>
-              <w:right w:w="100" w:type="dxa"/>
-            </w:tcMar>
-          </w:tcPr>
-          <w:p>
-            <w:pPr>
-              <w:jc w:val="both"/>
-            </w:pPr>
-            <w:bookmarkStart w:id="126" w:name="_4anzqyu" w:colFirst="0" w:colLast="0"/>
-            <w:bookmarkEnd w:id="126"/>
-            <w:r>
-              <w:t xml:space="preserve">COMO personal de gestión de </w:t>
-            </w:r>
-            <w:proofErr w:type="spellStart"/>
-            <w:r>
-              <w:t>delivery</w:t>
-            </w:r>
-            <w:proofErr w:type="spellEnd"/>
-            <w:r>
-              <w:t xml:space="preserve"> QUIERO registrar un chofer PARA llevar un registro de los choferes en el negocio.</w:t>
-            </w:r>
-          </w:p>
-        </w:tc>
-      </w:tr>
-      <w:tr>
-        <w:trPr>
-          <w:trHeight w:val="506"/>
-        </w:trPr>
-        <w:tc>
-          <w:tcPr>
-            <w:tcW w:w="9360" w:type="dxa"/>
-            <w:gridSpan w:val="3"/>
-            <w:shd w:val="clear" w:color="auto" w:fill="auto"/>
-            <w:tcMar>
-              <w:top w:w="100" w:type="dxa"/>
-              <w:left w:w="100" w:type="dxa"/>
-              <w:bottom w:w="100" w:type="dxa"/>
-              <w:right w:w="100" w:type="dxa"/>
-            </w:tcMar>
-          </w:tcPr>
-          <w:p>
-            <w:pPr>
-              <w:jc w:val="both"/>
-            </w:pPr>
-            <w:r>
-              <w:lastRenderedPageBreak/>
-              <w:t>Título: Registrar un chofer.</w:t>
-            </w:r>
-          </w:p>
-        </w:tc>
-      </w:tr>
-      <w:tr>
-        <w:trPr>
-          <w:trHeight w:val="440"/>
-        </w:trPr>
-        <w:tc>
-          <w:tcPr>
-            <w:tcW w:w="9360" w:type="dxa"/>
-            <w:gridSpan w:val="3"/>
-            <w:shd w:val="clear" w:color="auto" w:fill="auto"/>
-            <w:tcMar>
-              <w:top w:w="100" w:type="dxa"/>
-              <w:left w:w="100" w:type="dxa"/>
-              <w:bottom w:w="100" w:type="dxa"/>
-              <w:right w:w="100" w:type="dxa"/>
-            </w:tcMar>
-          </w:tcPr>
-          <w:p>
-            <w:pPr>
-              <w:widowControl w:val="0"/>
-            </w:pPr>
-            <w:r>
-              <w:t>Validación:</w:t>
-            </w:r>
-          </w:p>
-          <w:p>
-            <w:pPr>
-              <w:widowControl w:val="0"/>
-              <w:numPr>
-                <w:ilvl w:val="0"/>
-                <w:numId w:val="24"/>
-              </w:numPr>
-            </w:pPr>
-            <w:r>
-              <w:t>Dado que el usuario desea registrar un chofer, cuando el usuario seleccione el botón “nuevo chofer”, entonces se mostrará un formulario con datos a cargar del chofer.</w:t>
-            </w:r>
-          </w:p>
-          <w:p>
-            <w:pPr>
-              <w:widowControl w:val="0"/>
-              <w:numPr>
-                <w:ilvl w:val="0"/>
-                <w:numId w:val="24"/>
-              </w:numPr>
-            </w:pPr>
-            <w:r>
-              <w:t>Dado que el usuario desea registrar un chofer, cuando el usuario seleccione el botón “registrar chofer”, entonces el sistema dará error si no se ingresan los datos correctamente del chofer.</w:t>
-            </w:r>
-          </w:p>
-          <w:p>
-            <w:pPr>
-              <w:widowControl w:val="0"/>
-              <w:numPr>
-                <w:ilvl w:val="0"/>
-                <w:numId w:val="24"/>
-              </w:numPr>
-            </w:pPr>
-            <w:r>
-              <w:t>Dado que el usuario desea registrar un chofer, cuando el usuario seleccione el botón “registrar chofer”, entonces se registra el chofer dentro de la base de datos y se le muestra un mensaje al usuario que diga “Chofer registrado con éxito”.</w:t>
-            </w:r>
-          </w:p>
-        </w:tc>
-      </w:tr>
-      <w:tr>
-        <w:trPr>
-          <w:trHeight w:val="440"/>
-        </w:trPr>
-        <w:tc>
-          <w:tcPr>
-            <w:tcW w:w="9360" w:type="dxa"/>
-            <w:gridSpan w:val="3"/>
-            <w:shd w:val="clear" w:color="auto" w:fill="auto"/>
-            <w:tcMar>
-              <w:top w:w="100" w:type="dxa"/>
-              <w:left w:w="100" w:type="dxa"/>
-              <w:bottom w:w="100" w:type="dxa"/>
-              <w:right w:w="100" w:type="dxa"/>
-            </w:tcMar>
-          </w:tcPr>
-          <w:p>
-            <w:pPr>
-              <w:widowControl w:val="0"/>
-            </w:pPr>
-            <w:r>
-              <w:t>Programador: Lorenzo, Francisco.</w:t>
-            </w:r>
-          </w:p>
-        </w:tc>
-      </w:tr>
-      <w:tr>
-        <w:trPr>
-          <w:trHeight w:val="440"/>
-        </w:trPr>
-        <w:tc>
-          <w:tcPr>
-            <w:tcW w:w="9360" w:type="dxa"/>
-            <w:gridSpan w:val="3"/>
-            <w:shd w:val="clear" w:color="auto" w:fill="auto"/>
-            <w:tcMar>
-              <w:top w:w="100" w:type="dxa"/>
-              <w:left w:w="100" w:type="dxa"/>
-              <w:bottom w:w="100" w:type="dxa"/>
-              <w:right w:w="100" w:type="dxa"/>
-            </w:tcMar>
-          </w:tcPr>
-          <w:p>
-            <w:pPr>
-              <w:widowControl w:val="0"/>
-            </w:pPr>
-            <w:r>
-              <w:t>Riesgo: Moderado.</w:t>
-            </w:r>
-          </w:p>
-        </w:tc>
-      </w:tr>
-    </w:tbl>
-    <w:p>
-      <w:pPr>
-        <w:tabs>
-          <w:tab w:val="left" w:pos="-1080"/>
-          <w:tab w:val="left" w:pos="-720"/>
-          <w:tab w:val="left" w:pos="0"/>
-          <w:tab w:val="left" w:pos="720"/>
-          <w:tab w:val="left" w:pos="1440"/>
-          <w:tab w:val="left" w:pos="3600"/>
-          <w:tab w:val="left" w:pos="4320"/>
-          <w:tab w:val="left" w:pos="5040"/>
-          <w:tab w:val="left" w:pos="5760"/>
-          <w:tab w:val="left" w:pos="6480"/>
-          <w:tab w:val="left" w:pos="7200"/>
-          <w:tab w:val="left" w:pos="7920"/>
-          <w:tab w:val="left" w:pos="8640"/>
-          <w:tab w:val="left" w:pos="9360"/>
-          <w:tab w:val="left" w:pos="10080"/>
-          <w:tab w:val="left" w:pos="10800"/>
-          <w:tab w:val="left" w:pos="11520"/>
-          <w:tab w:val="left" w:pos="12240"/>
-          <w:tab w:val="left" w:pos="12960"/>
-          <w:tab w:val="left" w:pos="13680"/>
-          <w:tab w:val="left" w:pos="14400"/>
-          <w:tab w:val="left" w:pos="15120"/>
-          <w:tab w:val="left" w:pos="15840"/>
-          <w:tab w:val="left" w:pos="16560"/>
-          <w:tab w:val="left" w:pos="17280"/>
-          <w:tab w:val="left" w:pos="18000"/>
-          <w:tab w:val="left" w:pos="18720"/>
-        </w:tabs>
-      </w:pPr>
-    </w:p>
-    <w:tbl>
-      <w:tblPr>
-        <w:tblStyle w:val="afb"/>
-        <w:tblW w:w="9360" w:type="dxa"/>
-        <w:tblInd w:w="0" w:type="dxa"/>
-        <w:tblBorders>
-          <w:top w:val="single" w:sz="8" w:space="0" w:color="000000"/>
-          <w:left w:val="single" w:sz="8" w:space="0" w:color="000000"/>
-          <w:bottom w:val="single" w:sz="8" w:space="0" w:color="000000"/>
-          <w:right w:val="single" w:sz="8" w:space="0" w:color="000000"/>
-          <w:insideH w:val="single" w:sz="8" w:space="0" w:color="000000"/>
-          <w:insideV w:val="single" w:sz="8" w:space="0" w:color="000000"/>
-        </w:tblBorders>
-        <w:tblLayout w:type="fixed"/>
-        <w:tblLook w:val="0600" w:firstRow="0" w:lastRow="0" w:firstColumn="0" w:lastColumn="0" w:noHBand="1" w:noVBand="1"/>
-      </w:tblPr>
-      <w:tblGrid>
-        <w:gridCol w:w="3105"/>
-        <w:gridCol w:w="3135"/>
-        <w:gridCol w:w="3120"/>
-      </w:tblGrid>
-      <w:tr>
-        <w:tc>
-          <w:tcPr>
-            <w:tcW w:w="3105" w:type="dxa"/>
-            <w:shd w:val="clear" w:color="auto" w:fill="auto"/>
-            <w:tcMar>
-              <w:top w:w="100" w:type="dxa"/>
-              <w:left w:w="100" w:type="dxa"/>
-              <w:bottom w:w="100" w:type="dxa"/>
-              <w:right w:w="100" w:type="dxa"/>
-            </w:tcMar>
-          </w:tcPr>
-          <w:p>
-            <w:pPr>
-              <w:widowControl w:val="0"/>
-            </w:pPr>
-            <w:r>
-              <w:t>Prioridad: Media</w:t>
-            </w:r>
-          </w:p>
-        </w:tc>
-        <w:tc>
-          <w:tcPr>
-            <w:tcW w:w="3135" w:type="dxa"/>
-            <w:shd w:val="clear" w:color="auto" w:fill="auto"/>
-            <w:tcMar>
-              <w:top w:w="100" w:type="dxa"/>
-              <w:left w:w="100" w:type="dxa"/>
-              <w:bottom w:w="100" w:type="dxa"/>
-              <w:right w:w="100" w:type="dxa"/>
-            </w:tcMar>
-          </w:tcPr>
-          <w:p>
-            <w:pPr>
-              <w:widowControl w:val="0"/>
-            </w:pPr>
-            <w:r>
-              <w:t>Número de HU: 25</w:t>
-            </w:r>
-          </w:p>
-        </w:tc>
-        <w:tc>
-          <w:tcPr>
-            <w:tcW w:w="3120" w:type="dxa"/>
-            <w:shd w:val="clear" w:color="auto" w:fill="auto"/>
-            <w:tcMar>
-              <w:top w:w="100" w:type="dxa"/>
-              <w:left w:w="100" w:type="dxa"/>
-              <w:bottom w:w="100" w:type="dxa"/>
-              <w:right w:w="100" w:type="dxa"/>
-            </w:tcMar>
-          </w:tcPr>
-          <w:p>
-            <w:pPr>
-              <w:widowControl w:val="0"/>
-            </w:pPr>
-            <w:r>
-              <w:t>Estimación: S</w:t>
-            </w:r>
-          </w:p>
-        </w:tc>
-      </w:tr>
-      <w:tr>
-        <w:trPr>
-          <w:trHeight w:val="440"/>
-        </w:trPr>
-        <w:tc>
-          <w:tcPr>
-            <w:tcW w:w="9360" w:type="dxa"/>
-            <w:gridSpan w:val="3"/>
-            <w:shd w:val="clear" w:color="auto" w:fill="auto"/>
-            <w:tcMar>
-              <w:top w:w="100" w:type="dxa"/>
-              <w:left w:w="100" w:type="dxa"/>
-              <w:bottom w:w="100" w:type="dxa"/>
-              <w:right w:w="100" w:type="dxa"/>
-            </w:tcMar>
-          </w:tcPr>
-          <w:p>
-            <w:pPr>
-              <w:jc w:val="both"/>
-            </w:pPr>
-            <w:bookmarkStart w:id="127" w:name="_14ykbeg" w:colFirst="0" w:colLast="0"/>
-            <w:bookmarkEnd w:id="127"/>
-            <w:r>
-              <w:t xml:space="preserve">COMO personal de gestión de </w:t>
-            </w:r>
-            <w:proofErr w:type="spellStart"/>
-            <w:r>
-              <w:t>delivery</w:t>
-            </w:r>
-            <w:proofErr w:type="spellEnd"/>
-            <w:r>
-              <w:t xml:space="preserve"> QUIERO modificar a un chofer PARA actualizar sus datos y comprobar si está activo.</w:t>
-            </w:r>
-          </w:p>
-        </w:tc>
-      </w:tr>
-      <w:tr>
-        <w:trPr>
-          <w:trHeight w:val="506"/>
-        </w:trPr>
-        <w:tc>
-          <w:tcPr>
-            <w:tcW w:w="9360" w:type="dxa"/>
-            <w:gridSpan w:val="3"/>
-            <w:shd w:val="clear" w:color="auto" w:fill="auto"/>
-            <w:tcMar>
-              <w:top w:w="100" w:type="dxa"/>
-              <w:left w:w="100" w:type="dxa"/>
-              <w:bottom w:w="100" w:type="dxa"/>
-              <w:right w:w="100" w:type="dxa"/>
-            </w:tcMar>
-          </w:tcPr>
-          <w:p>
-            <w:pPr>
-              <w:jc w:val="both"/>
-            </w:pPr>
-            <w:r>
-              <w:t>Título: Modificar Chofer.</w:t>
-            </w:r>
-          </w:p>
-        </w:tc>
-      </w:tr>
-      <w:tr>
-        <w:trPr>
-          <w:trHeight w:val="440"/>
-        </w:trPr>
-        <w:tc>
-          <w:tcPr>
-            <w:tcW w:w="9360" w:type="dxa"/>
-            <w:gridSpan w:val="3"/>
-            <w:shd w:val="clear" w:color="auto" w:fill="auto"/>
-            <w:tcMar>
-              <w:top w:w="100" w:type="dxa"/>
-              <w:left w:w="100" w:type="dxa"/>
-              <w:bottom w:w="100" w:type="dxa"/>
-              <w:right w:w="100" w:type="dxa"/>
-            </w:tcMar>
-          </w:tcPr>
-          <w:p>
-            <w:pPr>
-              <w:widowControl w:val="0"/>
-            </w:pPr>
-            <w:r>
-              <w:t>Validación:</w:t>
-            </w:r>
-          </w:p>
-          <w:p>
-            <w:pPr>
-              <w:widowControl w:val="0"/>
-              <w:numPr>
-                <w:ilvl w:val="0"/>
-                <w:numId w:val="16"/>
-              </w:numPr>
-            </w:pPr>
-            <w:r>
-              <w:t>Dado que el usuario desea modificar un chofer, cuando el usuario seleccione el botón “Modificar chofer” y elige el chofer a modificar, entonces se mostrará el formulario con los datos cargados del chofer en la base de datos.</w:t>
-            </w:r>
-          </w:p>
-          <w:p>
-            <w:pPr>
-              <w:widowControl w:val="0"/>
-              <w:numPr>
-                <w:ilvl w:val="0"/>
-                <w:numId w:val="16"/>
-              </w:numPr>
-            </w:pPr>
-            <w:r>
-              <w:t>Dado que el usuario desea modificar los datos del chofer, cuando modifica los datos guardados del chofer y seleccione el botón “Confirmar modificación”, entonces el sistema registrará la modificación del chofer y actualizará sus datos y mostrará un mensaje de “Chofer modificado con éxito” si no hay errores en los campos ingresados.</w:t>
-            </w:r>
-          </w:p>
-        </w:tc>
-      </w:tr>
-      <w:tr>
-        <w:trPr>
-          <w:trHeight w:val="440"/>
-        </w:trPr>
-        <w:tc>
-          <w:tcPr>
-            <w:tcW w:w="9360" w:type="dxa"/>
-            <w:gridSpan w:val="3"/>
-            <w:shd w:val="clear" w:color="auto" w:fill="auto"/>
-            <w:tcMar>
-              <w:top w:w="100" w:type="dxa"/>
-              <w:left w:w="100" w:type="dxa"/>
-              <w:bottom w:w="100" w:type="dxa"/>
-              <w:right w:w="100" w:type="dxa"/>
-            </w:tcMar>
-          </w:tcPr>
-          <w:p>
-            <w:pPr>
-              <w:widowControl w:val="0"/>
-            </w:pPr>
-            <w:r>
-              <w:t>Programador: Heckel Canavese, Martin.</w:t>
-            </w:r>
-          </w:p>
-        </w:tc>
-      </w:tr>
-      <w:tr>
-        <w:trPr>
-          <w:trHeight w:val="440"/>
-        </w:trPr>
-        <w:tc>
-          <w:tcPr>
-            <w:tcW w:w="9360" w:type="dxa"/>
-            <w:gridSpan w:val="3"/>
-            <w:shd w:val="clear" w:color="auto" w:fill="auto"/>
-            <w:tcMar>
-              <w:top w:w="100" w:type="dxa"/>
-              <w:left w:w="100" w:type="dxa"/>
-              <w:bottom w:w="100" w:type="dxa"/>
-              <w:right w:w="100" w:type="dxa"/>
-            </w:tcMar>
-          </w:tcPr>
-          <w:p>
-            <w:pPr>
-              <w:widowControl w:val="0"/>
-            </w:pPr>
-            <w:r>
-              <w:t>Riesgo: Bajo</w:t>
-            </w:r>
-          </w:p>
-        </w:tc>
-      </w:tr>
-    </w:tbl>
-    <w:p>
-      <w:bookmarkStart w:id="128" w:name="_3oy7u29" w:colFirst="0" w:colLast="0"/>
-      <w:bookmarkEnd w:id="128"/>
-    </w:p>
-    <w:tbl>
-      <w:tblPr>
-        <w:tblStyle w:val="afc"/>
-        <w:tblW w:w="9360" w:type="dxa"/>
-        <w:tblInd w:w="0" w:type="dxa"/>
-        <w:tblBorders>
-          <w:top w:val="single" w:sz="8" w:space="0" w:color="000000"/>
-          <w:left w:val="single" w:sz="8" w:space="0" w:color="000000"/>
-          <w:bottom w:val="single" w:sz="8" w:space="0" w:color="000000"/>
-          <w:right w:val="single" w:sz="8" w:space="0" w:color="000000"/>
-          <w:insideH w:val="single" w:sz="8" w:space="0" w:color="000000"/>
-          <w:insideV w:val="single" w:sz="8" w:space="0" w:color="000000"/>
-        </w:tblBorders>
-        <w:tblLayout w:type="fixed"/>
-        <w:tblLook w:val="0600" w:firstRow="0" w:lastRow="0" w:firstColumn="0" w:lastColumn="0" w:noHBand="1" w:noVBand="1"/>
-      </w:tblPr>
-      <w:tblGrid>
-        <w:gridCol w:w="3105"/>
-        <w:gridCol w:w="3135"/>
-        <w:gridCol w:w="3120"/>
-      </w:tblGrid>
-      <w:tr>
-        <w:trPr>
-          <w:trHeight w:val="395"/>
-        </w:trPr>
-        <w:tc>
-          <w:tcPr>
-            <w:tcW w:w="3105" w:type="dxa"/>
-            <w:shd w:val="clear" w:color="auto" w:fill="auto"/>
-            <w:tcMar>
-              <w:top w:w="100" w:type="dxa"/>
-              <w:left w:w="100" w:type="dxa"/>
-              <w:bottom w:w="100" w:type="dxa"/>
-              <w:right w:w="100" w:type="dxa"/>
-            </w:tcMar>
-          </w:tcPr>
-          <w:p>
-            <w:pPr>
-              <w:widowControl w:val="0"/>
-            </w:pPr>
-            <w:r>
-              <w:lastRenderedPageBreak/>
-              <w:t>Prioridad: Media</w:t>
-            </w:r>
-          </w:p>
-        </w:tc>
-        <w:tc>
-          <w:tcPr>
-            <w:tcW w:w="3135" w:type="dxa"/>
-            <w:shd w:val="clear" w:color="auto" w:fill="auto"/>
-            <w:tcMar>
-              <w:top w:w="100" w:type="dxa"/>
-              <w:left w:w="100" w:type="dxa"/>
-              <w:bottom w:w="100" w:type="dxa"/>
-              <w:right w:w="100" w:type="dxa"/>
-            </w:tcMar>
-          </w:tcPr>
-          <w:p>
-            <w:pPr>
-              <w:widowControl w:val="0"/>
-            </w:pPr>
-            <w:r>
-              <w:t>Número de HU: 26</w:t>
-            </w:r>
-          </w:p>
-        </w:tc>
-        <w:tc>
-          <w:tcPr>
-            <w:tcW w:w="3120" w:type="dxa"/>
-            <w:shd w:val="clear" w:color="auto" w:fill="auto"/>
-            <w:tcMar>
-              <w:top w:w="100" w:type="dxa"/>
-              <w:left w:w="100" w:type="dxa"/>
-              <w:bottom w:w="100" w:type="dxa"/>
-              <w:right w:w="100" w:type="dxa"/>
-            </w:tcMar>
-          </w:tcPr>
-          <w:p>
-            <w:pPr>
-              <w:widowControl w:val="0"/>
-            </w:pPr>
-            <w:r>
-              <w:t>Estimación: S</w:t>
-            </w:r>
-          </w:p>
-        </w:tc>
-      </w:tr>
-      <w:tr>
-        <w:trPr>
-          <w:trHeight w:val="440"/>
-        </w:trPr>
-        <w:tc>
-          <w:tcPr>
-            <w:tcW w:w="9360" w:type="dxa"/>
-            <w:gridSpan w:val="3"/>
-            <w:shd w:val="clear" w:color="auto" w:fill="auto"/>
-            <w:tcMar>
-              <w:top w:w="100" w:type="dxa"/>
-              <w:left w:w="100" w:type="dxa"/>
-              <w:bottom w:w="100" w:type="dxa"/>
-              <w:right w:w="100" w:type="dxa"/>
-            </w:tcMar>
-          </w:tcPr>
-          <w:p>
-            <w:pPr>
-              <w:jc w:val="both"/>
-            </w:pPr>
-            <w:bookmarkStart w:id="129" w:name="_243i4a2" w:colFirst="0" w:colLast="0"/>
-            <w:bookmarkEnd w:id="129"/>
-            <w:r>
-              <w:t xml:space="preserve">COMO personal de gestión de </w:t>
-            </w:r>
-            <w:proofErr w:type="spellStart"/>
-            <w:r>
-              <w:t>delivery</w:t>
-            </w:r>
-            <w:proofErr w:type="spellEnd"/>
-            <w:r>
-              <w:t xml:space="preserve"> QUIERO eliminar un chofer PARA dar de baja un chofer.</w:t>
-            </w:r>
-          </w:p>
-        </w:tc>
-      </w:tr>
-      <w:tr>
-        <w:trPr>
-          <w:trHeight w:val="428"/>
-        </w:trPr>
-        <w:tc>
-          <w:tcPr>
-            <w:tcW w:w="9360" w:type="dxa"/>
-            <w:gridSpan w:val="3"/>
-            <w:shd w:val="clear" w:color="auto" w:fill="auto"/>
-            <w:tcMar>
-              <w:top w:w="100" w:type="dxa"/>
-              <w:left w:w="100" w:type="dxa"/>
-              <w:bottom w:w="100" w:type="dxa"/>
-              <w:right w:w="100" w:type="dxa"/>
-            </w:tcMar>
-          </w:tcPr>
-          <w:p>
-            <w:pPr>
-              <w:jc w:val="both"/>
-            </w:pPr>
-            <w:bookmarkStart w:id="130" w:name="_j8sehv" w:colFirst="0" w:colLast="0"/>
-            <w:bookmarkEnd w:id="130"/>
-            <w:r>
-              <w:t>Título: Eliminar Chofer.</w:t>
-            </w:r>
-          </w:p>
-        </w:tc>
-      </w:tr>
-      <w:tr>
-        <w:trPr>
-          <w:trHeight w:val="440"/>
-        </w:trPr>
-        <w:tc>
-          <w:tcPr>
-            <w:tcW w:w="9360" w:type="dxa"/>
-            <w:gridSpan w:val="3"/>
-            <w:shd w:val="clear" w:color="auto" w:fill="auto"/>
-            <w:tcMar>
-              <w:top w:w="100" w:type="dxa"/>
-              <w:left w:w="100" w:type="dxa"/>
-              <w:bottom w:w="100" w:type="dxa"/>
-              <w:right w:w="100" w:type="dxa"/>
-            </w:tcMar>
-          </w:tcPr>
-          <w:p>
-            <w:pPr>
-              <w:widowControl w:val="0"/>
-            </w:pPr>
-            <w:r>
-              <w:t>Validación:</w:t>
-            </w:r>
-          </w:p>
-          <w:p>
-            <w:pPr>
-              <w:widowControl w:val="0"/>
-              <w:numPr>
-                <w:ilvl w:val="0"/>
-                <w:numId w:val="10"/>
-              </w:numPr>
-            </w:pPr>
-            <w:r>
-              <w:t xml:space="preserve">Dado que el usuario desea eliminar un </w:t>
-            </w:r>
-            <w:proofErr w:type="spellStart"/>
-            <w:r>
-              <w:t>chofer</w:t>
-            </w:r>
-            <w:proofErr w:type="gramStart"/>
-            <w:r>
-              <w:t>,cuando</w:t>
-            </w:r>
-            <w:proofErr w:type="spellEnd"/>
-            <w:proofErr w:type="gramEnd"/>
-            <w:r>
-              <w:t xml:space="preserve"> selecciona “eliminar chofer”, entonces el sistema registrará la eliminación si se selecciona “confirmar eliminación”, se borrará el chofer y no se podrá recuperar la información eliminada. </w:t>
-            </w:r>
-          </w:p>
-          <w:p>
-            <w:pPr>
-              <w:widowControl w:val="0"/>
-              <w:numPr>
-                <w:ilvl w:val="0"/>
-                <w:numId w:val="10"/>
-              </w:numPr>
-            </w:pPr>
-            <w:r>
-              <w:t xml:space="preserve">Dado que el usuario desea eliminar un </w:t>
-            </w:r>
-            <w:proofErr w:type="gramStart"/>
-            <w:r>
-              <w:t>chofer ,</w:t>
-            </w:r>
-            <w:proofErr w:type="gramEnd"/>
-            <w:r>
-              <w:t xml:space="preserve"> cuando selecciona “eliminar chofer” y confirma el mismo, entonces la lista con los choferes se actualizará automáticamente.</w:t>
-            </w:r>
-          </w:p>
-        </w:tc>
-      </w:tr>
-      <w:tr>
-        <w:trPr>
-          <w:trHeight w:val="440"/>
-        </w:trPr>
-        <w:tc>
-          <w:tcPr>
-            <w:tcW w:w="9360" w:type="dxa"/>
-            <w:gridSpan w:val="3"/>
-            <w:shd w:val="clear" w:color="auto" w:fill="auto"/>
-            <w:tcMar>
-              <w:top w:w="100" w:type="dxa"/>
-              <w:left w:w="100" w:type="dxa"/>
-              <w:bottom w:w="100" w:type="dxa"/>
-              <w:right w:w="100" w:type="dxa"/>
-            </w:tcMar>
-          </w:tcPr>
-          <w:p>
-            <w:pPr>
-              <w:widowControl w:val="0"/>
-            </w:pPr>
-            <w:r>
-              <w:t>Programador: García, Franco Roberto.</w:t>
-            </w:r>
-          </w:p>
-        </w:tc>
-      </w:tr>
-      <w:tr>
-        <w:trPr>
-          <w:trHeight w:val="440"/>
-        </w:trPr>
-        <w:tc>
-          <w:tcPr>
-            <w:tcW w:w="9360" w:type="dxa"/>
-            <w:gridSpan w:val="3"/>
-            <w:shd w:val="clear" w:color="auto" w:fill="auto"/>
-            <w:tcMar>
-              <w:top w:w="100" w:type="dxa"/>
-              <w:left w:w="100" w:type="dxa"/>
-              <w:bottom w:w="100" w:type="dxa"/>
-              <w:right w:w="100" w:type="dxa"/>
-            </w:tcMar>
-          </w:tcPr>
-          <w:p>
-            <w:pPr>
-              <w:widowControl w:val="0"/>
-            </w:pPr>
-            <w:r>
-              <w:t>Riesgo: Bajo.</w:t>
-            </w:r>
-          </w:p>
-        </w:tc>
-      </w:tr>
-    </w:tbl>
-    <w:p>
-      <w:pPr>
-        <w:tabs>
-          <w:tab w:val="left" w:pos="-1080"/>
-          <w:tab w:val="left" w:pos="-720"/>
-          <w:tab w:val="left" w:pos="0"/>
-          <w:tab w:val="left" w:pos="720"/>
-          <w:tab w:val="left" w:pos="1440"/>
-          <w:tab w:val="left" w:pos="3600"/>
-          <w:tab w:val="left" w:pos="4320"/>
-          <w:tab w:val="left" w:pos="5040"/>
-          <w:tab w:val="left" w:pos="5760"/>
-          <w:tab w:val="left" w:pos="6480"/>
-          <w:tab w:val="left" w:pos="7200"/>
-          <w:tab w:val="left" w:pos="7920"/>
-          <w:tab w:val="left" w:pos="8640"/>
-          <w:tab w:val="left" w:pos="9360"/>
-          <w:tab w:val="left" w:pos="10080"/>
-          <w:tab w:val="left" w:pos="10800"/>
-          <w:tab w:val="left" w:pos="11520"/>
-          <w:tab w:val="left" w:pos="12240"/>
-          <w:tab w:val="left" w:pos="12960"/>
-          <w:tab w:val="left" w:pos="13680"/>
-          <w:tab w:val="left" w:pos="14400"/>
-          <w:tab w:val="left" w:pos="15120"/>
-          <w:tab w:val="left" w:pos="15840"/>
-          <w:tab w:val="left" w:pos="16560"/>
-          <w:tab w:val="left" w:pos="17280"/>
-          <w:tab w:val="left" w:pos="18000"/>
-          <w:tab w:val="left" w:pos="18720"/>
-        </w:tabs>
-      </w:pPr>
-    </w:p>
-    <w:p>
-      <w:pPr>
-        <w:tabs>
-          <w:tab w:val="left" w:pos="-1080"/>
-          <w:tab w:val="left" w:pos="-720"/>
-          <w:tab w:val="left" w:pos="0"/>
-          <w:tab w:val="left" w:pos="720"/>
-          <w:tab w:val="left" w:pos="1440"/>
-          <w:tab w:val="left" w:pos="3600"/>
-          <w:tab w:val="left" w:pos="4320"/>
-          <w:tab w:val="left" w:pos="5040"/>
-          <w:tab w:val="left" w:pos="5760"/>
-          <w:tab w:val="left" w:pos="6480"/>
-          <w:tab w:val="left" w:pos="7200"/>
-          <w:tab w:val="left" w:pos="7920"/>
-          <w:tab w:val="left" w:pos="8640"/>
-          <w:tab w:val="left" w:pos="9360"/>
-          <w:tab w:val="left" w:pos="10080"/>
-          <w:tab w:val="left" w:pos="10800"/>
-          <w:tab w:val="left" w:pos="11520"/>
-          <w:tab w:val="left" w:pos="12240"/>
-          <w:tab w:val="left" w:pos="12960"/>
-          <w:tab w:val="left" w:pos="13680"/>
-          <w:tab w:val="left" w:pos="14400"/>
-          <w:tab w:val="left" w:pos="15120"/>
-          <w:tab w:val="left" w:pos="15840"/>
-          <w:tab w:val="left" w:pos="16560"/>
-          <w:tab w:val="left" w:pos="17280"/>
-          <w:tab w:val="left" w:pos="18000"/>
-          <w:tab w:val="left" w:pos="18720"/>
-        </w:tabs>
-        <w:spacing w:line="480" w:lineRule="auto"/>
       </w:pPr>
       <w:r>
-        <w:t xml:space="preserve">     Cómo grupo hemos escogido cómo Historia de Usuario canónica a la HU nº 13 “Consultar pedidos disponibles” ya que consideramos que es de las historias más atómicas, por lo que la tomamos cómo medida base para la estimación de tiempos.</w:t>
-      </w:r>
-    </w:p>
-    <w:p>
-      <w:pPr>
-        <w:pStyle w:val="Ttulo1"/>
-        <w:tabs>
-          <w:tab w:val="left" w:pos="-1080"/>
-          <w:tab w:val="left" w:pos="-720"/>
-          <w:tab w:val="left" w:pos="0"/>
-          <w:tab w:val="left" w:pos="720"/>
-          <w:tab w:val="left" w:pos="1440"/>
-          <w:tab w:val="left" w:pos="3600"/>
-          <w:tab w:val="left" w:pos="4320"/>
-          <w:tab w:val="left" w:pos="5040"/>
-          <w:tab w:val="left" w:pos="5760"/>
-          <w:tab w:val="left" w:pos="6480"/>
-          <w:tab w:val="left" w:pos="7200"/>
-          <w:tab w:val="left" w:pos="7920"/>
-          <w:tab w:val="left" w:pos="8640"/>
-          <w:tab w:val="left" w:pos="9360"/>
-          <w:tab w:val="left" w:pos="10080"/>
-          <w:tab w:val="left" w:pos="10800"/>
-          <w:tab w:val="left" w:pos="11520"/>
-          <w:tab w:val="left" w:pos="12240"/>
-          <w:tab w:val="left" w:pos="12960"/>
-          <w:tab w:val="left" w:pos="13680"/>
-          <w:tab w:val="left" w:pos="14400"/>
-          <w:tab w:val="left" w:pos="15120"/>
-          <w:tab w:val="left" w:pos="15840"/>
-          <w:tab w:val="left" w:pos="16560"/>
-          <w:tab w:val="left" w:pos="17280"/>
-          <w:tab w:val="left" w:pos="18000"/>
-          <w:tab w:val="left" w:pos="18720"/>
-        </w:tabs>
-        <w:jc w:val="both"/>
-      </w:pPr>
-      <w:bookmarkStart w:id="131" w:name="_z8bl6zfkm8g3" w:colFirst="0" w:colLast="0"/>
-      <w:bookmarkStart w:id="132" w:name="_Toc53765069"/>
-      <w:bookmarkEnd w:id="131"/>
-      <w:r>
-        <w:rPr>
-          <w:u w:val="single"/>
-        </w:rPr>
-        <w:t>8. Plan general  del proyecto</w:t>
-      </w:r>
-      <w:bookmarkEnd w:id="132"/>
-      <w:r>
-        <w:rPr>
-          <w:u w:val="single"/>
-        </w:rPr>
-        <w:t xml:space="preserve"> </w:t>
-      </w:r>
-    </w:p>
-    <w:p>
-      <w:pPr>
-        <w:tabs>
-          <w:tab w:val="left" w:pos="-1080"/>
-          <w:tab w:val="left" w:pos="-720"/>
-          <w:tab w:val="left" w:pos="0"/>
-          <w:tab w:val="left" w:pos="720"/>
-          <w:tab w:val="left" w:pos="1440"/>
-          <w:tab w:val="left" w:pos="3600"/>
-          <w:tab w:val="left" w:pos="4320"/>
-          <w:tab w:val="left" w:pos="5040"/>
-          <w:tab w:val="left" w:pos="5760"/>
-          <w:tab w:val="left" w:pos="6480"/>
-          <w:tab w:val="left" w:pos="7200"/>
-          <w:tab w:val="left" w:pos="7920"/>
-          <w:tab w:val="left" w:pos="8640"/>
-          <w:tab w:val="left" w:pos="9360"/>
-          <w:tab w:val="left" w:pos="10080"/>
-          <w:tab w:val="left" w:pos="10800"/>
-          <w:tab w:val="left" w:pos="11520"/>
-          <w:tab w:val="left" w:pos="12240"/>
-          <w:tab w:val="left" w:pos="12960"/>
-          <w:tab w:val="left" w:pos="13680"/>
-          <w:tab w:val="left" w:pos="14400"/>
-          <w:tab w:val="left" w:pos="15120"/>
-          <w:tab w:val="left" w:pos="15840"/>
-          <w:tab w:val="left" w:pos="16560"/>
-          <w:tab w:val="left" w:pos="17280"/>
-          <w:tab w:val="left" w:pos="18000"/>
-          <w:tab w:val="left" w:pos="18720"/>
-        </w:tabs>
-      </w:pPr>
-      <w:r>
-        <w:t xml:space="preserve">     Para el desarrollo de este proyecto progresado según lo indicado en la siguiente tabla.</w:t>
-      </w:r>
-    </w:p>
-    <w:p>
-      <w:pPr>
-        <w:tabs>
-          <w:tab w:val="left" w:pos="-1080"/>
-          <w:tab w:val="left" w:pos="-720"/>
-          <w:tab w:val="left" w:pos="0"/>
-          <w:tab w:val="left" w:pos="720"/>
-          <w:tab w:val="left" w:pos="1440"/>
-          <w:tab w:val="left" w:pos="3600"/>
-          <w:tab w:val="left" w:pos="4320"/>
-          <w:tab w:val="left" w:pos="5040"/>
-          <w:tab w:val="left" w:pos="5760"/>
-          <w:tab w:val="left" w:pos="6480"/>
-          <w:tab w:val="left" w:pos="7200"/>
-          <w:tab w:val="left" w:pos="7920"/>
-          <w:tab w:val="left" w:pos="8640"/>
-          <w:tab w:val="left" w:pos="9360"/>
-          <w:tab w:val="left" w:pos="10080"/>
-          <w:tab w:val="left" w:pos="10800"/>
-          <w:tab w:val="left" w:pos="11520"/>
-          <w:tab w:val="left" w:pos="12240"/>
-          <w:tab w:val="left" w:pos="12960"/>
-          <w:tab w:val="left" w:pos="13680"/>
-          <w:tab w:val="left" w:pos="14400"/>
-          <w:tab w:val="left" w:pos="15120"/>
-          <w:tab w:val="left" w:pos="15840"/>
-          <w:tab w:val="left" w:pos="16560"/>
-          <w:tab w:val="left" w:pos="17280"/>
-          <w:tab w:val="left" w:pos="18000"/>
-          <w:tab w:val="left" w:pos="18720"/>
-        </w:tabs>
-      </w:pPr>
-      <w:r>
-        <w:object w:dxaOrig="10158" w:dyaOrig="13549">
+        <w:object w:dxaOrig="10431" w:dyaOrig="12824">
           <v:shapetype id="_x0000_t75" coordsize="21600,21600" o:spt="75" o:preferrelative="t" path="m@4@5l@4@11@9@11@9@5xe" filled="f" stroked="f">
             <v:stroke joinstyle="miter"/>
             <v:formulas>
@@ -24627,10 +24642,10 @@
             <v:path o:extrusionok="f" gradientshapeok="t" o:connecttype="rect"/>
             <o:lock v:ext="edit" aspectratio="t"/>
           </v:shapetype>
-          <v:shape id="_x0000_i1025" type="#_x0000_t75" style="width:430.1pt;height:566.6pt" o:ole="">
+          <v:shape id="_x0000_i1025" type="#_x0000_t75" style="width:440.15pt;height:535.3pt" o:ole="">
             <v:imagedata r:id="rId16" o:title=""/>
           </v:shape>
-          <o:OLEObject Type="Embed" ProgID="Excel.Sheet.12" ShapeID="_x0000_i1025" DrawAspect="Content" ObjectID="_1664380539" r:id="rId17"/>
+          <o:OLEObject Type="Embed" ProgID="Excel.Sheet.12" ShapeID="_x0000_i1025" DrawAspect="Content" ObjectID="_1664382525" r:id="rId17"/>
         </w:object>
       </w:r>
     </w:p>
@@ -24750,6 +24765,7 @@
         <w:rPr>
           <w:u w:val="single"/>
         </w:rPr>
+        <w:lastRenderedPageBreak/>
         <w:t>9. Factibilidad del proyecto</w:t>
       </w:r>
       <w:bookmarkEnd w:id="133"/>
@@ -24964,7 +24980,7 @@
     <w:tbl>
       <w:tblPr>
         <w:tblStyle w:val="afe"/>
-        <w:tblW w:w="10275" w:type="dxa"/>
+        <w:tblW w:w="9476" w:type="dxa"/>
         <w:tblInd w:w="-20" w:type="dxa"/>
         <w:tblBorders>
           <w:top w:val="single" w:sz="8" w:space="0" w:color="000000"/>
@@ -24979,7 +24995,7 @@
       </w:tblPr>
       <w:tblGrid>
         <w:gridCol w:w="1920"/>
-        <w:gridCol w:w="8355"/>
+        <w:gridCol w:w="7556"/>
       </w:tblGrid>
       <w:tr>
         <w:tc>
@@ -25018,7 +25034,7 @@
         </w:tc>
         <w:tc>
           <w:tcPr>
-            <w:tcW w:w="8355" w:type="dxa"/>
+            <w:tcW w:w="7556" w:type="dxa"/>
             <w:shd w:val="clear" w:color="auto" w:fill="auto"/>
             <w:tcMar>
               <w:top w:w="100" w:type="dxa"/>
@@ -25084,7 +25100,7 @@
         </w:tc>
         <w:tc>
           <w:tcPr>
-            <w:tcW w:w="8355" w:type="dxa"/>
+            <w:tcW w:w="7556" w:type="dxa"/>
             <w:shd w:val="clear" w:color="auto" w:fill="auto"/>
             <w:tcMar>
               <w:top w:w="100" w:type="dxa"/>
@@ -25160,7 +25176,7 @@
         </w:tc>
         <w:tc>
           <w:tcPr>
-            <w:tcW w:w="8355" w:type="dxa"/>
+            <w:tcW w:w="7556" w:type="dxa"/>
             <w:shd w:val="clear" w:color="auto" w:fill="auto"/>
             <w:tcMar>
               <w:top w:w="100" w:type="dxa"/>
@@ -25217,7 +25233,7 @@
         </w:tc>
         <w:tc>
           <w:tcPr>
-            <w:tcW w:w="8355" w:type="dxa"/>
+            <w:tcW w:w="7556" w:type="dxa"/>
             <w:shd w:val="clear" w:color="auto" w:fill="auto"/>
             <w:tcMar>
               <w:top w:w="100" w:type="dxa"/>
@@ -25308,7 +25324,7 @@
         </w:tc>
         <w:tc>
           <w:tcPr>
-            <w:tcW w:w="8355" w:type="dxa"/>
+            <w:tcW w:w="7556" w:type="dxa"/>
             <w:shd w:val="clear" w:color="auto" w:fill="auto"/>
             <w:tcMar>
               <w:top w:w="100" w:type="dxa"/>
@@ -28420,7 +28436,15 @@
                 <w:sz w:val="22"/>
                 <w:szCs w:val="22"/>
               </w:rPr>
-              <w:t>Puede llegar a clientes en zonas más alejadas al establecimiento.</w:t>
+              <w:t xml:space="preserve">Puede llegar a clientes en zonas más alejadas al </w:t>
+            </w:r>
+            <w:r>
+              <w:rPr>
+                <w:sz w:val="22"/>
+                <w:szCs w:val="22"/>
+              </w:rPr>
+              <w:lastRenderedPageBreak/>
+              <w:t>establecimiento.</w:t>
             </w:r>
           </w:p>
         </w:tc>
@@ -28455,7 +28479,16 @@
                 <w:sz w:val="22"/>
                 <w:szCs w:val="22"/>
               </w:rPr>
-              <w:t>Aumento de alcance de entrega de pedidos al plantear rutas óptimas para los envíos.</w:t>
+              <w:lastRenderedPageBreak/>
+              <w:t xml:space="preserve">Aumento de alcance de entrega de pedidos al </w:t>
+            </w:r>
+            <w:r>
+              <w:rPr>
+                <w:sz w:val="22"/>
+                <w:szCs w:val="22"/>
+              </w:rPr>
+              <w:lastRenderedPageBreak/>
+              <w:t>plantear rutas óptimas para los envíos.</w:t>
             </w:r>
           </w:p>
         </w:tc>
@@ -29428,6 +29461,105 @@
         </w:tabs>
       </w:pPr>
     </w:p>
+    <w:p>
+      <w:pPr>
+        <w:tabs>
+          <w:tab w:val="left" w:pos="-1080"/>
+          <w:tab w:val="left" w:pos="-720"/>
+          <w:tab w:val="left" w:pos="0"/>
+          <w:tab w:val="left" w:pos="720"/>
+          <w:tab w:val="left" w:pos="1440"/>
+          <w:tab w:val="left" w:pos="3600"/>
+          <w:tab w:val="left" w:pos="4320"/>
+          <w:tab w:val="left" w:pos="5040"/>
+          <w:tab w:val="left" w:pos="5760"/>
+          <w:tab w:val="left" w:pos="6480"/>
+          <w:tab w:val="left" w:pos="7200"/>
+          <w:tab w:val="left" w:pos="7920"/>
+          <w:tab w:val="left" w:pos="8640"/>
+          <w:tab w:val="left" w:pos="9360"/>
+          <w:tab w:val="left" w:pos="10080"/>
+          <w:tab w:val="left" w:pos="10800"/>
+          <w:tab w:val="left" w:pos="11520"/>
+          <w:tab w:val="left" w:pos="12240"/>
+          <w:tab w:val="left" w:pos="12960"/>
+          <w:tab w:val="left" w:pos="13680"/>
+          <w:tab w:val="left" w:pos="14400"/>
+          <w:tab w:val="left" w:pos="15120"/>
+          <w:tab w:val="left" w:pos="15840"/>
+          <w:tab w:val="left" w:pos="16560"/>
+          <w:tab w:val="left" w:pos="17280"/>
+          <w:tab w:val="left" w:pos="18000"/>
+          <w:tab w:val="left" w:pos="18720"/>
+        </w:tabs>
+      </w:pPr>
+    </w:p>
+    <w:p>
+      <w:pPr>
+        <w:tabs>
+          <w:tab w:val="left" w:pos="-1080"/>
+          <w:tab w:val="left" w:pos="-720"/>
+          <w:tab w:val="left" w:pos="0"/>
+          <w:tab w:val="left" w:pos="720"/>
+          <w:tab w:val="left" w:pos="1440"/>
+          <w:tab w:val="left" w:pos="3600"/>
+          <w:tab w:val="left" w:pos="4320"/>
+          <w:tab w:val="left" w:pos="5040"/>
+          <w:tab w:val="left" w:pos="5760"/>
+          <w:tab w:val="left" w:pos="6480"/>
+          <w:tab w:val="left" w:pos="7200"/>
+          <w:tab w:val="left" w:pos="7920"/>
+          <w:tab w:val="left" w:pos="8640"/>
+          <w:tab w:val="left" w:pos="9360"/>
+          <w:tab w:val="left" w:pos="10080"/>
+          <w:tab w:val="left" w:pos="10800"/>
+          <w:tab w:val="left" w:pos="11520"/>
+          <w:tab w:val="left" w:pos="12240"/>
+          <w:tab w:val="left" w:pos="12960"/>
+          <w:tab w:val="left" w:pos="13680"/>
+          <w:tab w:val="left" w:pos="14400"/>
+          <w:tab w:val="left" w:pos="15120"/>
+          <w:tab w:val="left" w:pos="15840"/>
+          <w:tab w:val="left" w:pos="16560"/>
+          <w:tab w:val="left" w:pos="17280"/>
+          <w:tab w:val="left" w:pos="18000"/>
+          <w:tab w:val="left" w:pos="18720"/>
+        </w:tabs>
+      </w:pPr>
+    </w:p>
+    <w:p>
+      <w:pPr>
+        <w:tabs>
+          <w:tab w:val="left" w:pos="-1080"/>
+          <w:tab w:val="left" w:pos="-720"/>
+          <w:tab w:val="left" w:pos="0"/>
+          <w:tab w:val="left" w:pos="720"/>
+          <w:tab w:val="left" w:pos="1440"/>
+          <w:tab w:val="left" w:pos="3600"/>
+          <w:tab w:val="left" w:pos="4320"/>
+          <w:tab w:val="left" w:pos="5040"/>
+          <w:tab w:val="left" w:pos="5760"/>
+          <w:tab w:val="left" w:pos="6480"/>
+          <w:tab w:val="left" w:pos="7200"/>
+          <w:tab w:val="left" w:pos="7920"/>
+          <w:tab w:val="left" w:pos="8640"/>
+          <w:tab w:val="left" w:pos="9360"/>
+          <w:tab w:val="left" w:pos="10080"/>
+          <w:tab w:val="left" w:pos="10800"/>
+          <w:tab w:val="left" w:pos="11520"/>
+          <w:tab w:val="left" w:pos="12240"/>
+          <w:tab w:val="left" w:pos="12960"/>
+          <w:tab w:val="left" w:pos="13680"/>
+          <w:tab w:val="left" w:pos="14400"/>
+          <w:tab w:val="left" w:pos="15120"/>
+          <w:tab w:val="left" w:pos="15840"/>
+          <w:tab w:val="left" w:pos="16560"/>
+          <w:tab w:val="left" w:pos="17280"/>
+          <w:tab w:val="left" w:pos="18000"/>
+          <w:tab w:val="left" w:pos="18720"/>
+        </w:tabs>
+      </w:pPr>
+    </w:p>
     <w:tbl>
       <w:tblPr>
         <w:tblStyle w:val="aff5"/>
@@ -29487,6 +29619,7 @@
                 <w:sz w:val="20"/>
                 <w:szCs w:val="20"/>
               </w:rPr>
+              <w:lastRenderedPageBreak/>
               <w:t>Riesgo</w:t>
             </w:r>
           </w:p>
@@ -30036,7 +30169,6 @@
                 <w:sz w:val="22"/>
                 <w:szCs w:val="22"/>
               </w:rPr>
-              <w:lastRenderedPageBreak/>
               <w:t>Retraso por baja de personal</w:t>
             </w:r>
           </w:p>
@@ -31583,13 +31715,6 @@
       <w:bookmarkStart w:id="143" w:name="_2uxtw84" w:colFirst="0" w:colLast="0"/>
       <w:bookmarkEnd w:id="143"/>
     </w:p>
-    <w:p/>
-    <w:p/>
-    <w:p/>
-    <w:p/>
-    <w:p/>
-    <w:p/>
-    <w:p/>
     <w:p/>
     <w:p/>
     <w:p/>
@@ -39901,7 +40026,7 @@
 </file>
 
 <file path=customXml/itemProps1.xml><?xml version="1.0" encoding="utf-8"?>
-<ds:datastoreItem xmlns:ds="http://schemas.openxmlformats.org/officeDocument/2006/customXml" ds:itemID="{29357168-BD90-4010-9FC3-08CEBDABAEF3}">
+<ds:datastoreItem xmlns:ds="http://schemas.openxmlformats.org/officeDocument/2006/customXml" ds:itemID="{7C90AD93-3A35-4F48-BF38-035BE2CEF0E0}">
   <ds:schemaRefs>
     <ds:schemaRef ds:uri="http://schemas.openxmlformats.org/officeDocument/2006/bibliography"/>
   </ds:schemaRefs>

</xml_diff>

<commit_message>
[2W1-G06-MH]: Formato de segunda entrega
</commit_message>
<xml_diff>
--- a/2W1/G06/TrabajoPracticoIntegrador/2020_MSI_2W1_G06_TPI.docx
+++ b/2W1/G06/TrabajoPracticoIntegrador/2020_MSI_2W1_G06_TPI.docx
@@ -2592,6 +2592,7 @@
       </w:pPr>
       <w:bookmarkStart w:id="1" w:name="_Toc53765060"/>
       <w:r>
+        <w:lastRenderedPageBreak/>
         <w:t>Índice</w:t>
       </w:r>
       <w:bookmarkEnd w:id="1"/>
@@ -2615,6 +2616,7 @@
           <w:docPartUnique/>
         </w:docPartObj>
       </w:sdtPr>
+      <w:sdtEndPr/>
       <w:sdtContent>
         <w:p>
           <w:pPr>
@@ -2913,7 +2915,16 @@
                 <w:rStyle w:val="Hipervnculo"/>
                 <w:noProof/>
               </w:rPr>
-              <w:t>3. Objetivo, límite y alcance del proyecto</w:t>
+              <w:t>3. Objetivo, límite y</w:t>
+            </w:r>
+            <w:bookmarkStart w:id="3" w:name="_GoBack"/>
+            <w:bookmarkEnd w:id="3"/>
+            <w:r>
+              <w:rPr>
+                <w:rStyle w:val="Hipervnculo"/>
+                <w:noProof/>
+              </w:rPr>
+              <w:t xml:space="preserve"> alcance del proyecto</w:t>
             </w:r>
             <w:r>
               <w:rPr>
@@ -3362,7 +3373,7 @@
                 <w:noProof/>
                 <w:webHidden/>
               </w:rPr>
-              <w:t>26</w:t>
+              <w:t>27</w:t>
             </w:r>
             <w:r>
               <w:rPr>
@@ -3498,7 +3509,7 @@
                 <w:noProof/>
                 <w:webHidden/>
               </w:rPr>
-              <w:t>31</w:t>
+              <w:t>32</w:t>
             </w:r>
             <w:r>
               <w:rPr>
@@ -3566,7 +3577,7 @@
                 <w:noProof/>
                 <w:webHidden/>
               </w:rPr>
-              <w:t>32</w:t>
+              <w:t>33</w:t>
             </w:r>
             <w:r>
               <w:rPr>
@@ -3780,8 +3791,6 @@
               <w:fldChar w:fldCharType="end"/>
             </w:r>
           </w:hyperlink>
-          <w:bookmarkStart w:id="3" w:name="_GoBack"/>
-          <w:bookmarkEnd w:id="3"/>
         </w:p>
         <w:p>
           <w:pPr>
@@ -4025,11 +4034,11 @@
       </w:r>
       <w:proofErr w:type="spellEnd"/>
       <w:r>
-        <w:t xml:space="preserve"> Master (SM) quien será el encargado de </w:t>
+        <w:t xml:space="preserve"> Master (SM) quien será el encargado de fomentar el cumplimiento de las buenas prácticas y seguir los valores descritos en el </w:t>
       </w:r>
       <w:r>
         <w:lastRenderedPageBreak/>
-        <w:t>fomentar el cumplimiento de las buenas prácticas y seguir los valores descritos en el modelo ágil. Su misión además de liderar a la fuerza de trabajo en un ambiente ágil, es la de facilitar las vías de comunicación entre nosotros cómo Equipo de Desarrollo (</w:t>
+        <w:t>modelo ágil. Su misión además de liderar a la fuerza de trabajo en un ambiente ágil, es la de facilitar las vías de comunicación entre nosotros cómo Equipo de Desarrollo (</w:t>
       </w:r>
       <w:proofErr w:type="spellStart"/>
       <w:r>
@@ -8523,7 +8532,7 @@
                 <w:sz w:val="22"/>
                 <w:szCs w:val="22"/>
               </w:rPr>
-              <w:t xml:space="preserve">Modificar una entrega existente en caso de que el cliente decida retirarlo </w:t>
+              <w:t xml:space="preserve">Modificar una entrega existente en caso de que el cliente decida retirarlo personalmente o que se lo </w:t>
             </w:r>
             <w:r>
               <w:rPr>
@@ -8531,7 +8540,7 @@
                 <w:szCs w:val="22"/>
               </w:rPr>
               <w:lastRenderedPageBreak/>
-              <w:t>personalmente o que se lo entreguen a domicilio.</w:t>
+              <w:t>entreguen a domicilio.</w:t>
             </w:r>
           </w:p>
         </w:tc>
@@ -18167,11 +18176,7 @@
               <w:jc w:val="both"/>
             </w:pPr>
             <w:r>
-              <w:t xml:space="preserve">Dada la existencia de pedidos listos para entregar, cuando el usuario toque el botón de “emitir informe”, entonces el sistema emitirá un informe con los pedidos listos para </w:t>
-            </w:r>
-            <w:r>
-              <w:lastRenderedPageBreak/>
-              <w:t>entregar.</w:t>
+              <w:t>Dada la existencia de pedidos listos para entregar, cuando el usuario toque el botón de “emitir informe”, entonces el sistema emitirá un informe con los pedidos listos para entregar.</w:t>
             </w:r>
           </w:p>
         </w:tc>
@@ -18705,8 +18710,11 @@
               <w:jc w:val="both"/>
             </w:pPr>
             <w:r>
+              <w:t xml:space="preserve">Dado que el usuario desea registrar la entrega de un pedido, cuando toque el botón de “registrar entrega”, entonces el sistema verifica que los campos estén completos, en caso de que no, se muestra un mensaje “faltan campos obligatorios” y no registra la </w:t>
+            </w:r>
+            <w:r>
               <w:lastRenderedPageBreak/>
-              <w:t>Dado que el usuario desea registrar la entrega de un pedido, cuando toque el botón de “registrar entrega”, entonces el sistema verifica que los campos estén completos, en caso de que no, se muestra un mensaje “faltan campos obligatorios” y no registra la entrega.</w:t>
+              <w:t>entrega.</w:t>
             </w:r>
           </w:p>
         </w:tc>
@@ -19265,7 +19273,6 @@
               <w:widowControl w:val="0"/>
             </w:pPr>
             <w:r>
-              <w:lastRenderedPageBreak/>
               <w:t>Validación:</w:t>
             </w:r>
           </w:p>
@@ -19279,7 +19286,11 @@
               <w:jc w:val="both"/>
             </w:pPr>
             <w:r>
-              <w:t xml:space="preserve">Dado que el usuario desea eliminar la entrega de un pedido, cuando selecciona “eliminar entrega”, entonces el sistema registrará la eliminación si se selecciona “confirmar eliminación”, se borrará la entrega y no se podrá recuperar la información eliminada. </w:t>
+              <w:t xml:space="preserve">Dado que el usuario desea eliminar la entrega de un pedido, cuando selecciona </w:t>
+            </w:r>
+            <w:r>
+              <w:lastRenderedPageBreak/>
+              <w:t xml:space="preserve">“eliminar entrega”, entonces el sistema registrará la eliminación si se selecciona “confirmar eliminación”, se borrará la entrega y no se podrá recuperar la información eliminada. </w:t>
             </w:r>
           </w:p>
           <w:p>
@@ -19318,6 +19329,7 @@
               <w:widowControl w:val="0"/>
             </w:pPr>
             <w:r>
+              <w:lastRenderedPageBreak/>
               <w:t>Programador: Ponce de León, Federico.</w:t>
             </w:r>
           </w:p>
@@ -19804,7 +19816,6 @@
               <w:jc w:val="both"/>
             </w:pPr>
             <w:r>
-              <w:lastRenderedPageBreak/>
               <w:t>Título: Generación de remitos de aceptación.</w:t>
             </w:r>
           </w:p>
@@ -19831,6 +19842,7 @@
               <w:widowControl w:val="0"/>
             </w:pPr>
             <w:r>
+              <w:lastRenderedPageBreak/>
               <w:t xml:space="preserve">Validación: </w:t>
             </w:r>
           </w:p>
@@ -20339,7 +20351,6 @@
               <w:widowControl w:val="0"/>
             </w:pPr>
             <w:r>
-              <w:lastRenderedPageBreak/>
               <w:t>Validación:</w:t>
             </w:r>
           </w:p>
@@ -20353,7 +20364,11 @@
               <w:jc w:val="both"/>
             </w:pPr>
             <w:r>
-              <w:t xml:space="preserve">Dada una entrega que se envía a domicilio, cuando el usuario selecciona el botón “costos” entonces el sistema calculará el costo de envío según la distancia y magnitud del envío. </w:t>
+              <w:t xml:space="preserve">Dada una entrega que se envía a domicilio, cuando el usuario selecciona el botón </w:t>
+            </w:r>
+            <w:r>
+              <w:lastRenderedPageBreak/>
+              <w:t xml:space="preserve">“costos” entonces el sistema calculará el costo de envío según la distancia y magnitud del envío. </w:t>
             </w:r>
           </w:p>
         </w:tc>
@@ -20379,6 +20394,7 @@
               <w:widowControl w:val="0"/>
             </w:pPr>
             <w:r>
+              <w:lastRenderedPageBreak/>
               <w:t>Programador: Lorenzo, Francisco.</w:t>
             </w:r>
           </w:p>
@@ -20879,7 +20895,6 @@
               <w:jc w:val="both"/>
             </w:pPr>
             <w:r>
-              <w:lastRenderedPageBreak/>
               <w:t>Dado que el usuario desea registrar un envío, cuando el usuario seleccione el botón “nuevo envío”, entonces se mostrará un formulario con datos a cargar del envío.</w:t>
             </w:r>
           </w:p>
@@ -20893,7 +20908,11 @@
               <w:jc w:val="both"/>
             </w:pPr>
             <w:r>
-              <w:t>Dado que el usuario desea registrar el envío del pedido, cuando presione el botón “registrar envío”, entonces el sistema registrará el envío si los campos están correctamente ingresados, caso contrario se muestra un error y no se registra el envío.</w:t>
+              <w:t xml:space="preserve">Dado que el usuario desea registrar el envío del pedido, cuando presione el botón </w:t>
+            </w:r>
+            <w:r>
+              <w:lastRenderedPageBreak/>
+              <w:t>“registrar envío”, entonces el sistema registrará el envío si los campos están correctamente ingresados, caso contrario se muestra un error y no se registra el envío.</w:t>
             </w:r>
           </w:p>
         </w:tc>
@@ -21442,7 +21461,6 @@
               <w:widowControl w:val="0"/>
             </w:pPr>
             <w:r>
-              <w:lastRenderedPageBreak/>
               <w:t>Validación:</w:t>
             </w:r>
           </w:p>
@@ -21482,6 +21500,7 @@
               <w:jc w:val="both"/>
             </w:pPr>
             <w:r>
+              <w:lastRenderedPageBreak/>
               <w:t>Dado que el usuario desea eliminar un envío, cuando selecciona “eliminar envío” y confirma el mismo, entonces la lista con los envíos se actualizará automáticamente.</w:t>
             </w:r>
           </w:p>
@@ -21508,6 +21527,7 @@
               <w:widowControl w:val="0"/>
             </w:pPr>
             <w:r>
+              <w:lastRenderedPageBreak/>
               <w:t>Programador: García, Franco Roberto.</w:t>
             </w:r>
           </w:p>
@@ -21994,11 +22014,7 @@
               <w:jc w:val="both"/>
             </w:pPr>
             <w:r>
-              <w:t xml:space="preserve">Dado que el usuario quiere registrar un reclamo, cuando presione el botón de “registrar </w:t>
-            </w:r>
-            <w:r>
-              <w:lastRenderedPageBreak/>
-              <w:t>reclamo”, entonces el sistema cargará en la base de datos el reclamo.</w:t>
+              <w:t>Dado que el usuario quiere registrar un reclamo, cuando presione el botón de “registrar reclamo”, entonces el sistema cargará en la base de datos el reclamo.</w:t>
             </w:r>
           </w:p>
           <w:p>
@@ -22584,11 +22600,7 @@
             <w:proofErr w:type="spellEnd"/>
             <w:proofErr w:type="gramEnd"/>
             <w:r>
-              <w:t xml:space="preserve"> selecciona “eliminar reclamo”, </w:t>
-            </w:r>
-            <w:r>
-              <w:lastRenderedPageBreak/>
-              <w:t xml:space="preserve">entonces el sistema registrará la eliminación si se selecciona “confirmar eliminación”, se borrará el reclamo y no se podrá recuperar la información eliminada. </w:t>
+              <w:t xml:space="preserve"> selecciona “eliminar reclamo”, entonces el sistema registrará la eliminación si se selecciona “confirmar eliminación”, se borrará el reclamo y no se podrá recuperar la información eliminada. </w:t>
             </w:r>
           </w:p>
           <w:p>
@@ -22935,605 +22947,6 @@
             <w:proofErr w:type="spellEnd"/>
             <w:r>
               <w:t>, Franco Roberto.</w:t>
-            </w:r>
-          </w:p>
-        </w:tc>
-      </w:tr>
-      <w:tr>
-        <w:trPr>
-          <w:trHeight w:val="440"/>
-        </w:trPr>
-        <w:tc>
-          <w:tcPr>
-            <w:tcW w:w="9360" w:type="dxa"/>
-            <w:gridSpan w:val="3"/>
-            <w:shd w:val="clear" w:color="auto" w:fill="auto"/>
-            <w:tcMar>
-              <w:top w:w="100" w:type="dxa"/>
-              <w:left w:w="100" w:type="dxa"/>
-              <w:bottom w:w="100" w:type="dxa"/>
-              <w:right w:w="100" w:type="dxa"/>
-            </w:tcMar>
-          </w:tcPr>
-          <w:p>
-            <w:pPr>
-              <w:widowControl w:val="0"/>
-            </w:pPr>
-            <w:r>
-              <w:t>Riesgo: Moderado.</w:t>
-            </w:r>
-          </w:p>
-        </w:tc>
-      </w:tr>
-    </w:tbl>
-    <w:p>
-      <w:pPr>
-        <w:pStyle w:val="Ttulo1"/>
-        <w:tabs>
-          <w:tab w:val="left" w:pos="-1080"/>
-          <w:tab w:val="left" w:pos="-720"/>
-          <w:tab w:val="left" w:pos="0"/>
-          <w:tab w:val="left" w:pos="720"/>
-          <w:tab w:val="left" w:pos="1440"/>
-          <w:tab w:val="left" w:pos="3600"/>
-          <w:tab w:val="left" w:pos="4320"/>
-          <w:tab w:val="left" w:pos="5040"/>
-          <w:tab w:val="left" w:pos="5760"/>
-          <w:tab w:val="left" w:pos="6480"/>
-          <w:tab w:val="left" w:pos="7200"/>
-          <w:tab w:val="left" w:pos="7920"/>
-          <w:tab w:val="left" w:pos="8640"/>
-          <w:tab w:val="left" w:pos="9360"/>
-          <w:tab w:val="left" w:pos="10080"/>
-          <w:tab w:val="left" w:pos="10800"/>
-          <w:tab w:val="left" w:pos="11520"/>
-          <w:tab w:val="left" w:pos="12240"/>
-          <w:tab w:val="left" w:pos="12960"/>
-          <w:tab w:val="left" w:pos="13680"/>
-          <w:tab w:val="left" w:pos="14400"/>
-          <w:tab w:val="left" w:pos="15120"/>
-          <w:tab w:val="left" w:pos="15840"/>
-          <w:tab w:val="left" w:pos="16560"/>
-          <w:tab w:val="left" w:pos="17280"/>
-          <w:tab w:val="left" w:pos="18000"/>
-          <w:tab w:val="left" w:pos="18720"/>
-        </w:tabs>
-        <w:jc w:val="both"/>
-      </w:pPr>
-      <w:bookmarkStart w:id="121" w:name="_3x8tuzt" w:colFirst="0" w:colLast="0"/>
-      <w:bookmarkEnd w:id="121"/>
-    </w:p>
-    <w:tbl>
-      <w:tblPr>
-        <w:tblStyle w:val="af8"/>
-        <w:tblW w:w="9360" w:type="dxa"/>
-        <w:tblInd w:w="0" w:type="dxa"/>
-        <w:tblBorders>
-          <w:top w:val="single" w:sz="8" w:space="0" w:color="000000"/>
-          <w:left w:val="single" w:sz="8" w:space="0" w:color="000000"/>
-          <w:bottom w:val="single" w:sz="8" w:space="0" w:color="000000"/>
-          <w:right w:val="single" w:sz="8" w:space="0" w:color="000000"/>
-          <w:insideH w:val="single" w:sz="8" w:space="0" w:color="000000"/>
-          <w:insideV w:val="single" w:sz="8" w:space="0" w:color="000000"/>
-        </w:tblBorders>
-        <w:tblLayout w:type="fixed"/>
-        <w:tblLook w:val="0600" w:firstRow="0" w:lastRow="0" w:firstColumn="0" w:lastColumn="0" w:noHBand="1" w:noVBand="1"/>
-      </w:tblPr>
-      <w:tblGrid>
-        <w:gridCol w:w="3105"/>
-        <w:gridCol w:w="3135"/>
-        <w:gridCol w:w="3120"/>
-      </w:tblGrid>
-      <w:tr>
-        <w:tc>
-          <w:tcPr>
-            <w:tcW w:w="3105" w:type="dxa"/>
-            <w:shd w:val="clear" w:color="auto" w:fill="auto"/>
-            <w:tcMar>
-              <w:top w:w="100" w:type="dxa"/>
-              <w:left w:w="100" w:type="dxa"/>
-              <w:bottom w:w="100" w:type="dxa"/>
-              <w:right w:w="100" w:type="dxa"/>
-            </w:tcMar>
-          </w:tcPr>
-          <w:p>
-            <w:pPr>
-              <w:widowControl w:val="0"/>
-            </w:pPr>
-            <w:r>
-              <w:t>Prioridad: Baja</w:t>
-            </w:r>
-          </w:p>
-        </w:tc>
-        <w:tc>
-          <w:tcPr>
-            <w:tcW w:w="3135" w:type="dxa"/>
-            <w:shd w:val="clear" w:color="auto" w:fill="auto"/>
-            <w:tcMar>
-              <w:top w:w="100" w:type="dxa"/>
-              <w:left w:w="100" w:type="dxa"/>
-              <w:bottom w:w="100" w:type="dxa"/>
-              <w:right w:w="100" w:type="dxa"/>
-            </w:tcMar>
-          </w:tcPr>
-          <w:p>
-            <w:pPr>
-              <w:widowControl w:val="0"/>
-            </w:pPr>
-            <w:r>
-              <w:t>Número de HU: 22</w:t>
-            </w:r>
-          </w:p>
-        </w:tc>
-        <w:tc>
-          <w:tcPr>
-            <w:tcW w:w="3120" w:type="dxa"/>
-            <w:shd w:val="clear" w:color="auto" w:fill="auto"/>
-            <w:tcMar>
-              <w:top w:w="100" w:type="dxa"/>
-              <w:left w:w="100" w:type="dxa"/>
-              <w:bottom w:w="100" w:type="dxa"/>
-              <w:right w:w="100" w:type="dxa"/>
-            </w:tcMar>
-          </w:tcPr>
-          <w:p>
-            <w:pPr>
-              <w:widowControl w:val="0"/>
-            </w:pPr>
-            <w:r>
-              <w:t>Estimación: S</w:t>
-            </w:r>
-          </w:p>
-        </w:tc>
-      </w:tr>
-      <w:tr>
-        <w:trPr>
-          <w:trHeight w:val="440"/>
-        </w:trPr>
-        <w:tc>
-          <w:tcPr>
-            <w:tcW w:w="9360" w:type="dxa"/>
-            <w:gridSpan w:val="3"/>
-            <w:shd w:val="clear" w:color="auto" w:fill="auto"/>
-            <w:tcMar>
-              <w:top w:w="100" w:type="dxa"/>
-              <w:left w:w="100" w:type="dxa"/>
-              <w:bottom w:w="100" w:type="dxa"/>
-              <w:right w:w="100" w:type="dxa"/>
-            </w:tcMar>
-          </w:tcPr>
-          <w:p>
-            <w:pPr>
-              <w:jc w:val="both"/>
-            </w:pPr>
-            <w:bookmarkStart w:id="122" w:name="_2ce457m" w:colFirst="0" w:colLast="0"/>
-            <w:bookmarkEnd w:id="122"/>
-            <w:r>
-              <w:t xml:space="preserve">COMO personal de gestión </w:t>
-            </w:r>
-            <w:proofErr w:type="spellStart"/>
-            <w:r>
-              <w:t>Delivery</w:t>
-            </w:r>
-            <w:proofErr w:type="spellEnd"/>
-            <w:r>
-              <w:t xml:space="preserve"> QUIERO modificar un transporte PARA tener control sobre el kilometraje recorrido y poder actualizarlo.</w:t>
-            </w:r>
-          </w:p>
-        </w:tc>
-      </w:tr>
-      <w:tr>
-        <w:trPr>
-          <w:trHeight w:val="379"/>
-        </w:trPr>
-        <w:tc>
-          <w:tcPr>
-            <w:tcW w:w="9360" w:type="dxa"/>
-            <w:gridSpan w:val="3"/>
-            <w:shd w:val="clear" w:color="auto" w:fill="auto"/>
-            <w:tcMar>
-              <w:top w:w="100" w:type="dxa"/>
-              <w:left w:w="100" w:type="dxa"/>
-              <w:bottom w:w="100" w:type="dxa"/>
-              <w:right w:w="100" w:type="dxa"/>
-            </w:tcMar>
-          </w:tcPr>
-          <w:p>
-            <w:pPr>
-              <w:jc w:val="both"/>
-            </w:pPr>
-            <w:r>
-              <w:t>Título: Modificar Transporte.</w:t>
-            </w:r>
-          </w:p>
-        </w:tc>
-      </w:tr>
-      <w:tr>
-        <w:trPr>
-          <w:trHeight w:val="440"/>
-        </w:trPr>
-        <w:tc>
-          <w:tcPr>
-            <w:tcW w:w="9360" w:type="dxa"/>
-            <w:gridSpan w:val="3"/>
-            <w:shd w:val="clear" w:color="auto" w:fill="auto"/>
-            <w:tcMar>
-              <w:top w:w="100" w:type="dxa"/>
-              <w:left w:w="100" w:type="dxa"/>
-              <w:bottom w:w="100" w:type="dxa"/>
-              <w:right w:w="100" w:type="dxa"/>
-            </w:tcMar>
-          </w:tcPr>
-          <w:p>
-            <w:pPr>
-              <w:widowControl w:val="0"/>
-            </w:pPr>
-            <w:r>
-              <w:lastRenderedPageBreak/>
-              <w:t>Validación:</w:t>
-            </w:r>
-          </w:p>
-          <w:p>
-            <w:pPr>
-              <w:widowControl w:val="0"/>
-              <w:numPr>
-                <w:ilvl w:val="0"/>
-                <w:numId w:val="3"/>
-              </w:numPr>
-              <w:jc w:val="both"/>
-            </w:pPr>
-            <w:r>
-              <w:t>Dado que el usuario quiere modificar el kilometraje un transporte utilizado, cuando seleccione el botón “modificar transporte”, entonces se mostrarán los datos de los transportes que posee la empresa.</w:t>
-            </w:r>
-          </w:p>
-          <w:p>
-            <w:pPr>
-              <w:widowControl w:val="0"/>
-              <w:numPr>
-                <w:ilvl w:val="0"/>
-                <w:numId w:val="3"/>
-              </w:numPr>
-              <w:jc w:val="both"/>
-            </w:pPr>
-            <w:r>
-              <w:t>Dado que el usuario quiere modificar el kilometraje un transporte utilizado, cuando seleccione el botón “modificar transporte”, entonces el sistema mostrará error si el kilometraje ingresado es menor al anterior.</w:t>
-            </w:r>
-          </w:p>
-          <w:p>
-            <w:pPr>
-              <w:widowControl w:val="0"/>
-              <w:numPr>
-                <w:ilvl w:val="0"/>
-                <w:numId w:val="3"/>
-              </w:numPr>
-              <w:jc w:val="both"/>
-            </w:pPr>
-            <w:r>
-              <w:t>Dado que el usuario quiere modificar el kilometraje un transporte utilizado, cuando seleccione el botón “modificar transporte”, entonces el sistema mostrará error si no se ingresa un valor de kilometraje válido.</w:t>
-            </w:r>
-          </w:p>
-        </w:tc>
-      </w:tr>
-      <w:tr>
-        <w:trPr>
-          <w:trHeight w:val="440"/>
-        </w:trPr>
-        <w:tc>
-          <w:tcPr>
-            <w:tcW w:w="9360" w:type="dxa"/>
-            <w:gridSpan w:val="3"/>
-            <w:shd w:val="clear" w:color="auto" w:fill="auto"/>
-            <w:tcMar>
-              <w:top w:w="100" w:type="dxa"/>
-              <w:left w:w="100" w:type="dxa"/>
-              <w:bottom w:w="100" w:type="dxa"/>
-              <w:right w:w="100" w:type="dxa"/>
-            </w:tcMar>
-          </w:tcPr>
-          <w:p>
-            <w:pPr>
-              <w:widowControl w:val="0"/>
-            </w:pPr>
-            <w:r>
-              <w:t>Programador: Ponce de León, Federico.</w:t>
-            </w:r>
-          </w:p>
-        </w:tc>
-      </w:tr>
-      <w:tr>
-        <w:trPr>
-          <w:trHeight w:val="440"/>
-        </w:trPr>
-        <w:tc>
-          <w:tcPr>
-            <w:tcW w:w="9360" w:type="dxa"/>
-            <w:gridSpan w:val="3"/>
-            <w:shd w:val="clear" w:color="auto" w:fill="auto"/>
-            <w:tcMar>
-              <w:top w:w="100" w:type="dxa"/>
-              <w:left w:w="100" w:type="dxa"/>
-              <w:bottom w:w="100" w:type="dxa"/>
-              <w:right w:w="100" w:type="dxa"/>
-            </w:tcMar>
-          </w:tcPr>
-          <w:p>
-            <w:pPr>
-              <w:widowControl w:val="0"/>
-            </w:pPr>
-            <w:r>
-              <w:t>Riesgo: Moderado.</w:t>
-            </w:r>
-          </w:p>
-        </w:tc>
-      </w:tr>
-    </w:tbl>
-    <w:p>
-      <w:pPr>
-        <w:tabs>
-          <w:tab w:val="left" w:pos="-1080"/>
-          <w:tab w:val="left" w:pos="-720"/>
-          <w:tab w:val="left" w:pos="0"/>
-          <w:tab w:val="left" w:pos="720"/>
-          <w:tab w:val="left" w:pos="1440"/>
-          <w:tab w:val="left" w:pos="3600"/>
-          <w:tab w:val="left" w:pos="4320"/>
-          <w:tab w:val="left" w:pos="5040"/>
-          <w:tab w:val="left" w:pos="5760"/>
-          <w:tab w:val="left" w:pos="6480"/>
-          <w:tab w:val="left" w:pos="7200"/>
-          <w:tab w:val="left" w:pos="7920"/>
-          <w:tab w:val="left" w:pos="8640"/>
-          <w:tab w:val="left" w:pos="9360"/>
-          <w:tab w:val="left" w:pos="10080"/>
-          <w:tab w:val="left" w:pos="10800"/>
-          <w:tab w:val="left" w:pos="11520"/>
-          <w:tab w:val="left" w:pos="12240"/>
-          <w:tab w:val="left" w:pos="12960"/>
-          <w:tab w:val="left" w:pos="13680"/>
-          <w:tab w:val="left" w:pos="14400"/>
-          <w:tab w:val="left" w:pos="15120"/>
-          <w:tab w:val="left" w:pos="15840"/>
-          <w:tab w:val="left" w:pos="16560"/>
-          <w:tab w:val="left" w:pos="17280"/>
-          <w:tab w:val="left" w:pos="18000"/>
-          <w:tab w:val="left" w:pos="18720"/>
-        </w:tabs>
-      </w:pPr>
-      <w:bookmarkStart w:id="123" w:name="_rjefff" w:colFirst="0" w:colLast="0"/>
-      <w:bookmarkEnd w:id="123"/>
-    </w:p>
-    <w:tbl>
-      <w:tblPr>
-        <w:tblStyle w:val="af9"/>
-        <w:tblW w:w="9360" w:type="dxa"/>
-        <w:tblInd w:w="0" w:type="dxa"/>
-        <w:tblBorders>
-          <w:top w:val="single" w:sz="8" w:space="0" w:color="000000"/>
-          <w:left w:val="single" w:sz="8" w:space="0" w:color="000000"/>
-          <w:bottom w:val="single" w:sz="8" w:space="0" w:color="000000"/>
-          <w:right w:val="single" w:sz="8" w:space="0" w:color="000000"/>
-          <w:insideH w:val="single" w:sz="8" w:space="0" w:color="000000"/>
-          <w:insideV w:val="single" w:sz="8" w:space="0" w:color="000000"/>
-        </w:tblBorders>
-        <w:tblLayout w:type="fixed"/>
-        <w:tblLook w:val="0600" w:firstRow="0" w:lastRow="0" w:firstColumn="0" w:lastColumn="0" w:noHBand="1" w:noVBand="1"/>
-      </w:tblPr>
-      <w:tblGrid>
-        <w:gridCol w:w="3105"/>
-        <w:gridCol w:w="3135"/>
-        <w:gridCol w:w="3120"/>
-      </w:tblGrid>
-      <w:tr>
-        <w:tc>
-          <w:tcPr>
-            <w:tcW w:w="3105" w:type="dxa"/>
-            <w:shd w:val="clear" w:color="auto" w:fill="auto"/>
-            <w:tcMar>
-              <w:top w:w="100" w:type="dxa"/>
-              <w:left w:w="100" w:type="dxa"/>
-              <w:bottom w:w="100" w:type="dxa"/>
-              <w:right w:w="100" w:type="dxa"/>
-            </w:tcMar>
-          </w:tcPr>
-          <w:p>
-            <w:pPr>
-              <w:widowControl w:val="0"/>
-            </w:pPr>
-            <w:r>
-              <w:t>Prioridad: Baja</w:t>
-            </w:r>
-          </w:p>
-        </w:tc>
-        <w:tc>
-          <w:tcPr>
-            <w:tcW w:w="3135" w:type="dxa"/>
-            <w:shd w:val="clear" w:color="auto" w:fill="auto"/>
-            <w:tcMar>
-              <w:top w:w="100" w:type="dxa"/>
-              <w:left w:w="100" w:type="dxa"/>
-              <w:bottom w:w="100" w:type="dxa"/>
-              <w:right w:w="100" w:type="dxa"/>
-            </w:tcMar>
-          </w:tcPr>
-          <w:p>
-            <w:pPr>
-              <w:widowControl w:val="0"/>
-            </w:pPr>
-            <w:r>
-              <w:t>Número de HU: 23</w:t>
-            </w:r>
-          </w:p>
-        </w:tc>
-        <w:tc>
-          <w:tcPr>
-            <w:tcW w:w="3120" w:type="dxa"/>
-            <w:shd w:val="clear" w:color="auto" w:fill="auto"/>
-            <w:tcMar>
-              <w:top w:w="100" w:type="dxa"/>
-              <w:left w:w="100" w:type="dxa"/>
-              <w:bottom w:w="100" w:type="dxa"/>
-              <w:right w:w="100" w:type="dxa"/>
-            </w:tcMar>
-          </w:tcPr>
-          <w:p>
-            <w:pPr>
-              <w:widowControl w:val="0"/>
-            </w:pPr>
-            <w:r>
-              <w:t>Estimación: S</w:t>
-            </w:r>
-          </w:p>
-        </w:tc>
-      </w:tr>
-      <w:tr>
-        <w:trPr>
-          <w:trHeight w:val="440"/>
-        </w:trPr>
-        <w:tc>
-          <w:tcPr>
-            <w:tcW w:w="9360" w:type="dxa"/>
-            <w:gridSpan w:val="3"/>
-            <w:shd w:val="clear" w:color="auto" w:fill="auto"/>
-            <w:tcMar>
-              <w:top w:w="100" w:type="dxa"/>
-              <w:left w:w="100" w:type="dxa"/>
-              <w:bottom w:w="100" w:type="dxa"/>
-              <w:right w:w="100" w:type="dxa"/>
-            </w:tcMar>
-          </w:tcPr>
-          <w:p>
-            <w:pPr>
-              <w:jc w:val="both"/>
-            </w:pPr>
-            <w:bookmarkStart w:id="124" w:name="_3bj1y38" w:colFirst="0" w:colLast="0"/>
-            <w:bookmarkEnd w:id="124"/>
-            <w:r>
-              <w:t xml:space="preserve">COMO personal de gestión </w:t>
-            </w:r>
-            <w:proofErr w:type="spellStart"/>
-            <w:r>
-              <w:t>Delivery</w:t>
-            </w:r>
-            <w:proofErr w:type="spellEnd"/>
-            <w:r>
-              <w:t xml:space="preserve"> QUIERO eliminar un transporte PARA en caso de venta de transporte o si este se encuentra fuera de servicio.</w:t>
-            </w:r>
-          </w:p>
-        </w:tc>
-      </w:tr>
-      <w:tr>
-        <w:trPr>
-          <w:trHeight w:val="442"/>
-        </w:trPr>
-        <w:tc>
-          <w:tcPr>
-            <w:tcW w:w="9360" w:type="dxa"/>
-            <w:gridSpan w:val="3"/>
-            <w:shd w:val="clear" w:color="auto" w:fill="auto"/>
-            <w:tcMar>
-              <w:top w:w="100" w:type="dxa"/>
-              <w:left w:w="100" w:type="dxa"/>
-              <w:bottom w:w="100" w:type="dxa"/>
-              <w:right w:w="100" w:type="dxa"/>
-            </w:tcMar>
-          </w:tcPr>
-          <w:p>
-            <w:pPr>
-              <w:jc w:val="both"/>
-            </w:pPr>
-            <w:r>
-              <w:t>Título: Eliminar Transporte.</w:t>
-            </w:r>
-          </w:p>
-        </w:tc>
-      </w:tr>
-      <w:tr>
-        <w:trPr>
-          <w:trHeight w:val="440"/>
-        </w:trPr>
-        <w:tc>
-          <w:tcPr>
-            <w:tcW w:w="9360" w:type="dxa"/>
-            <w:gridSpan w:val="3"/>
-            <w:shd w:val="clear" w:color="auto" w:fill="auto"/>
-            <w:tcMar>
-              <w:top w:w="100" w:type="dxa"/>
-              <w:left w:w="100" w:type="dxa"/>
-              <w:bottom w:w="100" w:type="dxa"/>
-              <w:right w:w="100" w:type="dxa"/>
-            </w:tcMar>
-          </w:tcPr>
-          <w:p>
-            <w:pPr>
-              <w:widowControl w:val="0"/>
-            </w:pPr>
-            <w:r>
-              <w:t>Validación:</w:t>
-            </w:r>
-          </w:p>
-          <w:p>
-            <w:pPr>
-              <w:widowControl w:val="0"/>
-              <w:numPr>
-                <w:ilvl w:val="0"/>
-                <w:numId w:val="10"/>
-              </w:numPr>
-              <w:jc w:val="both"/>
-            </w:pPr>
-            <w:r>
-              <w:t xml:space="preserve">Dado que el usuario desea eliminar un </w:t>
-            </w:r>
-            <w:proofErr w:type="spellStart"/>
-            <w:r>
-              <w:t>transporte</w:t>
-            </w:r>
-            <w:proofErr w:type="gramStart"/>
-            <w:r>
-              <w:t>,cuando</w:t>
-            </w:r>
-            <w:proofErr w:type="spellEnd"/>
-            <w:proofErr w:type="gramEnd"/>
-            <w:r>
-              <w:t xml:space="preserve"> selecciona “eliminar transporte”, entonces el sistema registrará la eliminación si se selecciona “confirmar eliminación”, se borrará el transporte y no se podrá recuperar la información eliminada. </w:t>
-            </w:r>
-          </w:p>
-          <w:p>
-            <w:pPr>
-              <w:widowControl w:val="0"/>
-              <w:numPr>
-                <w:ilvl w:val="0"/>
-                <w:numId w:val="10"/>
-              </w:numPr>
-              <w:jc w:val="both"/>
-            </w:pPr>
-            <w:r>
-              <w:t>Dado que el usuario desea eliminar un transporte, cuando selecciona “eliminar transporte” y confirma el mismo, entonces la lista con los transporte se actualizará automáticamente.</w:t>
-            </w:r>
-          </w:p>
-        </w:tc>
-      </w:tr>
-      <w:tr>
-        <w:trPr>
-          <w:trHeight w:val="440"/>
-        </w:trPr>
-        <w:tc>
-          <w:tcPr>
-            <w:tcW w:w="9360" w:type="dxa"/>
-            <w:gridSpan w:val="3"/>
-            <w:shd w:val="clear" w:color="auto" w:fill="auto"/>
-            <w:tcMar>
-              <w:top w:w="100" w:type="dxa"/>
-              <w:left w:w="100" w:type="dxa"/>
-              <w:bottom w:w="100" w:type="dxa"/>
-              <w:right w:w="100" w:type="dxa"/>
-            </w:tcMar>
-          </w:tcPr>
-          <w:p>
-            <w:pPr>
-              <w:widowControl w:val="0"/>
-            </w:pPr>
-            <w:r>
-              <w:t>Programador: García, Franco Roberto.</w:t>
             </w:r>
           </w:p>
         </w:tc>
@@ -23600,12 +23013,12 @@
         <w:spacing w:line="240" w:lineRule="auto"/>
         <w:jc w:val="both"/>
       </w:pPr>
-      <w:bookmarkStart w:id="125" w:name="_1qoc8b1" w:colFirst="0" w:colLast="0"/>
-      <w:bookmarkEnd w:id="125"/>
+      <w:bookmarkStart w:id="121" w:name="_3x8tuzt" w:colFirst="0" w:colLast="0"/>
+      <w:bookmarkEnd w:id="121"/>
     </w:p>
     <w:tbl>
       <w:tblPr>
-        <w:tblStyle w:val="afa"/>
+        <w:tblStyle w:val="af8"/>
         <w:tblW w:w="9360" w:type="dxa"/>
         <w:tblInd w:w="0" w:type="dxa"/>
         <w:tblBorders>
@@ -23641,7 +23054,7 @@
               <w:widowControl w:val="0"/>
             </w:pPr>
             <w:r>
-              <w:t>Prioridad: Media</w:t>
+              <w:t>Prioridad: Baja</w:t>
             </w:r>
           </w:p>
         </w:tc>
@@ -23661,7 +23074,7 @@
               <w:widowControl w:val="0"/>
             </w:pPr>
             <w:r>
-              <w:t>Número de HU: 24</w:t>
+              <w:t>Número de HU: 22</w:t>
             </w:r>
           </w:p>
         </w:tc>
@@ -23681,7 +23094,7 @@
               <w:widowControl w:val="0"/>
             </w:pPr>
             <w:r>
-              <w:t>Estimación: M</w:t>
+              <w:t>Estimación: S</w:t>
             </w:r>
           </w:p>
         </w:tc>
@@ -23706,26 +23119,25 @@
             <w:pPr>
               <w:jc w:val="both"/>
             </w:pPr>
-            <w:bookmarkStart w:id="126" w:name="_4anzqyu" w:colFirst="0" w:colLast="0"/>
-            <w:bookmarkEnd w:id="126"/>
-            <w:r>
-              <w:lastRenderedPageBreak/>
-              <w:t xml:space="preserve">COMO personal de gestión de </w:t>
+            <w:bookmarkStart w:id="122" w:name="_2ce457m" w:colFirst="0" w:colLast="0"/>
+            <w:bookmarkEnd w:id="122"/>
+            <w:r>
+              <w:t xml:space="preserve">COMO personal de gestión </w:t>
             </w:r>
             <w:proofErr w:type="spellStart"/>
             <w:r>
-              <w:t>delivery</w:t>
+              <w:t>Delivery</w:t>
             </w:r>
             <w:proofErr w:type="spellEnd"/>
             <w:r>
-              <w:t xml:space="preserve"> QUIERO registrar un chofer PARA llevar un registro de los choferes en el negocio.</w:t>
+              <w:t xml:space="preserve"> QUIERO modificar un transporte PARA tener control sobre el kilometraje recorrido y poder actualizarlo.</w:t>
             </w:r>
           </w:p>
         </w:tc>
       </w:tr>
       <w:tr>
         <w:trPr>
-          <w:trHeight w:val="506"/>
+          <w:trHeight w:val="379"/>
         </w:trPr>
         <w:tc>
           <w:tcPr>
@@ -23744,7 +23156,7 @@
               <w:jc w:val="both"/>
             </w:pPr>
             <w:r>
-              <w:t>Título: Registrar un chofer.</w:t>
+              <w:t>Título: Modificar Transporte.</w:t>
             </w:r>
           </w:p>
         </w:tc>
@@ -23778,12 +23190,12 @@
               <w:widowControl w:val="0"/>
               <w:numPr>
                 <w:ilvl w:val="0"/>
-                <w:numId w:val="24"/>
+                <w:numId w:val="3"/>
               </w:numPr>
               <w:jc w:val="both"/>
             </w:pPr>
             <w:r>
-              <w:t>Dado que el usuario desea registrar un chofer, cuando el usuario seleccione el botón “nuevo chofer”, entonces se mostrará un formulario con datos a cargar del chofer.</w:t>
+              <w:t>Dado que el usuario quiere modificar el kilometraje un transporte utilizado, cuando seleccione el botón “modificar transporte”, entonces se mostrarán los datos de los transportes que posee la empresa.</w:t>
             </w:r>
           </w:p>
           <w:p>
@@ -23791,12 +23203,16 @@
               <w:widowControl w:val="0"/>
               <w:numPr>
                 <w:ilvl w:val="0"/>
-                <w:numId w:val="24"/>
+                <w:numId w:val="3"/>
               </w:numPr>
               <w:jc w:val="both"/>
             </w:pPr>
             <w:r>
-              <w:t>Dado que el usuario desea registrar un chofer, cuando el usuario seleccione el botón “registrar chofer”, entonces el sistema dará error si no se ingresan los datos correctamente del chofer.</w:t>
+              <w:t xml:space="preserve">Dado que el usuario quiere modificar el kilometraje un transporte utilizado, cuando </w:t>
+            </w:r>
+            <w:r>
+              <w:lastRenderedPageBreak/>
+              <w:t>seleccione el botón “modificar transporte”, entonces el sistema mostrará error si el kilometraje ingresado es menor al anterior.</w:t>
             </w:r>
           </w:p>
           <w:p>
@@ -23804,12 +23220,12 @@
               <w:widowControl w:val="0"/>
               <w:numPr>
                 <w:ilvl w:val="0"/>
-                <w:numId w:val="24"/>
+                <w:numId w:val="3"/>
               </w:numPr>
               <w:jc w:val="both"/>
             </w:pPr>
             <w:r>
-              <w:t>Dado que el usuario desea registrar un chofer, cuando el usuario seleccione el botón “registrar chofer”, entonces se registra el chofer dentro de la base de datos y se le muestra un mensaje al usuario que diga “Chofer registrado con éxito”.</w:t>
+              <w:t>Dado que el usuario quiere modificar el kilometraje un transporte utilizado, cuando seleccione el botón “modificar transporte”, entonces el sistema mostrará error si no se ingresa un valor de kilometraje válido.</w:t>
             </w:r>
           </w:p>
         </w:tc>
@@ -23835,7 +23251,8 @@
               <w:widowControl w:val="0"/>
             </w:pPr>
             <w:r>
-              <w:t>Programador: Lorenzo, Francisco.</w:t>
+              <w:lastRenderedPageBreak/>
+              <w:t>Programador: Ponce de León, Federico.</w:t>
             </w:r>
           </w:p>
         </w:tc>
@@ -23899,6 +23316,606 @@
           <w:tab w:val="left" w:pos="18720"/>
         </w:tabs>
       </w:pPr>
+      <w:bookmarkStart w:id="123" w:name="_rjefff" w:colFirst="0" w:colLast="0"/>
+      <w:bookmarkEnd w:id="123"/>
+    </w:p>
+    <w:tbl>
+      <w:tblPr>
+        <w:tblStyle w:val="af9"/>
+        <w:tblW w:w="9360" w:type="dxa"/>
+        <w:tblInd w:w="0" w:type="dxa"/>
+        <w:tblBorders>
+          <w:top w:val="single" w:sz="8" w:space="0" w:color="000000"/>
+          <w:left w:val="single" w:sz="8" w:space="0" w:color="000000"/>
+          <w:bottom w:val="single" w:sz="8" w:space="0" w:color="000000"/>
+          <w:right w:val="single" w:sz="8" w:space="0" w:color="000000"/>
+          <w:insideH w:val="single" w:sz="8" w:space="0" w:color="000000"/>
+          <w:insideV w:val="single" w:sz="8" w:space="0" w:color="000000"/>
+        </w:tblBorders>
+        <w:tblLayout w:type="fixed"/>
+        <w:tblLook w:val="0600" w:firstRow="0" w:lastRow="0" w:firstColumn="0" w:lastColumn="0" w:noHBand="1" w:noVBand="1"/>
+      </w:tblPr>
+      <w:tblGrid>
+        <w:gridCol w:w="3105"/>
+        <w:gridCol w:w="3135"/>
+        <w:gridCol w:w="3120"/>
+      </w:tblGrid>
+      <w:tr>
+        <w:tc>
+          <w:tcPr>
+            <w:tcW w:w="3105" w:type="dxa"/>
+            <w:shd w:val="clear" w:color="auto" w:fill="auto"/>
+            <w:tcMar>
+              <w:top w:w="100" w:type="dxa"/>
+              <w:left w:w="100" w:type="dxa"/>
+              <w:bottom w:w="100" w:type="dxa"/>
+              <w:right w:w="100" w:type="dxa"/>
+            </w:tcMar>
+          </w:tcPr>
+          <w:p>
+            <w:pPr>
+              <w:widowControl w:val="0"/>
+            </w:pPr>
+            <w:r>
+              <w:t>Prioridad: Baja</w:t>
+            </w:r>
+          </w:p>
+        </w:tc>
+        <w:tc>
+          <w:tcPr>
+            <w:tcW w:w="3135" w:type="dxa"/>
+            <w:shd w:val="clear" w:color="auto" w:fill="auto"/>
+            <w:tcMar>
+              <w:top w:w="100" w:type="dxa"/>
+              <w:left w:w="100" w:type="dxa"/>
+              <w:bottom w:w="100" w:type="dxa"/>
+              <w:right w:w="100" w:type="dxa"/>
+            </w:tcMar>
+          </w:tcPr>
+          <w:p>
+            <w:pPr>
+              <w:widowControl w:val="0"/>
+            </w:pPr>
+            <w:r>
+              <w:t>Número de HU: 23</w:t>
+            </w:r>
+          </w:p>
+        </w:tc>
+        <w:tc>
+          <w:tcPr>
+            <w:tcW w:w="3120" w:type="dxa"/>
+            <w:shd w:val="clear" w:color="auto" w:fill="auto"/>
+            <w:tcMar>
+              <w:top w:w="100" w:type="dxa"/>
+              <w:left w:w="100" w:type="dxa"/>
+              <w:bottom w:w="100" w:type="dxa"/>
+              <w:right w:w="100" w:type="dxa"/>
+            </w:tcMar>
+          </w:tcPr>
+          <w:p>
+            <w:pPr>
+              <w:widowControl w:val="0"/>
+            </w:pPr>
+            <w:r>
+              <w:t>Estimación: S</w:t>
+            </w:r>
+          </w:p>
+        </w:tc>
+      </w:tr>
+      <w:tr>
+        <w:trPr>
+          <w:trHeight w:val="440"/>
+        </w:trPr>
+        <w:tc>
+          <w:tcPr>
+            <w:tcW w:w="9360" w:type="dxa"/>
+            <w:gridSpan w:val="3"/>
+            <w:shd w:val="clear" w:color="auto" w:fill="auto"/>
+            <w:tcMar>
+              <w:top w:w="100" w:type="dxa"/>
+              <w:left w:w="100" w:type="dxa"/>
+              <w:bottom w:w="100" w:type="dxa"/>
+              <w:right w:w="100" w:type="dxa"/>
+            </w:tcMar>
+          </w:tcPr>
+          <w:p>
+            <w:pPr>
+              <w:jc w:val="both"/>
+            </w:pPr>
+            <w:bookmarkStart w:id="124" w:name="_3bj1y38" w:colFirst="0" w:colLast="0"/>
+            <w:bookmarkEnd w:id="124"/>
+            <w:r>
+              <w:t xml:space="preserve">COMO personal de gestión </w:t>
+            </w:r>
+            <w:proofErr w:type="spellStart"/>
+            <w:r>
+              <w:t>Delivery</w:t>
+            </w:r>
+            <w:proofErr w:type="spellEnd"/>
+            <w:r>
+              <w:t xml:space="preserve"> QUIERO eliminar un transporte PARA en caso de venta de transporte o si este se encuentra fuera de servicio.</w:t>
+            </w:r>
+          </w:p>
+        </w:tc>
+      </w:tr>
+      <w:tr>
+        <w:trPr>
+          <w:trHeight w:val="442"/>
+        </w:trPr>
+        <w:tc>
+          <w:tcPr>
+            <w:tcW w:w="9360" w:type="dxa"/>
+            <w:gridSpan w:val="3"/>
+            <w:shd w:val="clear" w:color="auto" w:fill="auto"/>
+            <w:tcMar>
+              <w:top w:w="100" w:type="dxa"/>
+              <w:left w:w="100" w:type="dxa"/>
+              <w:bottom w:w="100" w:type="dxa"/>
+              <w:right w:w="100" w:type="dxa"/>
+            </w:tcMar>
+          </w:tcPr>
+          <w:p>
+            <w:pPr>
+              <w:jc w:val="both"/>
+            </w:pPr>
+            <w:r>
+              <w:t>Título: Eliminar Transporte.</w:t>
+            </w:r>
+          </w:p>
+        </w:tc>
+      </w:tr>
+      <w:tr>
+        <w:trPr>
+          <w:trHeight w:val="440"/>
+        </w:trPr>
+        <w:tc>
+          <w:tcPr>
+            <w:tcW w:w="9360" w:type="dxa"/>
+            <w:gridSpan w:val="3"/>
+            <w:shd w:val="clear" w:color="auto" w:fill="auto"/>
+            <w:tcMar>
+              <w:top w:w="100" w:type="dxa"/>
+              <w:left w:w="100" w:type="dxa"/>
+              <w:bottom w:w="100" w:type="dxa"/>
+              <w:right w:w="100" w:type="dxa"/>
+            </w:tcMar>
+          </w:tcPr>
+          <w:p>
+            <w:pPr>
+              <w:widowControl w:val="0"/>
+            </w:pPr>
+            <w:r>
+              <w:t>Validación:</w:t>
+            </w:r>
+          </w:p>
+          <w:p>
+            <w:pPr>
+              <w:widowControl w:val="0"/>
+              <w:numPr>
+                <w:ilvl w:val="0"/>
+                <w:numId w:val="10"/>
+              </w:numPr>
+              <w:jc w:val="both"/>
+            </w:pPr>
+            <w:r>
+              <w:t xml:space="preserve">Dado que el usuario desea eliminar un </w:t>
+            </w:r>
+            <w:proofErr w:type="spellStart"/>
+            <w:r>
+              <w:t>transporte</w:t>
+            </w:r>
+            <w:proofErr w:type="gramStart"/>
+            <w:r>
+              <w:t>,cuando</w:t>
+            </w:r>
+            <w:proofErr w:type="spellEnd"/>
+            <w:proofErr w:type="gramEnd"/>
+            <w:r>
+              <w:t xml:space="preserve"> selecciona “eliminar transporte”, entonces el sistema registrará la eliminación si se selecciona “confirmar eliminación”, se borrará el transporte y no se podrá recuperar la información eliminada. </w:t>
+            </w:r>
+          </w:p>
+          <w:p>
+            <w:pPr>
+              <w:widowControl w:val="0"/>
+              <w:numPr>
+                <w:ilvl w:val="0"/>
+                <w:numId w:val="10"/>
+              </w:numPr>
+              <w:jc w:val="both"/>
+            </w:pPr>
+            <w:r>
+              <w:t>Dado que el usuario desea eliminar un transporte, cuando selecciona “eliminar transporte” y confirma el mismo, entonces la lista con los transporte se actualizará automáticamente.</w:t>
+            </w:r>
+          </w:p>
+        </w:tc>
+      </w:tr>
+      <w:tr>
+        <w:trPr>
+          <w:trHeight w:val="440"/>
+        </w:trPr>
+        <w:tc>
+          <w:tcPr>
+            <w:tcW w:w="9360" w:type="dxa"/>
+            <w:gridSpan w:val="3"/>
+            <w:shd w:val="clear" w:color="auto" w:fill="auto"/>
+            <w:tcMar>
+              <w:top w:w="100" w:type="dxa"/>
+              <w:left w:w="100" w:type="dxa"/>
+              <w:bottom w:w="100" w:type="dxa"/>
+              <w:right w:w="100" w:type="dxa"/>
+            </w:tcMar>
+          </w:tcPr>
+          <w:p>
+            <w:pPr>
+              <w:widowControl w:val="0"/>
+            </w:pPr>
+            <w:r>
+              <w:t>Programador: García, Franco Roberto.</w:t>
+            </w:r>
+          </w:p>
+        </w:tc>
+      </w:tr>
+      <w:tr>
+        <w:trPr>
+          <w:trHeight w:val="440"/>
+        </w:trPr>
+        <w:tc>
+          <w:tcPr>
+            <w:tcW w:w="9360" w:type="dxa"/>
+            <w:gridSpan w:val="3"/>
+            <w:shd w:val="clear" w:color="auto" w:fill="auto"/>
+            <w:tcMar>
+              <w:top w:w="100" w:type="dxa"/>
+              <w:left w:w="100" w:type="dxa"/>
+              <w:bottom w:w="100" w:type="dxa"/>
+              <w:right w:w="100" w:type="dxa"/>
+            </w:tcMar>
+          </w:tcPr>
+          <w:p>
+            <w:pPr>
+              <w:widowControl w:val="0"/>
+            </w:pPr>
+            <w:r>
+              <w:t>Riesgo: Moderado.</w:t>
+            </w:r>
+          </w:p>
+        </w:tc>
+      </w:tr>
+    </w:tbl>
+    <w:p>
+      <w:pPr>
+        <w:pStyle w:val="Ttulo1"/>
+        <w:tabs>
+          <w:tab w:val="left" w:pos="-1080"/>
+          <w:tab w:val="left" w:pos="-720"/>
+          <w:tab w:val="left" w:pos="0"/>
+          <w:tab w:val="left" w:pos="720"/>
+          <w:tab w:val="left" w:pos="1440"/>
+          <w:tab w:val="left" w:pos="3600"/>
+          <w:tab w:val="left" w:pos="4320"/>
+          <w:tab w:val="left" w:pos="5040"/>
+          <w:tab w:val="left" w:pos="5760"/>
+          <w:tab w:val="left" w:pos="6480"/>
+          <w:tab w:val="left" w:pos="7200"/>
+          <w:tab w:val="left" w:pos="7920"/>
+          <w:tab w:val="left" w:pos="8640"/>
+          <w:tab w:val="left" w:pos="9360"/>
+          <w:tab w:val="left" w:pos="10080"/>
+          <w:tab w:val="left" w:pos="10800"/>
+          <w:tab w:val="left" w:pos="11520"/>
+          <w:tab w:val="left" w:pos="12240"/>
+          <w:tab w:val="left" w:pos="12960"/>
+          <w:tab w:val="left" w:pos="13680"/>
+          <w:tab w:val="left" w:pos="14400"/>
+          <w:tab w:val="left" w:pos="15120"/>
+          <w:tab w:val="left" w:pos="15840"/>
+          <w:tab w:val="left" w:pos="16560"/>
+          <w:tab w:val="left" w:pos="17280"/>
+          <w:tab w:val="left" w:pos="18000"/>
+          <w:tab w:val="left" w:pos="18720"/>
+        </w:tabs>
+        <w:spacing w:line="240" w:lineRule="auto"/>
+        <w:jc w:val="both"/>
+      </w:pPr>
+      <w:bookmarkStart w:id="125" w:name="_1qoc8b1" w:colFirst="0" w:colLast="0"/>
+      <w:bookmarkEnd w:id="125"/>
+    </w:p>
+    <w:tbl>
+      <w:tblPr>
+        <w:tblStyle w:val="afa"/>
+        <w:tblW w:w="9360" w:type="dxa"/>
+        <w:tblInd w:w="0" w:type="dxa"/>
+        <w:tblBorders>
+          <w:top w:val="single" w:sz="8" w:space="0" w:color="000000"/>
+          <w:left w:val="single" w:sz="8" w:space="0" w:color="000000"/>
+          <w:bottom w:val="single" w:sz="8" w:space="0" w:color="000000"/>
+          <w:right w:val="single" w:sz="8" w:space="0" w:color="000000"/>
+          <w:insideH w:val="single" w:sz="8" w:space="0" w:color="000000"/>
+          <w:insideV w:val="single" w:sz="8" w:space="0" w:color="000000"/>
+        </w:tblBorders>
+        <w:tblLayout w:type="fixed"/>
+        <w:tblLook w:val="0600" w:firstRow="0" w:lastRow="0" w:firstColumn="0" w:lastColumn="0" w:noHBand="1" w:noVBand="1"/>
+      </w:tblPr>
+      <w:tblGrid>
+        <w:gridCol w:w="3105"/>
+        <w:gridCol w:w="3135"/>
+        <w:gridCol w:w="3120"/>
+      </w:tblGrid>
+      <w:tr>
+        <w:tc>
+          <w:tcPr>
+            <w:tcW w:w="3105" w:type="dxa"/>
+            <w:shd w:val="clear" w:color="auto" w:fill="auto"/>
+            <w:tcMar>
+              <w:top w:w="100" w:type="dxa"/>
+              <w:left w:w="100" w:type="dxa"/>
+              <w:bottom w:w="100" w:type="dxa"/>
+              <w:right w:w="100" w:type="dxa"/>
+            </w:tcMar>
+          </w:tcPr>
+          <w:p>
+            <w:pPr>
+              <w:widowControl w:val="0"/>
+            </w:pPr>
+            <w:r>
+              <w:t>Prioridad: Media</w:t>
+            </w:r>
+          </w:p>
+        </w:tc>
+        <w:tc>
+          <w:tcPr>
+            <w:tcW w:w="3135" w:type="dxa"/>
+            <w:shd w:val="clear" w:color="auto" w:fill="auto"/>
+            <w:tcMar>
+              <w:top w:w="100" w:type="dxa"/>
+              <w:left w:w="100" w:type="dxa"/>
+              <w:bottom w:w="100" w:type="dxa"/>
+              <w:right w:w="100" w:type="dxa"/>
+            </w:tcMar>
+          </w:tcPr>
+          <w:p>
+            <w:pPr>
+              <w:widowControl w:val="0"/>
+            </w:pPr>
+            <w:r>
+              <w:t>Número de HU: 24</w:t>
+            </w:r>
+          </w:p>
+        </w:tc>
+        <w:tc>
+          <w:tcPr>
+            <w:tcW w:w="3120" w:type="dxa"/>
+            <w:shd w:val="clear" w:color="auto" w:fill="auto"/>
+            <w:tcMar>
+              <w:top w:w="100" w:type="dxa"/>
+              <w:left w:w="100" w:type="dxa"/>
+              <w:bottom w:w="100" w:type="dxa"/>
+              <w:right w:w="100" w:type="dxa"/>
+            </w:tcMar>
+          </w:tcPr>
+          <w:p>
+            <w:pPr>
+              <w:widowControl w:val="0"/>
+            </w:pPr>
+            <w:r>
+              <w:t>Estimación: M</w:t>
+            </w:r>
+          </w:p>
+        </w:tc>
+      </w:tr>
+      <w:tr>
+        <w:trPr>
+          <w:trHeight w:val="440"/>
+        </w:trPr>
+        <w:tc>
+          <w:tcPr>
+            <w:tcW w:w="9360" w:type="dxa"/>
+            <w:gridSpan w:val="3"/>
+            <w:shd w:val="clear" w:color="auto" w:fill="auto"/>
+            <w:tcMar>
+              <w:top w:w="100" w:type="dxa"/>
+              <w:left w:w="100" w:type="dxa"/>
+              <w:bottom w:w="100" w:type="dxa"/>
+              <w:right w:w="100" w:type="dxa"/>
+            </w:tcMar>
+          </w:tcPr>
+          <w:p>
+            <w:pPr>
+              <w:jc w:val="both"/>
+            </w:pPr>
+            <w:bookmarkStart w:id="126" w:name="_4anzqyu" w:colFirst="0" w:colLast="0"/>
+            <w:bookmarkEnd w:id="126"/>
+            <w:r>
+              <w:t xml:space="preserve">COMO personal de gestión de </w:t>
+            </w:r>
+            <w:proofErr w:type="spellStart"/>
+            <w:r>
+              <w:t>delivery</w:t>
+            </w:r>
+            <w:proofErr w:type="spellEnd"/>
+            <w:r>
+              <w:t xml:space="preserve"> QUIERO registrar un chofer PARA llevar un registro de los choferes en el negocio.</w:t>
+            </w:r>
+          </w:p>
+        </w:tc>
+      </w:tr>
+      <w:tr>
+        <w:trPr>
+          <w:trHeight w:val="506"/>
+        </w:trPr>
+        <w:tc>
+          <w:tcPr>
+            <w:tcW w:w="9360" w:type="dxa"/>
+            <w:gridSpan w:val="3"/>
+            <w:shd w:val="clear" w:color="auto" w:fill="auto"/>
+            <w:tcMar>
+              <w:top w:w="100" w:type="dxa"/>
+              <w:left w:w="100" w:type="dxa"/>
+              <w:bottom w:w="100" w:type="dxa"/>
+              <w:right w:w="100" w:type="dxa"/>
+            </w:tcMar>
+          </w:tcPr>
+          <w:p>
+            <w:pPr>
+              <w:jc w:val="both"/>
+            </w:pPr>
+            <w:r>
+              <w:t>Título: Registrar un chofer.</w:t>
+            </w:r>
+          </w:p>
+        </w:tc>
+      </w:tr>
+      <w:tr>
+        <w:trPr>
+          <w:trHeight w:val="440"/>
+        </w:trPr>
+        <w:tc>
+          <w:tcPr>
+            <w:tcW w:w="9360" w:type="dxa"/>
+            <w:gridSpan w:val="3"/>
+            <w:shd w:val="clear" w:color="auto" w:fill="auto"/>
+            <w:tcMar>
+              <w:top w:w="100" w:type="dxa"/>
+              <w:left w:w="100" w:type="dxa"/>
+              <w:bottom w:w="100" w:type="dxa"/>
+              <w:right w:w="100" w:type="dxa"/>
+            </w:tcMar>
+          </w:tcPr>
+          <w:p>
+            <w:pPr>
+              <w:widowControl w:val="0"/>
+            </w:pPr>
+            <w:r>
+              <w:lastRenderedPageBreak/>
+              <w:t>Validación:</w:t>
+            </w:r>
+          </w:p>
+          <w:p>
+            <w:pPr>
+              <w:widowControl w:val="0"/>
+              <w:numPr>
+                <w:ilvl w:val="0"/>
+                <w:numId w:val="24"/>
+              </w:numPr>
+              <w:jc w:val="both"/>
+            </w:pPr>
+            <w:r>
+              <w:t>Dado que el usuario desea registrar un chofer, cuando el usuario seleccione el botón “nuevo chofer”, entonces se mostrará un formulario con datos a cargar del chofer.</w:t>
+            </w:r>
+          </w:p>
+          <w:p>
+            <w:pPr>
+              <w:widowControl w:val="0"/>
+              <w:numPr>
+                <w:ilvl w:val="0"/>
+                <w:numId w:val="24"/>
+              </w:numPr>
+              <w:jc w:val="both"/>
+            </w:pPr>
+            <w:r>
+              <w:t>Dado que el usuario desea registrar un chofer, cuando el usuario seleccione el botón “registrar chofer”, entonces el sistema dará error si no se ingresan los datos correctamente del chofer.</w:t>
+            </w:r>
+          </w:p>
+          <w:p>
+            <w:pPr>
+              <w:widowControl w:val="0"/>
+              <w:numPr>
+                <w:ilvl w:val="0"/>
+                <w:numId w:val="24"/>
+              </w:numPr>
+              <w:jc w:val="both"/>
+            </w:pPr>
+            <w:r>
+              <w:t>Dado que el usuario desea registrar un chofer, cuando el usuario seleccione el botón “registrar chofer”, entonces se registra el chofer dentro de la base de datos y se le muestra un mensaje al usuario que diga “Chofer registrado con éxito”.</w:t>
+            </w:r>
+          </w:p>
+        </w:tc>
+      </w:tr>
+      <w:tr>
+        <w:trPr>
+          <w:trHeight w:val="440"/>
+        </w:trPr>
+        <w:tc>
+          <w:tcPr>
+            <w:tcW w:w="9360" w:type="dxa"/>
+            <w:gridSpan w:val="3"/>
+            <w:shd w:val="clear" w:color="auto" w:fill="auto"/>
+            <w:tcMar>
+              <w:top w:w="100" w:type="dxa"/>
+              <w:left w:w="100" w:type="dxa"/>
+              <w:bottom w:w="100" w:type="dxa"/>
+              <w:right w:w="100" w:type="dxa"/>
+            </w:tcMar>
+          </w:tcPr>
+          <w:p>
+            <w:pPr>
+              <w:widowControl w:val="0"/>
+            </w:pPr>
+            <w:r>
+              <w:t>Programador: Lorenzo, Francisco.</w:t>
+            </w:r>
+          </w:p>
+        </w:tc>
+      </w:tr>
+      <w:tr>
+        <w:trPr>
+          <w:trHeight w:val="440"/>
+        </w:trPr>
+        <w:tc>
+          <w:tcPr>
+            <w:tcW w:w="9360" w:type="dxa"/>
+            <w:gridSpan w:val="3"/>
+            <w:shd w:val="clear" w:color="auto" w:fill="auto"/>
+            <w:tcMar>
+              <w:top w:w="100" w:type="dxa"/>
+              <w:left w:w="100" w:type="dxa"/>
+              <w:bottom w:w="100" w:type="dxa"/>
+              <w:right w:w="100" w:type="dxa"/>
+            </w:tcMar>
+          </w:tcPr>
+          <w:p>
+            <w:pPr>
+              <w:widowControl w:val="0"/>
+            </w:pPr>
+            <w:r>
+              <w:t>Riesgo: Moderado.</w:t>
+            </w:r>
+          </w:p>
+        </w:tc>
+      </w:tr>
+    </w:tbl>
+    <w:p>
+      <w:pPr>
+        <w:tabs>
+          <w:tab w:val="left" w:pos="-1080"/>
+          <w:tab w:val="left" w:pos="-720"/>
+          <w:tab w:val="left" w:pos="0"/>
+          <w:tab w:val="left" w:pos="720"/>
+          <w:tab w:val="left" w:pos="1440"/>
+          <w:tab w:val="left" w:pos="3600"/>
+          <w:tab w:val="left" w:pos="4320"/>
+          <w:tab w:val="left" w:pos="5040"/>
+          <w:tab w:val="left" w:pos="5760"/>
+          <w:tab w:val="left" w:pos="6480"/>
+          <w:tab w:val="left" w:pos="7200"/>
+          <w:tab w:val="left" w:pos="7920"/>
+          <w:tab w:val="left" w:pos="8640"/>
+          <w:tab w:val="left" w:pos="9360"/>
+          <w:tab w:val="left" w:pos="10080"/>
+          <w:tab w:val="left" w:pos="10800"/>
+          <w:tab w:val="left" w:pos="11520"/>
+          <w:tab w:val="left" w:pos="12240"/>
+          <w:tab w:val="left" w:pos="12960"/>
+          <w:tab w:val="left" w:pos="13680"/>
+          <w:tab w:val="left" w:pos="14400"/>
+          <w:tab w:val="left" w:pos="15120"/>
+          <w:tab w:val="left" w:pos="15840"/>
+          <w:tab w:val="left" w:pos="16560"/>
+          <w:tab w:val="left" w:pos="17280"/>
+          <w:tab w:val="left" w:pos="18000"/>
+          <w:tab w:val="left" w:pos="18720"/>
+        </w:tabs>
+      </w:pPr>
     </w:p>
     <w:tbl>
       <w:tblPr>
@@ -24144,7 +24161,6 @@
               <w:widowControl w:val="0"/>
             </w:pPr>
             <w:r>
-              <w:lastRenderedPageBreak/>
               <w:t>Riesgo: Bajo</w:t>
             </w:r>
           </w:p>
@@ -24155,6 +24171,9 @@
       <w:bookmarkStart w:id="128" w:name="_3oy7u29" w:colFirst="0" w:colLast="0"/>
       <w:bookmarkEnd w:id="128"/>
     </w:p>
+    <w:p/>
+    <w:p/>
+    <w:p/>
     <w:tbl>
       <w:tblPr>
         <w:tblStyle w:val="afc"/>
@@ -24196,6 +24215,7 @@
               <w:widowControl w:val="0"/>
             </w:pPr>
             <w:r>
+              <w:lastRenderedPageBreak/>
               <w:t>Prioridad: Media</w:t>
             </w:r>
           </w:p>
@@ -24642,10 +24662,10 @@
             <v:path o:extrusionok="f" gradientshapeok="t" o:connecttype="rect"/>
             <o:lock v:ext="edit" aspectratio="t"/>
           </v:shapetype>
-          <v:shape id="_x0000_i1025" type="#_x0000_t75" style="width:440.15pt;height:535.3pt" o:ole="">
+          <v:shape id="_x0000_i1025" type="#_x0000_t75" style="width:452.65pt;height:550.35pt" o:ole="">
             <v:imagedata r:id="rId16" o:title=""/>
           </v:shape>
-          <o:OLEObject Type="Embed" ProgID="Excel.Sheet.12" ShapeID="_x0000_i1025" DrawAspect="Content" ObjectID="_1664382525" r:id="rId17"/>
+          <o:OLEObject Type="Embed" ProgID="Excel.Sheet.12" ShapeID="_x0000_i1025" DrawAspect="Content" ObjectID="_1664383366" r:id="rId17"/>
         </w:object>
       </w:r>
     </w:p>
@@ -24765,7 +24785,6 @@
         <w:rPr>
           <w:u w:val="single"/>
         </w:rPr>
-        <w:lastRenderedPageBreak/>
         <w:t>9. Factibilidad del proyecto</w:t>
       </w:r>
       <w:bookmarkEnd w:id="133"/>
@@ -28436,15 +28455,7 @@
                 <w:sz w:val="22"/>
                 <w:szCs w:val="22"/>
               </w:rPr>
-              <w:t xml:space="preserve">Puede llegar a clientes en zonas más alejadas al </w:t>
-            </w:r>
-            <w:r>
-              <w:rPr>
-                <w:sz w:val="22"/>
-                <w:szCs w:val="22"/>
-              </w:rPr>
-              <w:lastRenderedPageBreak/>
-              <w:t>establecimiento.</w:t>
+              <w:t>Puede llegar a clientes en zonas más alejadas al establecimiento.</w:t>
             </w:r>
           </w:p>
         </w:tc>
@@ -28479,16 +28490,7 @@
                 <w:sz w:val="22"/>
                 <w:szCs w:val="22"/>
               </w:rPr>
-              <w:lastRenderedPageBreak/>
-              <w:t xml:space="preserve">Aumento de alcance de entrega de pedidos al </w:t>
-            </w:r>
-            <w:r>
-              <w:rPr>
-                <w:sz w:val="22"/>
-                <w:szCs w:val="22"/>
-              </w:rPr>
-              <w:lastRenderedPageBreak/>
-              <w:t>plantear rutas óptimas para los envíos.</w:t>
+              <w:t>Aumento de alcance de entrega de pedidos al plantear rutas óptimas para los envíos.</w:t>
             </w:r>
           </w:p>
         </w:tc>
@@ -29461,105 +29463,6 @@
         </w:tabs>
       </w:pPr>
     </w:p>
-    <w:p>
-      <w:pPr>
-        <w:tabs>
-          <w:tab w:val="left" w:pos="-1080"/>
-          <w:tab w:val="left" w:pos="-720"/>
-          <w:tab w:val="left" w:pos="0"/>
-          <w:tab w:val="left" w:pos="720"/>
-          <w:tab w:val="left" w:pos="1440"/>
-          <w:tab w:val="left" w:pos="3600"/>
-          <w:tab w:val="left" w:pos="4320"/>
-          <w:tab w:val="left" w:pos="5040"/>
-          <w:tab w:val="left" w:pos="5760"/>
-          <w:tab w:val="left" w:pos="6480"/>
-          <w:tab w:val="left" w:pos="7200"/>
-          <w:tab w:val="left" w:pos="7920"/>
-          <w:tab w:val="left" w:pos="8640"/>
-          <w:tab w:val="left" w:pos="9360"/>
-          <w:tab w:val="left" w:pos="10080"/>
-          <w:tab w:val="left" w:pos="10800"/>
-          <w:tab w:val="left" w:pos="11520"/>
-          <w:tab w:val="left" w:pos="12240"/>
-          <w:tab w:val="left" w:pos="12960"/>
-          <w:tab w:val="left" w:pos="13680"/>
-          <w:tab w:val="left" w:pos="14400"/>
-          <w:tab w:val="left" w:pos="15120"/>
-          <w:tab w:val="left" w:pos="15840"/>
-          <w:tab w:val="left" w:pos="16560"/>
-          <w:tab w:val="left" w:pos="17280"/>
-          <w:tab w:val="left" w:pos="18000"/>
-          <w:tab w:val="left" w:pos="18720"/>
-        </w:tabs>
-      </w:pPr>
-    </w:p>
-    <w:p>
-      <w:pPr>
-        <w:tabs>
-          <w:tab w:val="left" w:pos="-1080"/>
-          <w:tab w:val="left" w:pos="-720"/>
-          <w:tab w:val="left" w:pos="0"/>
-          <w:tab w:val="left" w:pos="720"/>
-          <w:tab w:val="left" w:pos="1440"/>
-          <w:tab w:val="left" w:pos="3600"/>
-          <w:tab w:val="left" w:pos="4320"/>
-          <w:tab w:val="left" w:pos="5040"/>
-          <w:tab w:val="left" w:pos="5760"/>
-          <w:tab w:val="left" w:pos="6480"/>
-          <w:tab w:val="left" w:pos="7200"/>
-          <w:tab w:val="left" w:pos="7920"/>
-          <w:tab w:val="left" w:pos="8640"/>
-          <w:tab w:val="left" w:pos="9360"/>
-          <w:tab w:val="left" w:pos="10080"/>
-          <w:tab w:val="left" w:pos="10800"/>
-          <w:tab w:val="left" w:pos="11520"/>
-          <w:tab w:val="left" w:pos="12240"/>
-          <w:tab w:val="left" w:pos="12960"/>
-          <w:tab w:val="left" w:pos="13680"/>
-          <w:tab w:val="left" w:pos="14400"/>
-          <w:tab w:val="left" w:pos="15120"/>
-          <w:tab w:val="left" w:pos="15840"/>
-          <w:tab w:val="left" w:pos="16560"/>
-          <w:tab w:val="left" w:pos="17280"/>
-          <w:tab w:val="left" w:pos="18000"/>
-          <w:tab w:val="left" w:pos="18720"/>
-        </w:tabs>
-      </w:pPr>
-    </w:p>
-    <w:p>
-      <w:pPr>
-        <w:tabs>
-          <w:tab w:val="left" w:pos="-1080"/>
-          <w:tab w:val="left" w:pos="-720"/>
-          <w:tab w:val="left" w:pos="0"/>
-          <w:tab w:val="left" w:pos="720"/>
-          <w:tab w:val="left" w:pos="1440"/>
-          <w:tab w:val="left" w:pos="3600"/>
-          <w:tab w:val="left" w:pos="4320"/>
-          <w:tab w:val="left" w:pos="5040"/>
-          <w:tab w:val="left" w:pos="5760"/>
-          <w:tab w:val="left" w:pos="6480"/>
-          <w:tab w:val="left" w:pos="7200"/>
-          <w:tab w:val="left" w:pos="7920"/>
-          <w:tab w:val="left" w:pos="8640"/>
-          <w:tab w:val="left" w:pos="9360"/>
-          <w:tab w:val="left" w:pos="10080"/>
-          <w:tab w:val="left" w:pos="10800"/>
-          <w:tab w:val="left" w:pos="11520"/>
-          <w:tab w:val="left" w:pos="12240"/>
-          <w:tab w:val="left" w:pos="12960"/>
-          <w:tab w:val="left" w:pos="13680"/>
-          <w:tab w:val="left" w:pos="14400"/>
-          <w:tab w:val="left" w:pos="15120"/>
-          <w:tab w:val="left" w:pos="15840"/>
-          <w:tab w:val="left" w:pos="16560"/>
-          <w:tab w:val="left" w:pos="17280"/>
-          <w:tab w:val="left" w:pos="18000"/>
-          <w:tab w:val="left" w:pos="18720"/>
-        </w:tabs>
-      </w:pPr>
-    </w:p>
     <w:tbl>
       <w:tblPr>
         <w:tblStyle w:val="aff5"/>
@@ -29619,7 +29522,6 @@
                 <w:sz w:val="20"/>
                 <w:szCs w:val="20"/>
               </w:rPr>
-              <w:lastRenderedPageBreak/>
               <w:t>Riesgo</w:t>
             </w:r>
           </w:p>
@@ -30169,6 +30071,7 @@
                 <w:sz w:val="22"/>
                 <w:szCs w:val="22"/>
               </w:rPr>
+              <w:lastRenderedPageBreak/>
               <w:t>Retraso por baja de personal</w:t>
             </w:r>
           </w:p>
@@ -31715,6 +31618,13 @@
       <w:bookmarkStart w:id="143" w:name="_2uxtw84" w:colFirst="0" w:colLast="0"/>
       <w:bookmarkEnd w:id="143"/>
     </w:p>
+    <w:p/>
+    <w:p/>
+    <w:p/>
+    <w:p/>
+    <w:p/>
+    <w:p/>
+    <w:p/>
     <w:p/>
     <w:p/>
     <w:p/>
@@ -40026,7 +39936,7 @@
 </file>
 
 <file path=customXml/itemProps1.xml><?xml version="1.0" encoding="utf-8"?>
-<ds:datastoreItem xmlns:ds="http://schemas.openxmlformats.org/officeDocument/2006/customXml" ds:itemID="{7C90AD93-3A35-4F48-BF38-035BE2CEF0E0}">
+<ds:datastoreItem xmlns:ds="http://schemas.openxmlformats.org/officeDocument/2006/customXml" ds:itemID="{7C073DD0-C12D-46FD-838E-4A056DC673BC}">
   <ds:schemaRefs>
     <ds:schemaRef ds:uri="http://schemas.openxmlformats.org/officeDocument/2006/bibliography"/>
   </ds:schemaRefs>

</xml_diff>